<commit_message>
ejemplo ilustrativo de límites
</commit_message>
<xml_diff>
--- a/3_programa_calculo_ingenieria_agropecuaria.docx
+++ b/3_programa_calculo_ingenieria_agropecuaria.docx
@@ -1,6 +1,6 @@
 
 <file path=word/document.xml><?xml version="1.0" encoding="utf-8"?>
-<w:document xmlns:wpc="http://schemas.microsoft.com/office/word/2010/wordprocessingCanvas" xmlns:cx="http://schemas.microsoft.com/office/drawing/2014/chartex" xmlns:cx1="http://schemas.microsoft.com/office/drawing/2015/9/8/chartex" xmlns:cx2="http://schemas.microsoft.com/office/drawing/2015/10/21/chartex" xmlns:cx3="http://schemas.microsoft.com/office/drawing/2016/5/9/chartex" xmlns:cx4="http://schemas.microsoft.com/office/drawing/2016/5/10/chartex" xmlns:cx5="http://schemas.microsoft.com/office/drawing/2016/5/11/chartex" xmlns:cx6="http://schemas.microsoft.com/office/drawing/2016/5/12/chartex" xmlns:cx7="http://schemas.microsoft.com/office/drawing/2016/5/13/chartex" xmlns:cx8="http://schemas.microsoft.com/office/drawing/2016/5/14/chartex" xmlns:mc="http://schemas.openxmlformats.org/markup-compatibility/2006" xmlns:aink="http://schemas.microsoft.com/office/drawing/2016/ink" xmlns:am3d="http://schemas.microsoft.com/office/drawing/2017/model3d" xmlns:o="urn:schemas-microsoft-com:office:office" xmlns:oel="http://schemas.microsoft.com/office/2019/extlst" xmlns:r="http://schemas.openxmlformats.org/officeDocument/2006/relationships" xmlns:m="http://schemas.openxmlformats.org/officeDocument/2006/math" xmlns:v="urn:schemas-microsoft-com:vml" xmlns:wp14="http://schemas.microsoft.com/office/word/2010/wordprocessingDrawing" xmlns:wp="http://schemas.openxmlformats.org/drawingml/2006/wordprocessingDrawing" xmlns:w10="urn:schemas-microsoft-com:office:word" xmlns:w="http://schemas.openxmlformats.org/wordprocessingml/2006/main" xmlns:w14="http://schemas.microsoft.com/office/word/2010/wordml" xmlns:w15="http://schemas.microsoft.com/office/word/2012/wordml" xmlns:w16cex="http://schemas.microsoft.com/office/word/2018/wordml/cex" xmlns:w16cid="http://schemas.microsoft.com/office/word/2016/wordml/cid" xmlns:w16="http://schemas.microsoft.com/office/word/2018/wordml" xmlns:w16du="http://schemas.microsoft.com/office/word/2023/wordml/word16du" xmlns:w16sdtdh="http://schemas.microsoft.com/office/word/2020/wordml/sdtdatahash" xmlns:w16se="http://schemas.microsoft.com/office/word/2015/wordml/symex" xmlns:wpg="http://schemas.microsoft.com/office/word/2010/wordprocessingGroup" xmlns:wpi="http://schemas.microsoft.com/office/word/2010/wordprocessingInk" xmlns:wne="http://schemas.microsoft.com/office/word/2006/wordml" xmlns:wps="http://schemas.microsoft.com/office/word/2010/wordprocessingShape" mc:Ignorable="w14 w15 w16se w16cid w16 w16cex w16sdtdh wp14">
+<w:document xmlns:wpc="http://schemas.microsoft.com/office/word/2010/wordprocessingCanvas" xmlns:cx="http://schemas.microsoft.com/office/drawing/2014/chartex" xmlns:cx1="http://schemas.microsoft.com/office/drawing/2015/9/8/chartex" xmlns:cx2="http://schemas.microsoft.com/office/drawing/2015/10/21/chartex" xmlns:cx3="http://schemas.microsoft.com/office/drawing/2016/5/9/chartex" xmlns:cx4="http://schemas.microsoft.com/office/drawing/2016/5/10/chartex" xmlns:cx5="http://schemas.microsoft.com/office/drawing/2016/5/11/chartex" xmlns:cx6="http://schemas.microsoft.com/office/drawing/2016/5/12/chartex" xmlns:cx7="http://schemas.microsoft.com/office/drawing/2016/5/13/chartex" xmlns:cx8="http://schemas.microsoft.com/office/drawing/2016/5/14/chartex" xmlns:mc="http://schemas.openxmlformats.org/markup-compatibility/2006" xmlns:aink="http://schemas.microsoft.com/office/drawing/2016/ink" xmlns:am3d="http://schemas.microsoft.com/office/drawing/2017/model3d" xmlns:o="urn:schemas-microsoft-com:office:office" xmlns:r="http://schemas.openxmlformats.org/officeDocument/2006/relationships" xmlns:m="http://schemas.openxmlformats.org/officeDocument/2006/math" xmlns:v="urn:schemas-microsoft-com:vml" xmlns:wp14="http://schemas.microsoft.com/office/word/2010/wordprocessingDrawing" xmlns:wp="http://schemas.openxmlformats.org/drawingml/2006/wordprocessingDrawing" xmlns:w10="urn:schemas-microsoft-com:office:word" xmlns:w="http://schemas.openxmlformats.org/wordprocessingml/2006/main" xmlns:w14="http://schemas.microsoft.com/office/word/2010/wordml" xmlns:w15="http://schemas.microsoft.com/office/word/2012/wordml" xmlns:w16cid="http://schemas.microsoft.com/office/word/2016/wordml/cid" xmlns:w16se="http://schemas.microsoft.com/office/word/2015/wordml/symex" xmlns:wpg="http://schemas.microsoft.com/office/word/2010/wordprocessingGroup" xmlns:wpi="http://schemas.microsoft.com/office/word/2010/wordprocessingInk" xmlns:wne="http://schemas.microsoft.com/office/word/2006/wordml" xmlns:wps="http://schemas.microsoft.com/office/word/2010/wordprocessingShape" mc:Ignorable="w14 w15 w16se w16cid wp14">
   <w:body>
     <w:p>
       <w:pPr>
@@ -789,7 +789,15 @@
                 <w:sz w:val="22"/>
                 <w:szCs w:val="22"/>
               </w:rPr>
-              <w:t>Créditos académicos</w:t>
+              <w:t xml:space="preserve">Créditos </w:t>
+            </w:r>
+            <w:r>
+              <w:rPr>
+                <w:b/>
+                <w:sz w:val="22"/>
+                <w:szCs w:val="22"/>
+              </w:rPr>
+              <w:t>académicos</w:t>
             </w:r>
             <w:r>
               <w:rPr>
@@ -885,6 +893,7 @@
                 <w:tag w:val="goog_rdk_0"/>
                 <w:id w:val="1087121588"/>
               </w:sdtPr>
+              <w:sdtEndPr/>
               <w:sdtContent>
                 <w:r>
                   <w:rPr>
@@ -901,13 +910,30 @@
                 <w:sz w:val="22"/>
                 <w:szCs w:val="22"/>
               </w:rPr>
-              <w:t xml:space="preserve">          Habilitable </w:t>
+              <w:t xml:space="preserve">          </w:t>
+            </w:r>
+            <w:proofErr w:type="spellStart"/>
+            <w:r>
+              <w:rPr>
+                <w:sz w:val="22"/>
+                <w:szCs w:val="22"/>
+              </w:rPr>
+              <w:t>Habilitable</w:t>
+            </w:r>
+            <w:proofErr w:type="spellEnd"/>
+            <w:r>
+              <w:rPr>
+                <w:sz w:val="22"/>
+                <w:szCs w:val="22"/>
+              </w:rPr>
+              <w:t xml:space="preserve"> </w:t>
             </w:r>
             <w:sdt>
               <w:sdtPr>
                 <w:tag w:val="goog_rdk_1"/>
                 <w:id w:val="-715506638"/>
               </w:sdtPr>
+              <w:sdtEndPr/>
               <w:sdtContent>
                 <w:r>
                   <w:rPr>
@@ -931,6 +957,7 @@
                 <w:tag w:val="goog_rdk_2"/>
                 <w:id w:val="-1403049967"/>
               </w:sdtPr>
+              <w:sdtEndPr/>
               <w:sdtContent>
                 <w:r>
                   <w:rPr>
@@ -962,6 +989,7 @@
                 <w:tag w:val="goog_rdk_3"/>
                 <w:id w:val="1360552296"/>
               </w:sdtPr>
+              <w:sdtEndPr/>
               <w:sdtContent>
                 <w:r>
                   <w:rPr>
@@ -1043,13 +1071,23 @@
                 <w:szCs w:val="22"/>
               </w:rPr>
             </w:pPr>
-            <w:r>
-              <w:rPr>
-                <w:b/>
-                <w:sz w:val="22"/>
-                <w:szCs w:val="22"/>
-              </w:rPr>
-              <w:t>Pre-requisitos:</w:t>
+            <w:proofErr w:type="spellStart"/>
+            <w:r>
+              <w:rPr>
+                <w:b/>
+                <w:sz w:val="22"/>
+                <w:szCs w:val="22"/>
+              </w:rPr>
+              <w:t>Pre-requisitos</w:t>
+            </w:r>
+            <w:proofErr w:type="spellEnd"/>
+            <w:r>
+              <w:rPr>
+                <w:b/>
+                <w:sz w:val="22"/>
+                <w:szCs w:val="22"/>
+              </w:rPr>
+              <w:t>:</w:t>
             </w:r>
           </w:p>
         </w:tc>
@@ -1067,13 +1105,31 @@
             <w:vAlign w:val="center"/>
           </w:tcPr>
           <w:p>
+            <w:proofErr w:type="spellStart"/>
             <w:r>
               <w:rPr>
                 <w:color w:val="808080"/>
                 <w:sz w:val="22"/>
                 <w:szCs w:val="22"/>
               </w:rPr>
-              <w:t>Pre-requisitos con nombre y código MARES.</w:t>
+              <w:t>Pre-requisitos</w:t>
+            </w:r>
+            <w:proofErr w:type="spellEnd"/>
+            <w:r>
+              <w:rPr>
+                <w:color w:val="808080"/>
+                <w:sz w:val="22"/>
+                <w:szCs w:val="22"/>
+              </w:rPr>
+              <w:t xml:space="preserve"> con nombre y código </w:t>
+            </w:r>
+            <w:r>
+              <w:rPr>
+                <w:color w:val="808080"/>
+                <w:sz w:val="22"/>
+                <w:szCs w:val="22"/>
+              </w:rPr>
+              <w:t>MARES.</w:t>
             </w:r>
           </w:p>
         </w:tc>
@@ -1103,13 +1159,23 @@
                 <w:szCs w:val="22"/>
               </w:rPr>
             </w:pPr>
-            <w:r>
-              <w:rPr>
-                <w:b/>
-                <w:sz w:val="22"/>
-                <w:szCs w:val="22"/>
-              </w:rPr>
-              <w:t>Co-requisitos:</w:t>
+            <w:proofErr w:type="spellStart"/>
+            <w:r>
+              <w:rPr>
+                <w:b/>
+                <w:sz w:val="22"/>
+                <w:szCs w:val="22"/>
+              </w:rPr>
+              <w:t>Co-requisitos</w:t>
+            </w:r>
+            <w:proofErr w:type="spellEnd"/>
+            <w:r>
+              <w:rPr>
+                <w:b/>
+                <w:sz w:val="22"/>
+                <w:szCs w:val="22"/>
+              </w:rPr>
+              <w:t>:</w:t>
             </w:r>
           </w:p>
         </w:tc>
@@ -1127,13 +1193,23 @@
             <w:vAlign w:val="center"/>
           </w:tcPr>
           <w:p>
+            <w:proofErr w:type="spellStart"/>
             <w:r>
               <w:rPr>
                 <w:color w:val="808080"/>
                 <w:sz w:val="22"/>
                 <w:szCs w:val="22"/>
               </w:rPr>
-              <w:t>Co-requisitos con nombre y código MARES.</w:t>
+              <w:t>Co-requisitos</w:t>
+            </w:r>
+            <w:proofErr w:type="spellEnd"/>
+            <w:r>
+              <w:rPr>
+                <w:color w:val="808080"/>
+                <w:sz w:val="22"/>
+                <w:szCs w:val="22"/>
+              </w:rPr>
+              <w:t xml:space="preserve"> con nombre y código MARES.</w:t>
             </w:r>
           </w:p>
         </w:tc>
@@ -1226,8 +1302,18 @@
                 <w:sz w:val="22"/>
                 <w:szCs w:val="22"/>
               </w:rPr>
-              <w:t>Horas de trabajo independiente :</w:t>
-            </w:r>
+              <w:t xml:space="preserve">Horas de trabajo </w:t>
+            </w:r>
+            <w:proofErr w:type="gramStart"/>
+            <w:r>
+              <w:rPr>
+                <w:b/>
+                <w:sz w:val="22"/>
+                <w:szCs w:val="22"/>
+              </w:rPr>
+              <w:t>independiente :</w:t>
+            </w:r>
+            <w:proofErr w:type="gramEnd"/>
           </w:p>
         </w:tc>
         <w:tc>
@@ -1332,7 +1418,15 @@
                 <w:sz w:val="22"/>
                 <w:szCs w:val="22"/>
               </w:rPr>
-              <w:t>Profesor(a) que elaboró:</w:t>
+              <w:t xml:space="preserve">Profesor(a) que </w:t>
+            </w:r>
+            <w:r>
+              <w:rPr>
+                <w:b/>
+                <w:sz w:val="22"/>
+                <w:szCs w:val="22"/>
+              </w:rPr>
+              <w:t>elaboró:</w:t>
             </w:r>
             <w:r>
               <w:rPr>
@@ -1541,7 +1635,15 @@
                 <w:sz w:val="22"/>
                 <w:szCs w:val="22"/>
               </w:rPr>
-              <w:t>Describir la problematización que caracteriza el curso en coherencia con los propósitos de formación del Programa y, una justificación que dé cuenta de la pertinencia del curso, en relación con el Núcleo al que pertenece.</w:t>
+              <w:t>Describir la problematización que caracteriza el curso en coherencia con los propósitos de formación</w:t>
+            </w:r>
+            <w:r>
+              <w:rPr>
+                <w:color w:val="808080"/>
+                <w:sz w:val="22"/>
+                <w:szCs w:val="22"/>
+              </w:rPr>
+              <w:t xml:space="preserve"> del Programa y, una justificación que dé cuenta de la pertinencia del curso, en relación con el Núcleo al que pertenece.</w:t>
             </w:r>
           </w:p>
         </w:tc>
@@ -1647,7 +1749,15 @@
                 <w:sz w:val="22"/>
                 <w:szCs w:val="22"/>
               </w:rPr>
-              <w:t>Escribir los objetivos específicos del curso.</w:t>
+              <w:t>Escribir los objetivos</w:t>
+            </w:r>
+            <w:r>
+              <w:rPr>
+                <w:color w:val="808080"/>
+                <w:sz w:val="22"/>
+                <w:szCs w:val="22"/>
+              </w:rPr>
+              <w:t xml:space="preserve"> específicos del curso.</w:t>
             </w:r>
           </w:p>
           <w:p>
@@ -1739,6 +1849,116 @@
           </w:tcPr>
           <w:p>
             <w:pPr>
+              <w:ind w:left="720"/>
+            </w:pPr>
+            <w:r>
+              <w:br/>
+            </w:r>
+            <w:r>
+              <w:rPr>
+                <w:rStyle w:val="markedcontent"/>
+                <w:rFonts w:ascii="Arial" w:hAnsi="Arial" w:cs="Arial"/>
+              </w:rPr>
+              <w:t xml:space="preserve">1. </w:t>
+            </w:r>
+            <w:r>
+              <w:rPr>
+                <w:rStyle w:val="markedcontent"/>
+                <w:rFonts w:ascii="Arial" w:hAnsi="Arial" w:cs="Arial"/>
+              </w:rPr>
+              <w:t>funciones</w:t>
+            </w:r>
+            <w:r>
+              <w:br/>
+            </w:r>
+            <w:r>
+              <w:rPr>
+                <w:rStyle w:val="markedcontent"/>
+                <w:rFonts w:ascii="Arial" w:hAnsi="Arial" w:cs="Arial"/>
+              </w:rPr>
+              <w:t xml:space="preserve">2. </w:t>
+            </w:r>
+            <w:r>
+              <w:rPr>
+                <w:rStyle w:val="markedcontent"/>
+                <w:rFonts w:ascii="Arial" w:hAnsi="Arial" w:cs="Arial"/>
+              </w:rPr>
+              <w:t>Límites</w:t>
+            </w:r>
+          </w:p>
+          <w:p>
+            <w:pPr>
+              <w:ind w:left="720"/>
+              <w:rPr>
+                <w:rStyle w:val="markedcontent"/>
+                <w:rFonts w:ascii="Arial" w:hAnsi="Arial" w:cs="Arial"/>
+              </w:rPr>
+            </w:pPr>
+            <w:r>
+              <w:rPr>
+                <w:rStyle w:val="markedcontent"/>
+                <w:rFonts w:ascii="Arial" w:hAnsi="Arial" w:cs="Arial"/>
+              </w:rPr>
+              <w:t xml:space="preserve">3. </w:t>
+            </w:r>
+            <w:r>
+              <w:rPr>
+                <w:rStyle w:val="markedcontent"/>
+                <w:rFonts w:ascii="Arial" w:hAnsi="Arial" w:cs="Arial"/>
+              </w:rPr>
+              <w:t>Derivació</w:t>
+            </w:r>
+            <w:r>
+              <w:rPr>
+                <w:rStyle w:val="markedcontent"/>
+                <w:rFonts w:ascii="Arial" w:hAnsi="Arial" w:cs="Arial"/>
+              </w:rPr>
+              <w:t>n</w:t>
+            </w:r>
+          </w:p>
+          <w:p>
+            <w:pPr>
+              <w:pStyle w:val="Prrafodelista"/>
+              <w:numPr>
+                <w:ilvl w:val="0"/>
+                <w:numId w:val="5"/>
+              </w:numPr>
+              <w:rPr>
+                <w:rStyle w:val="markedcontent"/>
+                <w:rFonts w:ascii="Arial" w:hAnsi="Arial" w:cs="Arial"/>
+              </w:rPr>
+            </w:pPr>
+            <w:bookmarkStart w:id="1" w:name="_GoBack"/>
+            <w:bookmarkEnd w:id="1"/>
+            <w:r>
+              <w:rPr>
+                <w:rStyle w:val="markedcontent"/>
+                <w:rFonts w:ascii="Arial" w:hAnsi="Arial" w:cs="Arial"/>
+              </w:rPr>
+              <w:t>Aplicaciones de la derivada</w:t>
+            </w:r>
+          </w:p>
+          <w:p>
+            <w:pPr>
+              <w:rPr>
+                <w:b/>
+                <w:sz w:val="22"/>
+                <w:szCs w:val="22"/>
+              </w:rPr>
+            </w:pPr>
+          </w:p>
+          <w:p>
+            <w:pPr>
+              <w:rPr>
+                <w:b/>
+                <w:sz w:val="22"/>
+                <w:szCs w:val="22"/>
+                <w:u w:val="single"/>
+              </w:rPr>
+            </w:pPr>
+          </w:p>
+          <w:p>
+            <w:pPr>
               <w:jc w:val="both"/>
               <w:rPr>
                 <w:sz w:val="22"/>
@@ -1822,6 +2042,7 @@
                 <w:szCs w:val="20"/>
               </w:rPr>
             </w:pPr>
+            <w:proofErr w:type="spellStart"/>
             <w:r>
               <w:rPr>
                 <w:color w:val="000000"/>
@@ -1830,6 +2051,7 @@
               </w:rPr>
               <w:t>Xxxxxxxxxxxxxxx</w:t>
             </w:r>
+            <w:proofErr w:type="spellEnd"/>
           </w:p>
           <w:p>
             <w:pPr>
@@ -1851,6 +2073,7 @@
                 <w:szCs w:val="20"/>
               </w:rPr>
             </w:pPr>
+            <w:proofErr w:type="spellStart"/>
             <w:r>
               <w:rPr>
                 <w:color w:val="000000"/>
@@ -1859,6 +2082,7 @@
               </w:rPr>
               <w:t>Xxxxxxxxxxxxxxx</w:t>
             </w:r>
+            <w:proofErr w:type="spellEnd"/>
           </w:p>
           <w:p>
             <w:pPr>
@@ -1880,6 +2104,7 @@
                 <w:szCs w:val="20"/>
               </w:rPr>
             </w:pPr>
+            <w:proofErr w:type="spellStart"/>
             <w:r>
               <w:rPr>
                 <w:color w:val="000000"/>
@@ -1888,6 +2113,7 @@
               </w:rPr>
               <w:t>xxxxxxxxxxxxxxx</w:t>
             </w:r>
+            <w:proofErr w:type="spellEnd"/>
           </w:p>
           <w:p>
             <w:pPr>
@@ -1964,7 +2190,7 @@
             <w:pPr>
               <w:numPr>
                 <w:ilvl w:val="0"/>
-                <w:numId w:val="2"/>
+                <w:numId w:val="3"/>
               </w:numPr>
               <w:pBdr>
                 <w:top w:val="nil"/>
@@ -2017,7 +2243,15 @@
                 <w:sz w:val="22"/>
                 <w:szCs w:val="22"/>
               </w:rPr>
-              <w:t>Describa las estrategias de enseñanza y aprendizaje que mediarán el desarrollo del curso, incluya las actividades de trabajo de docencia directa y de trabajo independiente.</w:t>
+              <w:t xml:space="preserve">Describa las estrategias de enseñanza y aprendizaje que </w:t>
+            </w:r>
+            <w:r>
+              <w:rPr>
+                <w:color w:val="808080"/>
+                <w:sz w:val="22"/>
+                <w:szCs w:val="22"/>
+              </w:rPr>
+              <w:t>mediarán el desarrollo del curso, incluya las actividades de trabajo de docencia directa y de trabajo independiente.</w:t>
             </w:r>
           </w:p>
         </w:tc>
@@ -2072,7 +2306,7 @@
             <w:pPr>
               <w:numPr>
                 <w:ilvl w:val="0"/>
-                <w:numId w:val="2"/>
+                <w:numId w:val="3"/>
               </w:numPr>
               <w:pBdr>
                 <w:top w:val="nil"/>
@@ -2126,7 +2360,15 @@
                 <w:sz w:val="22"/>
                 <w:szCs w:val="22"/>
               </w:rPr>
-              <w:t>En consecuencia, con los objetivos y la metodología del curso, describa los criterios que orientan la evaluación en su sentido integral y las estrategias de evaluación de los aprendizajes.</w:t>
+              <w:t xml:space="preserve">En consecuencia, con los objetivos y la metodología del curso, describa los criterios que orientan la evaluación en su </w:t>
+            </w:r>
+            <w:r>
+              <w:rPr>
+                <w:color w:val="808080"/>
+                <w:sz w:val="22"/>
+                <w:szCs w:val="22"/>
+              </w:rPr>
+              <w:t>sentido integral y las estrategias de evaluación de los aprendizajes.</w:t>
             </w:r>
           </w:p>
         </w:tc>
@@ -2591,6 +2833,7 @@
                 <w:sz w:val="22"/>
                 <w:szCs w:val="22"/>
               </w:rPr>
+              <w:lastRenderedPageBreak/>
               <w:t>Actividades de asistencia obligatoria</w:t>
             </w:r>
             <w:r>
@@ -2643,7 +2886,15 @@
                 <w:sz w:val="22"/>
                 <w:szCs w:val="22"/>
               </w:rPr>
-              <w:t>Incluya el número de faltas de asistencia máxima permitida. Para el caso de las prácticas académicas defina si la totalidad del curso es de asistencia obligatoria.</w:t>
+              <w:t xml:space="preserve">Incluya el número de faltas de asistencia máxima permitida. Para el caso de las prácticas </w:t>
+            </w:r>
+            <w:r>
+              <w:rPr>
+                <w:color w:val="808080"/>
+                <w:sz w:val="22"/>
+                <w:szCs w:val="22"/>
+              </w:rPr>
+              <w:t>académicas defina si la totalidad del curso es de asistencia obligatoria.</w:t>
             </w:r>
           </w:p>
         </w:tc>
@@ -2706,7 +2957,6 @@
                 <w:sz w:val="22"/>
                 <w:szCs w:val="22"/>
               </w:rPr>
-              <w:lastRenderedPageBreak/>
               <w:t>Bibliografía:</w:t>
             </w:r>
           </w:p>
@@ -2820,7 +3070,7 @@
             <w:pPr>
               <w:numPr>
                 <w:ilvl w:val="0"/>
-                <w:numId w:val="2"/>
+                <w:numId w:val="3"/>
               </w:numPr>
               <w:pBdr>
                 <w:top w:val="nil"/>
@@ -2965,14 +3215,34 @@
                 <w:szCs w:val="22"/>
               </w:rPr>
             </w:pPr>
-            <w:r>
-              <w:rPr>
-                <w:b/>
-                <w:sz w:val="22"/>
-                <w:szCs w:val="22"/>
-              </w:rPr>
-              <w:t>Eje  N°</w:t>
-            </w:r>
+            <w:proofErr w:type="gramStart"/>
+            <w:r>
+              <w:rPr>
+                <w:b/>
+                <w:sz w:val="22"/>
+                <w:szCs w:val="22"/>
+              </w:rPr>
+              <w:t xml:space="preserve">Eje  </w:t>
+            </w:r>
+            <w:proofErr w:type="spellStart"/>
+            <w:r>
+              <w:rPr>
+                <w:b/>
+                <w:sz w:val="22"/>
+                <w:szCs w:val="22"/>
+              </w:rPr>
+              <w:t>N</w:t>
+            </w:r>
+            <w:proofErr w:type="gramEnd"/>
+            <w:r>
+              <w:rPr>
+                <w:b/>
+                <w:sz w:val="22"/>
+                <w:szCs w:val="22"/>
+              </w:rPr>
+              <w:t>°</w:t>
+            </w:r>
+            <w:proofErr w:type="spellEnd"/>
           </w:p>
         </w:tc>
         <w:tc>
@@ -2995,13 +3265,23 @@
                 <w:szCs w:val="22"/>
               </w:rPr>
             </w:pPr>
-            <w:r>
-              <w:rPr>
-                <w:b/>
-                <w:sz w:val="22"/>
-                <w:szCs w:val="22"/>
-              </w:rPr>
-              <w:t>N° Horas</w:t>
+            <w:proofErr w:type="spellStart"/>
+            <w:r>
+              <w:rPr>
+                <w:b/>
+                <w:sz w:val="22"/>
+                <w:szCs w:val="22"/>
+              </w:rPr>
+              <w:t>N°</w:t>
+            </w:r>
+            <w:proofErr w:type="spellEnd"/>
+            <w:r>
+              <w:rPr>
+                <w:b/>
+                <w:sz w:val="22"/>
+                <w:szCs w:val="22"/>
+              </w:rPr>
+              <w:t xml:space="preserve"> Horas</w:t>
             </w:r>
           </w:p>
         </w:tc>
@@ -3566,7 +3846,7 @@
             <w:pPr>
               <w:numPr>
                 <w:ilvl w:val="0"/>
-                <w:numId w:val="2"/>
+                <w:numId w:val="3"/>
               </w:numPr>
               <w:pBdr>
                 <w:top w:val="nil"/>
@@ -3629,7 +3909,15 @@
                 <w:sz w:val="22"/>
                 <w:szCs w:val="22"/>
               </w:rPr>
-              <w:t xml:space="preserve">Aprobado en Acta  </w:t>
+              <w:t xml:space="preserve">Aprobado en </w:t>
+            </w:r>
+            <w:proofErr w:type="gramStart"/>
+            <w:r>
+              <w:rPr>
+                <w:sz w:val="22"/>
+                <w:szCs w:val="22"/>
+              </w:rPr>
+              <w:t xml:space="preserve">Acta  </w:t>
             </w:r>
             <w:r>
               <w:rPr>
@@ -3639,6 +3927,7 @@
               </w:rPr>
               <w:t>número</w:t>
             </w:r>
+            <w:proofErr w:type="gramEnd"/>
             <w:r>
               <w:rPr>
                 <w:sz w:val="22"/>
@@ -4039,7 +4328,7 @@
 </file>
 
 <file path=word/endnotes.xml><?xml version="1.0" encoding="utf-8"?>
-<w:endnotes xmlns:wpc="http://schemas.microsoft.com/office/word/2010/wordprocessingCanvas" xmlns:cx="http://schemas.microsoft.com/office/drawing/2014/chartex" xmlns:cx1="http://schemas.microsoft.com/office/drawing/2015/9/8/chartex" xmlns:cx2="http://schemas.microsoft.com/office/drawing/2015/10/21/chartex" xmlns:cx3="http://schemas.microsoft.com/office/drawing/2016/5/9/chartex" xmlns:cx4="http://schemas.microsoft.com/office/drawing/2016/5/10/chartex" xmlns:cx5="http://schemas.microsoft.com/office/drawing/2016/5/11/chartex" xmlns:cx6="http://schemas.microsoft.com/office/drawing/2016/5/12/chartex" xmlns:cx7="http://schemas.microsoft.com/office/drawing/2016/5/13/chartex" xmlns:cx8="http://schemas.microsoft.com/office/drawing/2016/5/14/chartex" xmlns:mc="http://schemas.openxmlformats.org/markup-compatibility/2006" xmlns:aink="http://schemas.microsoft.com/office/drawing/2016/ink" xmlns:am3d="http://schemas.microsoft.com/office/drawing/2017/model3d" xmlns:o="urn:schemas-microsoft-com:office:office" xmlns:oel="http://schemas.microsoft.com/office/2019/extlst" xmlns:r="http://schemas.openxmlformats.org/officeDocument/2006/relationships" xmlns:m="http://schemas.openxmlformats.org/officeDocument/2006/math" xmlns:v="urn:schemas-microsoft-com:vml" xmlns:wp14="http://schemas.microsoft.com/office/word/2010/wordprocessingDrawing" xmlns:wp="http://schemas.openxmlformats.org/drawingml/2006/wordprocessingDrawing" xmlns:w10="urn:schemas-microsoft-com:office:word" xmlns:w="http://schemas.openxmlformats.org/wordprocessingml/2006/main" xmlns:w14="http://schemas.microsoft.com/office/word/2010/wordml" xmlns:w15="http://schemas.microsoft.com/office/word/2012/wordml" xmlns:w16cex="http://schemas.microsoft.com/office/word/2018/wordml/cex" xmlns:w16cid="http://schemas.microsoft.com/office/word/2016/wordml/cid" xmlns:w16="http://schemas.microsoft.com/office/word/2018/wordml" xmlns:w16du="http://schemas.microsoft.com/office/word/2023/wordml/word16du" xmlns:w16sdtdh="http://schemas.microsoft.com/office/word/2020/wordml/sdtdatahash" xmlns:w16se="http://schemas.microsoft.com/office/word/2015/wordml/symex" xmlns:wpg="http://schemas.microsoft.com/office/word/2010/wordprocessingGroup" xmlns:wpi="http://schemas.microsoft.com/office/word/2010/wordprocessingInk" xmlns:wne="http://schemas.microsoft.com/office/word/2006/wordml" xmlns:wps="http://schemas.microsoft.com/office/word/2010/wordprocessingShape" mc:Ignorable="w14 w15 w16se w16cid w16 w16cex w16sdtdh wp14">
+<w:endnotes xmlns:wpc="http://schemas.microsoft.com/office/word/2010/wordprocessingCanvas" xmlns:cx="http://schemas.microsoft.com/office/drawing/2014/chartex" xmlns:cx1="http://schemas.microsoft.com/office/drawing/2015/9/8/chartex" xmlns:cx2="http://schemas.microsoft.com/office/drawing/2015/10/21/chartex" xmlns:cx3="http://schemas.microsoft.com/office/drawing/2016/5/9/chartex" xmlns:cx4="http://schemas.microsoft.com/office/drawing/2016/5/10/chartex" xmlns:cx5="http://schemas.microsoft.com/office/drawing/2016/5/11/chartex" xmlns:cx6="http://schemas.microsoft.com/office/drawing/2016/5/12/chartex" xmlns:cx7="http://schemas.microsoft.com/office/drawing/2016/5/13/chartex" xmlns:cx8="http://schemas.microsoft.com/office/drawing/2016/5/14/chartex" xmlns:mc="http://schemas.openxmlformats.org/markup-compatibility/2006" xmlns:aink="http://schemas.microsoft.com/office/drawing/2016/ink" xmlns:am3d="http://schemas.microsoft.com/office/drawing/2017/model3d" xmlns:o="urn:schemas-microsoft-com:office:office" xmlns:r="http://schemas.openxmlformats.org/officeDocument/2006/relationships" xmlns:m="http://schemas.openxmlformats.org/officeDocument/2006/math" xmlns:v="urn:schemas-microsoft-com:vml" xmlns:wp14="http://schemas.microsoft.com/office/word/2010/wordprocessingDrawing" xmlns:wp="http://schemas.openxmlformats.org/drawingml/2006/wordprocessingDrawing" xmlns:w10="urn:schemas-microsoft-com:office:word" xmlns:w="http://schemas.openxmlformats.org/wordprocessingml/2006/main" xmlns:w14="http://schemas.microsoft.com/office/word/2010/wordml" xmlns:w15="http://schemas.microsoft.com/office/word/2012/wordml" xmlns:w16cid="http://schemas.microsoft.com/office/word/2016/wordml/cid" xmlns:w16se="http://schemas.microsoft.com/office/word/2015/wordml/symex" xmlns:wpg="http://schemas.microsoft.com/office/word/2010/wordprocessingGroup" xmlns:wpi="http://schemas.microsoft.com/office/word/2010/wordprocessingInk" xmlns:wne="http://schemas.microsoft.com/office/word/2006/wordml" xmlns:wps="http://schemas.microsoft.com/office/word/2010/wordprocessingShape" mc:Ignorable="w14 w15 w16se w16cid wp14">
   <w:endnote w:type="separator" w:id="-1">
     <w:p>
       <w:r>
@@ -4058,7 +4347,7 @@
 </file>
 
 <file path=word/footer1.xml><?xml version="1.0" encoding="utf-8"?>
-<w:ftr xmlns:wpc="http://schemas.microsoft.com/office/word/2010/wordprocessingCanvas" xmlns:cx="http://schemas.microsoft.com/office/drawing/2014/chartex" xmlns:cx1="http://schemas.microsoft.com/office/drawing/2015/9/8/chartex" xmlns:cx2="http://schemas.microsoft.com/office/drawing/2015/10/21/chartex" xmlns:cx3="http://schemas.microsoft.com/office/drawing/2016/5/9/chartex" xmlns:cx4="http://schemas.microsoft.com/office/drawing/2016/5/10/chartex" xmlns:cx5="http://schemas.microsoft.com/office/drawing/2016/5/11/chartex" xmlns:cx6="http://schemas.microsoft.com/office/drawing/2016/5/12/chartex" xmlns:cx7="http://schemas.microsoft.com/office/drawing/2016/5/13/chartex" xmlns:cx8="http://schemas.microsoft.com/office/drawing/2016/5/14/chartex" xmlns:mc="http://schemas.openxmlformats.org/markup-compatibility/2006" xmlns:aink="http://schemas.microsoft.com/office/drawing/2016/ink" xmlns:am3d="http://schemas.microsoft.com/office/drawing/2017/model3d" xmlns:o="urn:schemas-microsoft-com:office:office" xmlns:oel="http://schemas.microsoft.com/office/2019/extlst" xmlns:r="http://schemas.openxmlformats.org/officeDocument/2006/relationships" xmlns:m="http://schemas.openxmlformats.org/officeDocument/2006/math" xmlns:v="urn:schemas-microsoft-com:vml" xmlns:wp14="http://schemas.microsoft.com/office/word/2010/wordprocessingDrawing" xmlns:wp="http://schemas.openxmlformats.org/drawingml/2006/wordprocessingDrawing" xmlns:w10="urn:schemas-microsoft-com:office:word" xmlns:w="http://schemas.openxmlformats.org/wordprocessingml/2006/main" xmlns:w14="http://schemas.microsoft.com/office/word/2010/wordml" xmlns:w15="http://schemas.microsoft.com/office/word/2012/wordml" xmlns:w16cex="http://schemas.microsoft.com/office/word/2018/wordml/cex" xmlns:w16cid="http://schemas.microsoft.com/office/word/2016/wordml/cid" xmlns:w16="http://schemas.microsoft.com/office/word/2018/wordml" xmlns:w16du="http://schemas.microsoft.com/office/word/2023/wordml/word16du" xmlns:w16sdtdh="http://schemas.microsoft.com/office/word/2020/wordml/sdtdatahash" xmlns:w16se="http://schemas.microsoft.com/office/word/2015/wordml/symex" xmlns:wpg="http://schemas.microsoft.com/office/word/2010/wordprocessingGroup" xmlns:wpi="http://schemas.microsoft.com/office/word/2010/wordprocessingInk" xmlns:wne="http://schemas.microsoft.com/office/word/2006/wordml" xmlns:wps="http://schemas.microsoft.com/office/word/2010/wordprocessingShape" mc:Ignorable="w14 w15 w16se w16cid w16 w16cex w16sdtdh wp14">
+<w:ftr xmlns:wpc="http://schemas.microsoft.com/office/word/2010/wordprocessingCanvas" xmlns:cx="http://schemas.microsoft.com/office/drawing/2014/chartex" xmlns:cx1="http://schemas.microsoft.com/office/drawing/2015/9/8/chartex" xmlns:cx2="http://schemas.microsoft.com/office/drawing/2015/10/21/chartex" xmlns:cx3="http://schemas.microsoft.com/office/drawing/2016/5/9/chartex" xmlns:cx4="http://schemas.microsoft.com/office/drawing/2016/5/10/chartex" xmlns:cx5="http://schemas.microsoft.com/office/drawing/2016/5/11/chartex" xmlns:cx6="http://schemas.microsoft.com/office/drawing/2016/5/12/chartex" xmlns:cx7="http://schemas.microsoft.com/office/drawing/2016/5/13/chartex" xmlns:cx8="http://schemas.microsoft.com/office/drawing/2016/5/14/chartex" xmlns:mc="http://schemas.openxmlformats.org/markup-compatibility/2006" xmlns:aink="http://schemas.microsoft.com/office/drawing/2016/ink" xmlns:am3d="http://schemas.microsoft.com/office/drawing/2017/model3d" xmlns:o="urn:schemas-microsoft-com:office:office" xmlns:r="http://schemas.openxmlformats.org/officeDocument/2006/relationships" xmlns:m="http://schemas.openxmlformats.org/officeDocument/2006/math" xmlns:v="urn:schemas-microsoft-com:vml" xmlns:wp14="http://schemas.microsoft.com/office/word/2010/wordprocessingDrawing" xmlns:wp="http://schemas.openxmlformats.org/drawingml/2006/wordprocessingDrawing" xmlns:w10="urn:schemas-microsoft-com:office:word" xmlns:w="http://schemas.openxmlformats.org/wordprocessingml/2006/main" xmlns:w14="http://schemas.microsoft.com/office/word/2010/wordml" xmlns:w15="http://schemas.microsoft.com/office/word/2012/wordml" xmlns:w16cid="http://schemas.microsoft.com/office/word/2016/wordml/cid" xmlns:w16se="http://schemas.microsoft.com/office/word/2015/wordml/symex" xmlns:wpg="http://schemas.microsoft.com/office/word/2010/wordprocessingGroup" xmlns:wpi="http://schemas.microsoft.com/office/word/2010/wordprocessingInk" xmlns:wne="http://schemas.microsoft.com/office/word/2006/wordml" xmlns:wps="http://schemas.microsoft.com/office/word/2010/wordprocessingShape" mc:Ignorable="w14 w15 w16se w16cid wp14">
   <w:p>
     <w:pPr>
       <w:pBdr>
@@ -4225,7 +4514,7 @@
 </file>
 
 <file path=word/footnotes.xml><?xml version="1.0" encoding="utf-8"?>
-<w:footnotes xmlns:wpc="http://schemas.microsoft.com/office/word/2010/wordprocessingCanvas" xmlns:cx="http://schemas.microsoft.com/office/drawing/2014/chartex" xmlns:cx1="http://schemas.microsoft.com/office/drawing/2015/9/8/chartex" xmlns:cx2="http://schemas.microsoft.com/office/drawing/2015/10/21/chartex" xmlns:cx3="http://schemas.microsoft.com/office/drawing/2016/5/9/chartex" xmlns:cx4="http://schemas.microsoft.com/office/drawing/2016/5/10/chartex" xmlns:cx5="http://schemas.microsoft.com/office/drawing/2016/5/11/chartex" xmlns:cx6="http://schemas.microsoft.com/office/drawing/2016/5/12/chartex" xmlns:cx7="http://schemas.microsoft.com/office/drawing/2016/5/13/chartex" xmlns:cx8="http://schemas.microsoft.com/office/drawing/2016/5/14/chartex" xmlns:mc="http://schemas.openxmlformats.org/markup-compatibility/2006" xmlns:aink="http://schemas.microsoft.com/office/drawing/2016/ink" xmlns:am3d="http://schemas.microsoft.com/office/drawing/2017/model3d" xmlns:o="urn:schemas-microsoft-com:office:office" xmlns:oel="http://schemas.microsoft.com/office/2019/extlst" xmlns:r="http://schemas.openxmlformats.org/officeDocument/2006/relationships" xmlns:m="http://schemas.openxmlformats.org/officeDocument/2006/math" xmlns:v="urn:schemas-microsoft-com:vml" xmlns:wp14="http://schemas.microsoft.com/office/word/2010/wordprocessingDrawing" xmlns:wp="http://schemas.openxmlformats.org/drawingml/2006/wordprocessingDrawing" xmlns:w10="urn:schemas-microsoft-com:office:word" xmlns:w="http://schemas.openxmlformats.org/wordprocessingml/2006/main" xmlns:w14="http://schemas.microsoft.com/office/word/2010/wordml" xmlns:w15="http://schemas.microsoft.com/office/word/2012/wordml" xmlns:w16cex="http://schemas.microsoft.com/office/word/2018/wordml/cex" xmlns:w16cid="http://schemas.microsoft.com/office/word/2016/wordml/cid" xmlns:w16="http://schemas.microsoft.com/office/word/2018/wordml" xmlns:w16du="http://schemas.microsoft.com/office/word/2023/wordml/word16du" xmlns:w16sdtdh="http://schemas.microsoft.com/office/word/2020/wordml/sdtdatahash" xmlns:w16se="http://schemas.microsoft.com/office/word/2015/wordml/symex" xmlns:wpg="http://schemas.microsoft.com/office/word/2010/wordprocessingGroup" xmlns:wpi="http://schemas.microsoft.com/office/word/2010/wordprocessingInk" xmlns:wne="http://schemas.microsoft.com/office/word/2006/wordml" xmlns:wps="http://schemas.microsoft.com/office/word/2010/wordprocessingShape" mc:Ignorable="w14 w15 w16se w16cid w16 w16cex w16sdtdh wp14">
+<w:footnotes xmlns:wpc="http://schemas.microsoft.com/office/word/2010/wordprocessingCanvas" xmlns:cx="http://schemas.microsoft.com/office/drawing/2014/chartex" xmlns:cx1="http://schemas.microsoft.com/office/drawing/2015/9/8/chartex" xmlns:cx2="http://schemas.microsoft.com/office/drawing/2015/10/21/chartex" xmlns:cx3="http://schemas.microsoft.com/office/drawing/2016/5/9/chartex" xmlns:cx4="http://schemas.microsoft.com/office/drawing/2016/5/10/chartex" xmlns:cx5="http://schemas.microsoft.com/office/drawing/2016/5/11/chartex" xmlns:cx6="http://schemas.microsoft.com/office/drawing/2016/5/12/chartex" xmlns:cx7="http://schemas.microsoft.com/office/drawing/2016/5/13/chartex" xmlns:cx8="http://schemas.microsoft.com/office/drawing/2016/5/14/chartex" xmlns:mc="http://schemas.openxmlformats.org/markup-compatibility/2006" xmlns:aink="http://schemas.microsoft.com/office/drawing/2016/ink" xmlns:am3d="http://schemas.microsoft.com/office/drawing/2017/model3d" xmlns:o="urn:schemas-microsoft-com:office:office" xmlns:r="http://schemas.openxmlformats.org/officeDocument/2006/relationships" xmlns:m="http://schemas.openxmlformats.org/officeDocument/2006/math" xmlns:v="urn:schemas-microsoft-com:vml" xmlns:wp14="http://schemas.microsoft.com/office/word/2010/wordprocessingDrawing" xmlns:wp="http://schemas.openxmlformats.org/drawingml/2006/wordprocessingDrawing" xmlns:w10="urn:schemas-microsoft-com:office:word" xmlns:w="http://schemas.openxmlformats.org/wordprocessingml/2006/main" xmlns:w14="http://schemas.microsoft.com/office/word/2010/wordml" xmlns:w15="http://schemas.microsoft.com/office/word/2012/wordml" xmlns:w16cid="http://schemas.microsoft.com/office/word/2016/wordml/cid" xmlns:w16se="http://schemas.microsoft.com/office/word/2015/wordml/symex" xmlns:wpg="http://schemas.microsoft.com/office/word/2010/wordprocessingGroup" xmlns:wpi="http://schemas.microsoft.com/office/word/2010/wordprocessingInk" xmlns:wne="http://schemas.microsoft.com/office/word/2006/wordml" xmlns:wps="http://schemas.microsoft.com/office/word/2010/wordprocessingShape" mc:Ignorable="w14 w15 w16se w16cid wp14">
   <w:footnote w:type="separator" w:id="-1">
     <w:p>
       <w:r>
@@ -4279,7 +4568,16 @@
           <w:sz w:val="18"/>
           <w:szCs w:val="18"/>
         </w:rPr>
-        <w:t>El número de créditos y la intensidad horaria debe estar acorde con el plan de estudios del programa para el que fue diseñado el curso.</w:t>
+        <w:t xml:space="preserve">El número de créditos y la intensidad horaria debe estar </w:t>
+      </w:r>
+      <w:r>
+        <w:rPr>
+          <w:rFonts w:ascii="Calibri" w:eastAsia="Calibri" w:hAnsi="Calibri" w:cs="Calibri"/>
+          <w:color w:val="000000"/>
+          <w:sz w:val="18"/>
+          <w:szCs w:val="18"/>
+        </w:rPr>
+        <w:t>acorde con el plan de estudios del programa para el que fue diseñado el curso.</w:t>
       </w:r>
     </w:p>
   </w:footnote>
@@ -4346,7 +4644,16 @@
           <w:sz w:val="18"/>
           <w:szCs w:val="18"/>
         </w:rPr>
-        <w:t>Reglamento Estudiantil para los Programas de Posgrado (Acuerdo Superior 432 del 25 de noviembre de 2014), artículo 30.</w:t>
+        <w:t>Reglamento Estudiantil para los Programas de Posgrado (Acuerdo</w:t>
+      </w:r>
+      <w:r>
+        <w:rPr>
+          <w:rFonts w:ascii="Calibri" w:eastAsia="Calibri" w:hAnsi="Calibri" w:cs="Calibri"/>
+          <w:color w:val="000000"/>
+          <w:sz w:val="18"/>
+          <w:szCs w:val="18"/>
+        </w:rPr>
+        <w:t xml:space="preserve"> Superior 432 del 25 de noviembre de 2014), artículo 30.</w:t>
       </w:r>
     </w:p>
   </w:footnote>
@@ -4354,8 +4661,186 @@
 </file>
 
 <file path=word/numbering.xml><?xml version="1.0" encoding="utf-8"?>
-<w:numbering xmlns:wpc="http://schemas.microsoft.com/office/word/2010/wordprocessingCanvas" xmlns:cx="http://schemas.microsoft.com/office/drawing/2014/chartex" xmlns:cx1="http://schemas.microsoft.com/office/drawing/2015/9/8/chartex" xmlns:cx2="http://schemas.microsoft.com/office/drawing/2015/10/21/chartex" xmlns:cx3="http://schemas.microsoft.com/office/drawing/2016/5/9/chartex" xmlns:cx4="http://schemas.microsoft.com/office/drawing/2016/5/10/chartex" xmlns:cx5="http://schemas.microsoft.com/office/drawing/2016/5/11/chartex" xmlns:cx6="http://schemas.microsoft.com/office/drawing/2016/5/12/chartex" xmlns:cx7="http://schemas.microsoft.com/office/drawing/2016/5/13/chartex" xmlns:cx8="http://schemas.microsoft.com/office/drawing/2016/5/14/chartex" xmlns:mc="http://schemas.openxmlformats.org/markup-compatibility/2006" xmlns:aink="http://schemas.microsoft.com/office/drawing/2016/ink" xmlns:am3d="http://schemas.microsoft.com/office/drawing/2017/model3d" xmlns:o="urn:schemas-microsoft-com:office:office" xmlns:oel="http://schemas.microsoft.com/office/2019/extlst" xmlns:r="http://schemas.openxmlformats.org/officeDocument/2006/relationships" xmlns:m="http://schemas.openxmlformats.org/officeDocument/2006/math" xmlns:v="urn:schemas-microsoft-com:vml" xmlns:wp14="http://schemas.microsoft.com/office/word/2010/wordprocessingDrawing" xmlns:wp="http://schemas.openxmlformats.org/drawingml/2006/wordprocessingDrawing" xmlns:w10="urn:schemas-microsoft-com:office:word" xmlns:w="http://schemas.openxmlformats.org/wordprocessingml/2006/main" xmlns:w14="http://schemas.microsoft.com/office/word/2010/wordml" xmlns:w15="http://schemas.microsoft.com/office/word/2012/wordml" xmlns:w16cex="http://schemas.microsoft.com/office/word/2018/wordml/cex" xmlns:w16cid="http://schemas.microsoft.com/office/word/2016/wordml/cid" xmlns:w16="http://schemas.microsoft.com/office/word/2018/wordml" xmlns:w16du="http://schemas.microsoft.com/office/word/2023/wordml/word16du" xmlns:w16sdtdh="http://schemas.microsoft.com/office/word/2020/wordml/sdtdatahash" xmlns:w16se="http://schemas.microsoft.com/office/word/2015/wordml/symex" xmlns:wpg="http://schemas.microsoft.com/office/word/2010/wordprocessingGroup" xmlns:wpi="http://schemas.microsoft.com/office/word/2010/wordprocessingInk" xmlns:wne="http://schemas.microsoft.com/office/word/2006/wordml" xmlns:wps="http://schemas.microsoft.com/office/word/2010/wordprocessingShape" mc:Ignorable="w14 w15 w16se w16cid w16 w16cex w16sdtdh wp14">
+<w:numbering xmlns:wpc="http://schemas.microsoft.com/office/word/2010/wordprocessingCanvas" xmlns:cx="http://schemas.microsoft.com/office/drawing/2014/chartex" xmlns:cx1="http://schemas.microsoft.com/office/drawing/2015/9/8/chartex" xmlns:cx2="http://schemas.microsoft.com/office/drawing/2015/10/21/chartex" xmlns:cx3="http://schemas.microsoft.com/office/drawing/2016/5/9/chartex" xmlns:cx4="http://schemas.microsoft.com/office/drawing/2016/5/10/chartex" xmlns:cx5="http://schemas.microsoft.com/office/drawing/2016/5/11/chartex" xmlns:cx6="http://schemas.microsoft.com/office/drawing/2016/5/12/chartex" xmlns:cx7="http://schemas.microsoft.com/office/drawing/2016/5/13/chartex" xmlns:cx8="http://schemas.microsoft.com/office/drawing/2016/5/14/chartex" xmlns:mc="http://schemas.openxmlformats.org/markup-compatibility/2006" xmlns:aink="http://schemas.microsoft.com/office/drawing/2016/ink" xmlns:am3d="http://schemas.microsoft.com/office/drawing/2017/model3d" xmlns:o="urn:schemas-microsoft-com:office:office" xmlns:r="http://schemas.openxmlformats.org/officeDocument/2006/relationships" xmlns:m="http://schemas.openxmlformats.org/officeDocument/2006/math" xmlns:v="urn:schemas-microsoft-com:vml" xmlns:wp14="http://schemas.microsoft.com/office/word/2010/wordprocessingDrawing" xmlns:wp="http://schemas.openxmlformats.org/drawingml/2006/wordprocessingDrawing" xmlns:w10="urn:schemas-microsoft-com:office:word" xmlns:w="http://schemas.openxmlformats.org/wordprocessingml/2006/main" xmlns:w14="http://schemas.microsoft.com/office/word/2010/wordml" xmlns:w15="http://schemas.microsoft.com/office/word/2012/wordml" xmlns:w16cid="http://schemas.microsoft.com/office/word/2016/wordml/cid" xmlns:w16se="http://schemas.microsoft.com/office/word/2015/wordml/symex" xmlns:wpg="http://schemas.microsoft.com/office/word/2010/wordprocessingGroup" xmlns:wpi="http://schemas.microsoft.com/office/word/2010/wordprocessingInk" xmlns:wne="http://schemas.microsoft.com/office/word/2006/wordml" xmlns:wps="http://schemas.microsoft.com/office/word/2010/wordprocessingShape" mc:Ignorable="w14 w15 w16se w16cid wp14">
   <w:abstractNum w:abstractNumId="0" w15:restartNumberingAfterBreak="0">
+    <w:nsid w:val="0B3115FE"/>
+    <w:multiLevelType w:val="hybridMultilevel"/>
+    <w:tmpl w:val="E0FCCF42"/>
+    <w:lvl w:ilvl="0" w:tplc="5DECA622">
+      <w:start w:val="4"/>
+      <w:numFmt w:val="decimal"/>
+      <w:lvlText w:val="%1."/>
+      <w:lvlJc w:val="left"/>
+      <w:pPr>
+        <w:ind w:left="1095" w:hanging="360"/>
+      </w:pPr>
+      <w:rPr>
+        <w:rFonts w:hint="default"/>
+      </w:rPr>
+    </w:lvl>
+    <w:lvl w:ilvl="1" w:tplc="240A0019" w:tentative="1">
+      <w:start w:val="1"/>
+      <w:numFmt w:val="lowerLetter"/>
+      <w:lvlText w:val="%2."/>
+      <w:lvlJc w:val="left"/>
+      <w:pPr>
+        <w:ind w:left="1815" w:hanging="360"/>
+      </w:pPr>
+    </w:lvl>
+    <w:lvl w:ilvl="2" w:tplc="240A001B" w:tentative="1">
+      <w:start w:val="1"/>
+      <w:numFmt w:val="lowerRoman"/>
+      <w:lvlText w:val="%3."/>
+      <w:lvlJc w:val="right"/>
+      <w:pPr>
+        <w:ind w:left="2535" w:hanging="180"/>
+      </w:pPr>
+    </w:lvl>
+    <w:lvl w:ilvl="3" w:tplc="240A000F" w:tentative="1">
+      <w:start w:val="1"/>
+      <w:numFmt w:val="decimal"/>
+      <w:lvlText w:val="%4."/>
+      <w:lvlJc w:val="left"/>
+      <w:pPr>
+        <w:ind w:left="3255" w:hanging="360"/>
+      </w:pPr>
+    </w:lvl>
+    <w:lvl w:ilvl="4" w:tplc="240A0019" w:tentative="1">
+      <w:start w:val="1"/>
+      <w:numFmt w:val="lowerLetter"/>
+      <w:lvlText w:val="%5."/>
+      <w:lvlJc w:val="left"/>
+      <w:pPr>
+        <w:ind w:left="3975" w:hanging="360"/>
+      </w:pPr>
+    </w:lvl>
+    <w:lvl w:ilvl="5" w:tplc="240A001B" w:tentative="1">
+      <w:start w:val="1"/>
+      <w:numFmt w:val="lowerRoman"/>
+      <w:lvlText w:val="%6."/>
+      <w:lvlJc w:val="right"/>
+      <w:pPr>
+        <w:ind w:left="4695" w:hanging="180"/>
+      </w:pPr>
+    </w:lvl>
+    <w:lvl w:ilvl="6" w:tplc="240A000F" w:tentative="1">
+      <w:start w:val="1"/>
+      <w:numFmt w:val="decimal"/>
+      <w:lvlText w:val="%7."/>
+      <w:lvlJc w:val="left"/>
+      <w:pPr>
+        <w:ind w:left="5415" w:hanging="360"/>
+      </w:pPr>
+    </w:lvl>
+    <w:lvl w:ilvl="7" w:tplc="240A0019" w:tentative="1">
+      <w:start w:val="1"/>
+      <w:numFmt w:val="lowerLetter"/>
+      <w:lvlText w:val="%8."/>
+      <w:lvlJc w:val="left"/>
+      <w:pPr>
+        <w:ind w:left="6135" w:hanging="360"/>
+      </w:pPr>
+    </w:lvl>
+    <w:lvl w:ilvl="8" w:tplc="240A001B" w:tentative="1">
+      <w:start w:val="1"/>
+      <w:numFmt w:val="lowerRoman"/>
+      <w:lvlText w:val="%9."/>
+      <w:lvlJc w:val="right"/>
+      <w:pPr>
+        <w:ind w:left="6855" w:hanging="180"/>
+      </w:pPr>
+    </w:lvl>
+  </w:abstractNum>
+  <w:abstractNum w:abstractNumId="1" w15:restartNumberingAfterBreak="0">
+    <w:nsid w:val="2A566052"/>
+    <w:multiLevelType w:val="hybridMultilevel"/>
+    <w:tmpl w:val="A7A2A3A2"/>
+    <w:lvl w:ilvl="0" w:tplc="240A000F">
+      <w:start w:val="1"/>
+      <w:numFmt w:val="decimal"/>
+      <w:lvlText w:val="%1."/>
+      <w:lvlJc w:val="left"/>
+      <w:pPr>
+        <w:ind w:left="720" w:hanging="360"/>
+      </w:pPr>
+      <w:rPr>
+        <w:rFonts w:hint="default"/>
+      </w:rPr>
+    </w:lvl>
+    <w:lvl w:ilvl="1" w:tplc="240A0019" w:tentative="1">
+      <w:start w:val="1"/>
+      <w:numFmt w:val="lowerLetter"/>
+      <w:lvlText w:val="%2."/>
+      <w:lvlJc w:val="left"/>
+      <w:pPr>
+        <w:ind w:left="1440" w:hanging="360"/>
+      </w:pPr>
+    </w:lvl>
+    <w:lvl w:ilvl="2" w:tplc="240A001B" w:tentative="1">
+      <w:start w:val="1"/>
+      <w:numFmt w:val="lowerRoman"/>
+      <w:lvlText w:val="%3."/>
+      <w:lvlJc w:val="right"/>
+      <w:pPr>
+        <w:ind w:left="2160" w:hanging="180"/>
+      </w:pPr>
+    </w:lvl>
+    <w:lvl w:ilvl="3" w:tplc="240A000F" w:tentative="1">
+      <w:start w:val="1"/>
+      <w:numFmt w:val="decimal"/>
+      <w:lvlText w:val="%4."/>
+      <w:lvlJc w:val="left"/>
+      <w:pPr>
+        <w:ind w:left="2880" w:hanging="360"/>
+      </w:pPr>
+    </w:lvl>
+    <w:lvl w:ilvl="4" w:tplc="240A0019" w:tentative="1">
+      <w:start w:val="1"/>
+      <w:numFmt w:val="lowerLetter"/>
+      <w:lvlText w:val="%5."/>
+      <w:lvlJc w:val="left"/>
+      <w:pPr>
+        <w:ind w:left="3600" w:hanging="360"/>
+      </w:pPr>
+    </w:lvl>
+    <w:lvl w:ilvl="5" w:tplc="240A001B" w:tentative="1">
+      <w:start w:val="1"/>
+      <w:numFmt w:val="lowerRoman"/>
+      <w:lvlText w:val="%6."/>
+      <w:lvlJc w:val="right"/>
+      <w:pPr>
+        <w:ind w:left="4320" w:hanging="180"/>
+      </w:pPr>
+    </w:lvl>
+    <w:lvl w:ilvl="6" w:tplc="240A000F" w:tentative="1">
+      <w:start w:val="1"/>
+      <w:numFmt w:val="decimal"/>
+      <w:lvlText w:val="%7."/>
+      <w:lvlJc w:val="left"/>
+      <w:pPr>
+        <w:ind w:left="5040" w:hanging="360"/>
+      </w:pPr>
+    </w:lvl>
+    <w:lvl w:ilvl="7" w:tplc="240A0019" w:tentative="1">
+      <w:start w:val="1"/>
+      <w:numFmt w:val="lowerLetter"/>
+      <w:lvlText w:val="%8."/>
+      <w:lvlJc w:val="left"/>
+      <w:pPr>
+        <w:ind w:left="5760" w:hanging="360"/>
+      </w:pPr>
+    </w:lvl>
+    <w:lvl w:ilvl="8" w:tplc="240A001B" w:tentative="1">
+      <w:start w:val="1"/>
+      <w:numFmt w:val="lowerRoman"/>
+      <w:lvlText w:val="%9."/>
+      <w:lvlJc w:val="right"/>
+      <w:pPr>
+        <w:ind w:left="6480" w:hanging="180"/>
+      </w:pPr>
+    </w:lvl>
+  </w:abstractNum>
+  <w:abstractNum w:abstractNumId="2" w15:restartNumberingAfterBreak="0">
     <w:nsid w:val="4C2D1FB0"/>
     <w:multiLevelType w:val="multilevel"/>
     <w:tmpl w:val="D99272EE"/>
@@ -4468,7 +4953,7 @@
       </w:rPr>
     </w:lvl>
   </w:abstractNum>
-  <w:abstractNum w:abstractNumId="1" w15:restartNumberingAfterBreak="0">
+  <w:abstractNum w:abstractNumId="3" w15:restartNumberingAfterBreak="0">
     <w:nsid w:val="5EA06C85"/>
     <w:multiLevelType w:val="multilevel"/>
     <w:tmpl w:val="CFA0BC9E"/>
@@ -4554,17 +5039,112 @@
       </w:pPr>
     </w:lvl>
   </w:abstractNum>
-  <w:num w:numId="1" w16cid:durableId="895749271">
+  <w:abstractNum w:abstractNumId="4" w15:restartNumberingAfterBreak="0">
+    <w:nsid w:val="684C0AC2"/>
+    <w:multiLevelType w:val="hybridMultilevel"/>
+    <w:tmpl w:val="D6446596"/>
+    <w:lvl w:ilvl="0" w:tplc="240A000F">
+      <w:start w:val="1"/>
+      <w:numFmt w:val="decimal"/>
+      <w:lvlText w:val="%1."/>
+      <w:lvlJc w:val="left"/>
+      <w:pPr>
+        <w:ind w:left="720" w:hanging="360"/>
+      </w:pPr>
+    </w:lvl>
+    <w:lvl w:ilvl="1" w:tplc="240A0019" w:tentative="1">
+      <w:start w:val="1"/>
+      <w:numFmt w:val="lowerLetter"/>
+      <w:lvlText w:val="%2."/>
+      <w:lvlJc w:val="left"/>
+      <w:pPr>
+        <w:ind w:left="1440" w:hanging="360"/>
+      </w:pPr>
+    </w:lvl>
+    <w:lvl w:ilvl="2" w:tplc="240A001B" w:tentative="1">
+      <w:start w:val="1"/>
+      <w:numFmt w:val="lowerRoman"/>
+      <w:lvlText w:val="%3."/>
+      <w:lvlJc w:val="right"/>
+      <w:pPr>
+        <w:ind w:left="2160" w:hanging="180"/>
+      </w:pPr>
+    </w:lvl>
+    <w:lvl w:ilvl="3" w:tplc="240A000F" w:tentative="1">
+      <w:start w:val="1"/>
+      <w:numFmt w:val="decimal"/>
+      <w:lvlText w:val="%4."/>
+      <w:lvlJc w:val="left"/>
+      <w:pPr>
+        <w:ind w:left="2880" w:hanging="360"/>
+      </w:pPr>
+    </w:lvl>
+    <w:lvl w:ilvl="4" w:tplc="240A0019" w:tentative="1">
+      <w:start w:val="1"/>
+      <w:numFmt w:val="lowerLetter"/>
+      <w:lvlText w:val="%5."/>
+      <w:lvlJc w:val="left"/>
+      <w:pPr>
+        <w:ind w:left="3600" w:hanging="360"/>
+      </w:pPr>
+    </w:lvl>
+    <w:lvl w:ilvl="5" w:tplc="240A001B" w:tentative="1">
+      <w:start w:val="1"/>
+      <w:numFmt w:val="lowerRoman"/>
+      <w:lvlText w:val="%6."/>
+      <w:lvlJc w:val="right"/>
+      <w:pPr>
+        <w:ind w:left="4320" w:hanging="180"/>
+      </w:pPr>
+    </w:lvl>
+    <w:lvl w:ilvl="6" w:tplc="240A000F" w:tentative="1">
+      <w:start w:val="1"/>
+      <w:numFmt w:val="decimal"/>
+      <w:lvlText w:val="%7."/>
+      <w:lvlJc w:val="left"/>
+      <w:pPr>
+        <w:ind w:left="5040" w:hanging="360"/>
+      </w:pPr>
+    </w:lvl>
+    <w:lvl w:ilvl="7" w:tplc="240A0019" w:tentative="1">
+      <w:start w:val="1"/>
+      <w:numFmt w:val="lowerLetter"/>
+      <w:lvlText w:val="%8."/>
+      <w:lvlJc w:val="left"/>
+      <w:pPr>
+        <w:ind w:left="5760" w:hanging="360"/>
+      </w:pPr>
+    </w:lvl>
+    <w:lvl w:ilvl="8" w:tplc="240A001B" w:tentative="1">
+      <w:start w:val="1"/>
+      <w:numFmt w:val="lowerRoman"/>
+      <w:lvlText w:val="%9."/>
+      <w:lvlJc w:val="right"/>
+      <w:pPr>
+        <w:ind w:left="6480" w:hanging="180"/>
+      </w:pPr>
+    </w:lvl>
+  </w:abstractNum>
+  <w:num w:numId="1">
+    <w:abstractNumId w:val="2"/>
+  </w:num>
+  <w:num w:numId="2">
+    <w:abstractNumId w:val="3"/>
+  </w:num>
+  <w:num w:numId="3">
+    <w:abstractNumId w:val="1"/>
+  </w:num>
+  <w:num w:numId="4">
+    <w:abstractNumId w:val="4"/>
+  </w:num>
+  <w:num w:numId="5">
     <w:abstractNumId w:val="0"/>
-  </w:num>
-  <w:num w:numId="2" w16cid:durableId="1866401431">
-    <w:abstractNumId w:val="1"/>
   </w:num>
 </w:numbering>
 </file>
 
 <file path=word/styles.xml><?xml version="1.0" encoding="utf-8"?>
-<w:styles xmlns:mc="http://schemas.openxmlformats.org/markup-compatibility/2006" xmlns:r="http://schemas.openxmlformats.org/officeDocument/2006/relationships" xmlns:w="http://schemas.openxmlformats.org/wordprocessingml/2006/main" xmlns:w14="http://schemas.microsoft.com/office/word/2010/wordml" xmlns:w15="http://schemas.microsoft.com/office/word/2012/wordml" xmlns:w16cex="http://schemas.microsoft.com/office/word/2018/wordml/cex" xmlns:w16cid="http://schemas.microsoft.com/office/word/2016/wordml/cid" xmlns:w16="http://schemas.microsoft.com/office/word/2018/wordml" xmlns:w16sdtdh="http://schemas.microsoft.com/office/word/2020/wordml/sdtdatahash" xmlns:w16se="http://schemas.microsoft.com/office/word/2015/wordml/symex" mc:Ignorable="w14 w15 w16se w16cid w16 w16cex w16sdtdh">
+<w:styles xmlns:mc="http://schemas.openxmlformats.org/markup-compatibility/2006" xmlns:r="http://schemas.openxmlformats.org/officeDocument/2006/relationships" xmlns:w="http://schemas.openxmlformats.org/wordprocessingml/2006/main" xmlns:w14="http://schemas.microsoft.com/office/word/2010/wordml" xmlns:w15="http://schemas.microsoft.com/office/word/2012/wordml" xmlns:w16cid="http://schemas.microsoft.com/office/word/2016/wordml/cid" xmlns:w16se="http://schemas.microsoft.com/office/word/2015/wordml/symex" mc:Ignorable="w14 w15 w16se w16cid">
   <w:docDefaults>
     <w:rPrDefault>
       <w:rPr>
@@ -4576,7 +5156,7 @@
     </w:rPrDefault>
     <w:pPrDefault/>
   </w:docDefaults>
-  <w:latentStyles w:defLockedState="0" w:defUIPriority="99" w:defSemiHidden="0" w:defUnhideWhenUsed="0" w:defQFormat="0" w:count="376">
+  <w:latentStyles w:defLockedState="0" w:defUIPriority="99" w:defSemiHidden="0" w:defUnhideWhenUsed="0" w:defQFormat="0" w:count="375">
     <w:lsdException w:name="Normal" w:uiPriority="0" w:qFormat="1"/>
     <w:lsdException w:name="heading 1" w:uiPriority="9" w:qFormat="1"/>
     <w:lsdException w:name="heading 2" w:semiHidden="1" w:uiPriority="9" w:unhideWhenUsed="1" w:qFormat="1"/>
@@ -4952,13 +5532,12 @@
     <w:lsdException w:name="Smart Hyperlink" w:semiHidden="1" w:unhideWhenUsed="1"/>
     <w:lsdException w:name="Hashtag" w:semiHidden="1" w:unhideWhenUsed="1"/>
     <w:lsdException w:name="Unresolved Mention" w:semiHidden="1" w:unhideWhenUsed="1"/>
-    <w:lsdException w:name="Smart Link" w:semiHidden="1" w:unhideWhenUsed="1"/>
   </w:latentStyles>
   <w:style w:type="paragraph" w:default="1" w:styleId="Normal">
     <w:name w:val="Normal"/>
     <w:qFormat/>
   </w:style>
-  <w:style w:type="paragraph" w:styleId="Heading1">
+  <w:style w:type="paragraph" w:styleId="Ttulo1">
     <w:name w:val="heading 1"/>
     <w:basedOn w:val="Normal"/>
     <w:next w:val="Normal"/>
@@ -4972,7 +5551,7 @@
       <w:b/>
     </w:rPr>
   </w:style>
-  <w:style w:type="paragraph" w:styleId="Heading2">
+  <w:style w:type="paragraph" w:styleId="Ttulo2">
     <w:name w:val="heading 2"/>
     <w:basedOn w:val="Normal"/>
     <w:next w:val="Normal"/>
@@ -4989,7 +5568,7 @@
       <w:b/>
     </w:rPr>
   </w:style>
-  <w:style w:type="paragraph" w:styleId="Heading3">
+  <w:style w:type="paragraph" w:styleId="Ttulo3">
     <w:name w:val="heading 3"/>
     <w:basedOn w:val="Normal"/>
     <w:next w:val="Normal"/>
@@ -5009,7 +5588,7 @@
       <w:szCs w:val="28"/>
     </w:rPr>
   </w:style>
-  <w:style w:type="paragraph" w:styleId="Heading4">
+  <w:style w:type="paragraph" w:styleId="Ttulo4">
     <w:name w:val="heading 4"/>
     <w:basedOn w:val="Normal"/>
     <w:next w:val="Normal"/>
@@ -5027,7 +5606,7 @@
       <w:sz w:val="16"/>
     </w:rPr>
   </w:style>
-  <w:style w:type="paragraph" w:styleId="Heading5">
+  <w:style w:type="paragraph" w:styleId="Ttulo5">
     <w:name w:val="heading 5"/>
     <w:basedOn w:val="Normal"/>
     <w:next w:val="Normal"/>
@@ -5047,7 +5626,7 @@
       <w:szCs w:val="22"/>
     </w:rPr>
   </w:style>
-  <w:style w:type="paragraph" w:styleId="Heading6">
+  <w:style w:type="paragraph" w:styleId="Ttulo6">
     <w:name w:val="heading 6"/>
     <w:basedOn w:val="Normal"/>
     <w:next w:val="Normal"/>
@@ -5067,13 +5646,13 @@
       <w:szCs w:val="20"/>
     </w:rPr>
   </w:style>
-  <w:style w:type="character" w:default="1" w:styleId="DefaultParagraphFont">
+  <w:style w:type="character" w:default="1" w:styleId="Fuentedeprrafopredeter">
     <w:name w:val="Default Paragraph Font"/>
     <w:uiPriority w:val="1"/>
     <w:semiHidden/>
     <w:unhideWhenUsed/>
   </w:style>
-  <w:style w:type="table" w:default="1" w:styleId="TableNormal">
+  <w:style w:type="table" w:default="1" w:styleId="Tablanormal">
     <w:name w:val="Normal Table"/>
     <w:uiPriority w:val="99"/>
     <w:semiHidden/>
@@ -5088,13 +5667,13 @@
       </w:tblCellMar>
     </w:tblPr>
   </w:style>
-  <w:style w:type="numbering" w:default="1" w:styleId="NoList">
+  <w:style w:type="numbering" w:default="1" w:styleId="Sinlista">
     <w:name w:val="No List"/>
     <w:uiPriority w:val="99"/>
     <w:semiHidden/>
     <w:unhideWhenUsed/>
   </w:style>
-  <w:style w:type="paragraph" w:styleId="Title">
+  <w:style w:type="paragraph" w:styleId="Ttulo">
     <w:name w:val="Title"/>
     <w:basedOn w:val="Normal"/>
     <w:next w:val="Normal"/>
@@ -5111,7 +5690,7 @@
       <w:szCs w:val="72"/>
     </w:rPr>
   </w:style>
-  <w:style w:type="character" w:styleId="CommentReference">
+  <w:style w:type="character" w:styleId="Refdecomentario">
     <w:name w:val="annotation reference"/>
     <w:uiPriority w:val="99"/>
     <w:semiHidden/>
@@ -5122,10 +5701,10 @@
       <w:szCs w:val="16"/>
     </w:rPr>
   </w:style>
-  <w:style w:type="paragraph" w:styleId="CommentText">
+  <w:style w:type="paragraph" w:styleId="Textocomentario">
     <w:name w:val="annotation text"/>
     <w:basedOn w:val="Normal"/>
-    <w:link w:val="CommentTextChar"/>
+    <w:link w:val="TextocomentarioCar"/>
     <w:uiPriority w:val="99"/>
     <w:semiHidden/>
     <w:unhideWhenUsed/>
@@ -5135,9 +5714,9 @@
       <w:lang w:val="x-none" w:eastAsia="x-none"/>
     </w:rPr>
   </w:style>
-  <w:style w:type="character" w:customStyle="1" w:styleId="CommentTextChar">
-    <w:name w:val="Comment Text Char"/>
-    <w:link w:val="CommentText"/>
+  <w:style w:type="character" w:customStyle="1" w:styleId="TextocomentarioCar">
+    <w:name w:val="Texto comentario Car"/>
+    <w:link w:val="Textocomentario"/>
     <w:uiPriority w:val="99"/>
     <w:semiHidden/>
     <w:rsid w:val="000A1400"/>
@@ -5145,11 +5724,11 @@
       <w:rFonts w:ascii="Arial" w:hAnsi="Arial"/>
     </w:rPr>
   </w:style>
-  <w:style w:type="paragraph" w:styleId="CommentSubject">
+  <w:style w:type="paragraph" w:styleId="Asuntodelcomentario">
     <w:name w:val="annotation subject"/>
-    <w:basedOn w:val="CommentText"/>
-    <w:next w:val="CommentText"/>
-    <w:link w:val="CommentSubjectChar"/>
+    <w:basedOn w:val="Textocomentario"/>
+    <w:next w:val="Textocomentario"/>
+    <w:link w:val="AsuntodelcomentarioCar"/>
     <w:uiPriority w:val="99"/>
     <w:semiHidden/>
     <w:unhideWhenUsed/>
@@ -5159,9 +5738,9 @@
       <w:bCs/>
     </w:rPr>
   </w:style>
-  <w:style w:type="character" w:customStyle="1" w:styleId="CommentSubjectChar">
-    <w:name w:val="Comment Subject Char"/>
-    <w:link w:val="CommentSubject"/>
+  <w:style w:type="character" w:customStyle="1" w:styleId="AsuntodelcomentarioCar">
+    <w:name w:val="Asunto del comentario Car"/>
+    <w:link w:val="Asuntodelcomentario"/>
     <w:uiPriority w:val="99"/>
     <w:semiHidden/>
     <w:rsid w:val="000A1400"/>
@@ -5171,10 +5750,10 @@
       <w:bCs/>
     </w:rPr>
   </w:style>
-  <w:style w:type="paragraph" w:styleId="BalloonText">
+  <w:style w:type="paragraph" w:styleId="Textodeglobo">
     <w:name w:val="Balloon Text"/>
     <w:basedOn w:val="Normal"/>
-    <w:link w:val="BalloonTextChar"/>
+    <w:link w:val="TextodegloboCar"/>
     <w:uiPriority w:val="99"/>
     <w:semiHidden/>
     <w:unhideWhenUsed/>
@@ -5186,9 +5765,9 @@
       <w:lang w:val="x-none" w:eastAsia="x-none"/>
     </w:rPr>
   </w:style>
-  <w:style w:type="character" w:customStyle="1" w:styleId="BalloonTextChar">
-    <w:name w:val="Balloon Text Char"/>
-    <w:link w:val="BalloonText"/>
+  <w:style w:type="character" w:customStyle="1" w:styleId="TextodegloboCar">
+    <w:name w:val="Texto de globo Car"/>
+    <w:link w:val="Textodeglobo"/>
     <w:uiPriority w:val="99"/>
     <w:semiHidden/>
     <w:rsid w:val="000A1400"/>
@@ -5198,17 +5777,17 @@
       <w:szCs w:val="16"/>
     </w:rPr>
   </w:style>
-  <w:style w:type="paragraph" w:styleId="Revision">
+  <w:style w:type="paragraph" w:styleId="Revisin">
     <w:name w:val="Revision"/>
     <w:hidden/>
     <w:uiPriority w:val="99"/>
     <w:semiHidden/>
     <w:rsid w:val="00835BE4"/>
   </w:style>
-  <w:style w:type="paragraph" w:styleId="Header">
+  <w:style w:type="paragraph" w:styleId="Encabezado">
     <w:name w:val="header"/>
     <w:basedOn w:val="Normal"/>
-    <w:link w:val="HeaderChar"/>
+    <w:link w:val="EncabezadoCar"/>
     <w:uiPriority w:val="99"/>
     <w:unhideWhenUsed/>
     <w:rsid w:val="00F21E80"/>
@@ -5222,9 +5801,9 @@
       <w:lang w:val="x-none" w:eastAsia="x-none"/>
     </w:rPr>
   </w:style>
-  <w:style w:type="character" w:customStyle="1" w:styleId="HeaderChar">
-    <w:name w:val="Header Char"/>
-    <w:link w:val="Header"/>
+  <w:style w:type="character" w:customStyle="1" w:styleId="EncabezadoCar">
+    <w:name w:val="Encabezado Car"/>
+    <w:link w:val="Encabezado"/>
     <w:uiPriority w:val="99"/>
     <w:rsid w:val="00F21E80"/>
     <w:rPr>
@@ -5232,10 +5811,10 @@
       <w:sz w:val="24"/>
     </w:rPr>
   </w:style>
-  <w:style w:type="paragraph" w:styleId="Footer">
+  <w:style w:type="paragraph" w:styleId="Piedepgina">
     <w:name w:val="footer"/>
     <w:basedOn w:val="Normal"/>
-    <w:link w:val="FooterChar"/>
+    <w:link w:val="PiedepginaCar"/>
     <w:uiPriority w:val="99"/>
     <w:unhideWhenUsed/>
     <w:rsid w:val="00F21E80"/>
@@ -5249,9 +5828,9 @@
       <w:lang w:val="x-none" w:eastAsia="x-none"/>
     </w:rPr>
   </w:style>
-  <w:style w:type="character" w:customStyle="1" w:styleId="FooterChar">
-    <w:name w:val="Footer Char"/>
-    <w:link w:val="Footer"/>
+  <w:style w:type="character" w:customStyle="1" w:styleId="PiedepginaCar">
+    <w:name w:val="Pie de página Car"/>
+    <w:link w:val="Piedepgina"/>
     <w:uiPriority w:val="99"/>
     <w:rsid w:val="00F21E80"/>
     <w:rPr>
@@ -5259,10 +5838,10 @@
       <w:sz w:val="24"/>
     </w:rPr>
   </w:style>
-  <w:style w:type="paragraph" w:styleId="EndnoteText">
+  <w:style w:type="paragraph" w:styleId="Textonotaalfinal">
     <w:name w:val="endnote text"/>
     <w:basedOn w:val="Normal"/>
-    <w:link w:val="EndnoteTextChar"/>
+    <w:link w:val="TextonotaalfinalCar"/>
     <w:uiPriority w:val="99"/>
     <w:semiHidden/>
     <w:unhideWhenUsed/>
@@ -5272,9 +5851,9 @@
       <w:lang w:val="x-none" w:eastAsia="x-none"/>
     </w:rPr>
   </w:style>
-  <w:style w:type="character" w:customStyle="1" w:styleId="EndnoteTextChar">
-    <w:name w:val="Endnote Text Char"/>
-    <w:link w:val="EndnoteText"/>
+  <w:style w:type="character" w:customStyle="1" w:styleId="TextonotaalfinalCar">
+    <w:name w:val="Texto nota al final Car"/>
+    <w:link w:val="Textonotaalfinal"/>
     <w:uiPriority w:val="99"/>
     <w:semiHidden/>
     <w:rsid w:val="00F21E80"/>
@@ -5282,7 +5861,7 @@
       <w:rFonts w:ascii="Arial" w:hAnsi="Arial"/>
     </w:rPr>
   </w:style>
-  <w:style w:type="character" w:styleId="EndnoteReference">
+  <w:style w:type="character" w:styleId="Refdenotaalfinal">
     <w:name w:val="endnote reference"/>
     <w:uiPriority w:val="99"/>
     <w:semiHidden/>
@@ -5305,7 +5884,7 @@
       <w:lang w:val="es-CO" w:eastAsia="es-CO"/>
     </w:rPr>
   </w:style>
-  <w:style w:type="paragraph" w:styleId="ListParagraph">
+  <w:style w:type="paragraph" w:styleId="Prrafodelista">
     <w:name w:val="List Paragraph"/>
     <w:basedOn w:val="Normal"/>
     <w:uiPriority w:val="34"/>
@@ -5320,9 +5899,9 @@
       <w:szCs w:val="22"/>
     </w:rPr>
   </w:style>
-  <w:style w:type="table" w:styleId="TableGrid">
+  <w:style w:type="table" w:styleId="Tablaconcuadrcula">
     <w:name w:val="Table Grid"/>
-    <w:basedOn w:val="TableNormal"/>
+    <w:basedOn w:val="Tablanormal"/>
     <w:uiPriority w:val="59"/>
     <w:rsid w:val="00265FFB"/>
     <w:rPr>
@@ -5339,9 +5918,9 @@
       </w:tblBorders>
     </w:tblPr>
   </w:style>
-  <w:style w:type="character" w:styleId="PlaceholderText">
+  <w:style w:type="character" w:styleId="Textodelmarcadordeposicin">
     <w:name w:val="Placeholder Text"/>
-    <w:basedOn w:val="DefaultParagraphFont"/>
+    <w:basedOn w:val="Fuentedeprrafopredeter"/>
     <w:uiPriority w:val="99"/>
     <w:semiHidden/>
     <w:rsid w:val="00F910C2"/>
@@ -5349,10 +5928,10 @@
       <w:color w:val="808080"/>
     </w:rPr>
   </w:style>
-  <w:style w:type="paragraph" w:styleId="FootnoteText">
+  <w:style w:type="paragraph" w:styleId="Textonotapie">
     <w:name w:val="footnote text"/>
     <w:basedOn w:val="Normal"/>
-    <w:link w:val="FootnoteTextChar"/>
+    <w:link w:val="TextonotapieCar"/>
     <w:uiPriority w:val="99"/>
     <w:semiHidden/>
     <w:unhideWhenUsed/>
@@ -5361,10 +5940,10 @@
       <w:sz w:val="20"/>
     </w:rPr>
   </w:style>
-  <w:style w:type="character" w:customStyle="1" w:styleId="FootnoteTextChar">
-    <w:name w:val="Footnote Text Char"/>
-    <w:basedOn w:val="DefaultParagraphFont"/>
-    <w:link w:val="FootnoteText"/>
+  <w:style w:type="character" w:customStyle="1" w:styleId="TextonotapieCar">
+    <w:name w:val="Texto nota pie Car"/>
+    <w:basedOn w:val="Fuentedeprrafopredeter"/>
+    <w:link w:val="Textonotapie"/>
     <w:uiPriority w:val="99"/>
     <w:semiHidden/>
     <w:rsid w:val="0048506D"/>
@@ -5372,9 +5951,9 @@
       <w:rFonts w:ascii="Arial" w:hAnsi="Arial"/>
     </w:rPr>
   </w:style>
-  <w:style w:type="character" w:styleId="FootnoteReference">
+  <w:style w:type="character" w:styleId="Refdenotaalpie">
     <w:name w:val="footnote reference"/>
-    <w:basedOn w:val="DefaultParagraphFont"/>
+    <w:basedOn w:val="Fuentedeprrafopredeter"/>
     <w:uiPriority w:val="99"/>
     <w:semiHidden/>
     <w:unhideWhenUsed/>
@@ -5383,7 +5962,7 @@
       <w:vertAlign w:val="superscript"/>
     </w:rPr>
   </w:style>
-  <w:style w:type="paragraph" w:styleId="Subtitle">
+  <w:style w:type="paragraph" w:styleId="Subttulo">
     <w:name w:val="Subtitle"/>
     <w:basedOn w:val="Normal"/>
     <w:next w:val="Normal"/>
@@ -5403,7 +5982,7 @@
     </w:rPr>
   </w:style>
   <w:style w:type="table" w:customStyle="1" w:styleId="a">
-    <w:basedOn w:val="TableNormal"/>
+    <w:basedOn w:val="Tablanormal"/>
     <w:tblPr>
       <w:tblStyleRowBandSize w:val="1"/>
       <w:tblStyleColBandSize w:val="1"/>
@@ -5414,7 +5993,7 @@
     </w:tblPr>
   </w:style>
   <w:style w:type="table" w:customStyle="1" w:styleId="a0">
-    <w:basedOn w:val="TableNormal"/>
+    <w:basedOn w:val="Tablanormal"/>
     <w:rPr>
       <w:rFonts w:ascii="Calibri" w:eastAsia="Calibri" w:hAnsi="Calibri" w:cs="Calibri"/>
     </w:rPr>
@@ -5424,7 +6003,7 @@
     </w:tblPr>
   </w:style>
   <w:style w:type="table" w:customStyle="1" w:styleId="a1">
-    <w:basedOn w:val="TableNormal"/>
+    <w:basedOn w:val="Tablanormal"/>
     <w:rPr>
       <w:rFonts w:ascii="Calibri" w:eastAsia="Calibri" w:hAnsi="Calibri" w:cs="Calibri"/>
     </w:rPr>
@@ -5434,7 +6013,7 @@
     </w:tblPr>
   </w:style>
   <w:style w:type="table" w:customStyle="1" w:styleId="a2">
-    <w:basedOn w:val="TableNormal"/>
+    <w:basedOn w:val="Tablanormal"/>
     <w:rPr>
       <w:rFonts w:ascii="Calibri" w:eastAsia="Calibri" w:hAnsi="Calibri" w:cs="Calibri"/>
     </w:rPr>
@@ -5444,7 +6023,7 @@
     </w:tblPr>
   </w:style>
   <w:style w:type="table" w:customStyle="1" w:styleId="a3">
-    <w:basedOn w:val="TableNormal"/>
+    <w:basedOn w:val="Tablanormal"/>
     <w:rPr>
       <w:rFonts w:ascii="Calibri" w:eastAsia="Calibri" w:hAnsi="Calibri" w:cs="Calibri"/>
     </w:rPr>
@@ -5454,7 +6033,7 @@
     </w:tblPr>
   </w:style>
   <w:style w:type="table" w:customStyle="1" w:styleId="a4">
-    <w:basedOn w:val="TableNormal"/>
+    <w:basedOn w:val="Tablanormal"/>
     <w:rPr>
       <w:rFonts w:ascii="Calibri" w:eastAsia="Calibri" w:hAnsi="Calibri" w:cs="Calibri"/>
     </w:rPr>
@@ -5464,7 +6043,7 @@
     </w:tblPr>
   </w:style>
   <w:style w:type="table" w:customStyle="1" w:styleId="a5">
-    <w:basedOn w:val="TableNormal"/>
+    <w:basedOn w:val="Tablanormal"/>
     <w:rPr>
       <w:rFonts w:ascii="Calibri" w:eastAsia="Calibri" w:hAnsi="Calibri" w:cs="Calibri"/>
     </w:rPr>
@@ -5474,7 +6053,7 @@
     </w:tblPr>
   </w:style>
   <w:style w:type="table" w:customStyle="1" w:styleId="a6">
-    <w:basedOn w:val="TableNormal"/>
+    <w:basedOn w:val="Tablanormal"/>
     <w:rPr>
       <w:rFonts w:ascii="Calibri" w:eastAsia="Calibri" w:hAnsi="Calibri" w:cs="Calibri"/>
     </w:rPr>
@@ -5484,7 +6063,7 @@
     </w:tblPr>
   </w:style>
   <w:style w:type="table" w:customStyle="1" w:styleId="a7">
-    <w:basedOn w:val="TableNormal"/>
+    <w:basedOn w:val="Tablanormal"/>
     <w:rPr>
       <w:rFonts w:ascii="Calibri" w:eastAsia="Calibri" w:hAnsi="Calibri" w:cs="Calibri"/>
     </w:rPr>
@@ -5494,7 +6073,7 @@
     </w:tblPr>
   </w:style>
   <w:style w:type="table" w:customStyle="1" w:styleId="a8">
-    <w:basedOn w:val="TableNormal"/>
+    <w:basedOn w:val="Tablanormal"/>
     <w:rPr>
       <w:rFonts w:ascii="Calibri" w:eastAsia="Calibri" w:hAnsi="Calibri" w:cs="Calibri"/>
     </w:rPr>
@@ -5502,6 +6081,11 @@
       <w:tblStyleRowBandSize w:val="1"/>
       <w:tblStyleColBandSize w:val="1"/>
     </w:tblPr>
+  </w:style>
+  <w:style w:type="character" w:customStyle="1" w:styleId="markedcontent">
+    <w:name w:val="markedcontent"/>
+    <w:basedOn w:val="Fuentedeprrafopredeter"/>
+    <w:rsid w:val="00186E60"/>
   </w:style>
 </w:styles>
 </file>

</xml_diff>

<commit_message>
programa completo ppara ingeniería agropecuaria
</commit_message>
<xml_diff>
--- a/3_programa_calculo_ingenieria_agropecuaria.docx
+++ b/3_programa_calculo_ingenieria_agropecuaria.docx
@@ -300,7 +300,7 @@
               <w:widowControl w:val="false"/>
               <w:numPr>
                 <w:ilvl w:val="0"/>
-                <w:numId w:val="2"/>
+                <w:numId w:val="1"/>
               </w:numPr>
               <w:pBdr/>
               <w:rPr>
@@ -1643,7 +1643,7 @@
               <w:widowControl w:val="false"/>
               <w:numPr>
                 <w:ilvl w:val="0"/>
-                <w:numId w:val="2"/>
+                <w:numId w:val="1"/>
               </w:numPr>
               <w:pBdr/>
               <w:rPr>
@@ -2017,6 +2017,190 @@
               <w:pStyle w:val="Normal"/>
               <w:widowControl w:val="false"/>
               <w:rPr>
+                <w:color w:val="808080"/>
+                <w:sz w:val="22"/>
+                <w:szCs w:val="22"/>
+              </w:rPr>
+            </w:pPr>
+            <w:r>
+              <w:rPr>
+                <w:color w:val="808080"/>
+                <w:sz w:val="22"/>
+                <w:szCs w:val="22"/>
+              </w:rPr>
+              <w:t>**Objetivo General:**</w:t>
+            </w:r>
+          </w:p>
+          <w:p>
+            <w:pPr>
+              <w:pStyle w:val="Normal"/>
+              <w:widowControl w:val="false"/>
+              <w:rPr>
+                <w:color w:val="808080"/>
+                <w:sz w:val="22"/>
+                <w:szCs w:val="22"/>
+              </w:rPr>
+            </w:pPr>
+            <w:r>
+              <w:rPr/>
+            </w:r>
+          </w:p>
+          <w:p>
+            <w:pPr>
+              <w:pStyle w:val="Normal"/>
+              <w:widowControl w:val="false"/>
+              <w:rPr>
+                <w:color w:val="808080"/>
+                <w:sz w:val="22"/>
+                <w:szCs w:val="22"/>
+              </w:rPr>
+            </w:pPr>
+            <w:r>
+              <w:rPr>
+                <w:color w:val="808080"/>
+                <w:sz w:val="22"/>
+                <w:szCs w:val="22"/>
+              </w:rPr>
+              <w:t>El objetivo general de este curso es proporcionar a los estudiantes del Programa de Ingeniería Agropecuaria de la Facultad de Ciencias Agrarias de la Universidad de Antioquia una formación integral en Cálculo Diferencial, enfocado en el desarrollo de habilidades de aplicación práctica en el contexto de la ingeniería agropecuaria. A través de un enfoque pedagógico de aula invertida y la promoción de la ciencia libre, el curso busca fomentar la comprensión profunda de los conceptos matemáticos, así como capacitar a los estudiantes en la comunicación científica y el uso de herramientas tecnológicas modernas.</w:t>
+            </w:r>
+          </w:p>
+          <w:p>
+            <w:pPr>
+              <w:pStyle w:val="Normal"/>
+              <w:widowControl w:val="false"/>
+              <w:rPr>
+                <w:color w:val="808080"/>
+                <w:sz w:val="22"/>
+                <w:szCs w:val="22"/>
+              </w:rPr>
+            </w:pPr>
+            <w:r>
+              <w:rPr/>
+            </w:r>
+          </w:p>
+          <w:p>
+            <w:pPr>
+              <w:pStyle w:val="Normal"/>
+              <w:widowControl w:val="false"/>
+              <w:rPr>
+                <w:color w:val="808080"/>
+                <w:sz w:val="22"/>
+                <w:szCs w:val="22"/>
+              </w:rPr>
+            </w:pPr>
+            <w:r>
+              <w:rPr>
+                <w:color w:val="808080"/>
+                <w:sz w:val="22"/>
+                <w:szCs w:val="22"/>
+              </w:rPr>
+              <w:t>**Justificación del Objetivo General:**</w:t>
+            </w:r>
+          </w:p>
+          <w:p>
+            <w:pPr>
+              <w:pStyle w:val="Normal"/>
+              <w:widowControl w:val="false"/>
+              <w:rPr>
+                <w:color w:val="808080"/>
+                <w:sz w:val="22"/>
+                <w:szCs w:val="22"/>
+              </w:rPr>
+            </w:pPr>
+            <w:r>
+              <w:rPr/>
+            </w:r>
+          </w:p>
+          <w:p>
+            <w:pPr>
+              <w:pStyle w:val="Normal"/>
+              <w:widowControl w:val="false"/>
+              <w:rPr>
+                <w:color w:val="808080"/>
+                <w:sz w:val="22"/>
+                <w:szCs w:val="22"/>
+              </w:rPr>
+            </w:pPr>
+            <w:r>
+              <w:rPr>
+                <w:color w:val="808080"/>
+                <w:sz w:val="22"/>
+                <w:szCs w:val="22"/>
+              </w:rPr>
+              <w:t>La justificación de este objetivo general radica en la necesidad de abordar la problemática identificada en la formación de ingenieros agropecuarios. La dificultad de los estudiantes para aplicar las matemáticas de manera efectiva en su campo limita su capacidad para afrontar desafíos cuantitativos y analíticos en la ingeniería agropecuaria. El enfoque pedagógico de aula invertida permitirá a los estudiantes aprender a través de la práctica y la aplicación directa en situaciones relevantes para su campo, lo que aumentará su motivación y comprensión de los conceptos matemáticos.</w:t>
+            </w:r>
+          </w:p>
+          <w:p>
+            <w:pPr>
+              <w:pStyle w:val="Normal"/>
+              <w:widowControl w:val="false"/>
+              <w:rPr>
+                <w:color w:val="808080"/>
+                <w:sz w:val="22"/>
+                <w:szCs w:val="22"/>
+              </w:rPr>
+            </w:pPr>
+            <w:r>
+              <w:rPr/>
+            </w:r>
+          </w:p>
+          <w:p>
+            <w:pPr>
+              <w:pStyle w:val="Normal"/>
+              <w:widowControl w:val="false"/>
+              <w:rPr>
+                <w:color w:val="808080"/>
+                <w:sz w:val="22"/>
+                <w:szCs w:val="22"/>
+              </w:rPr>
+            </w:pPr>
+            <w:r>
+              <w:rPr>
+                <w:color w:val="808080"/>
+                <w:sz w:val="22"/>
+                <w:szCs w:val="22"/>
+              </w:rPr>
+              <w:t>La promoción de la ciencia libre y el uso de herramientas tecnológicas como Python, Git, LaTeX y Markdown contribuirán a la formación de profesionales altamente competentes en la comunicación científica y el manejo de datos. Estas habilidades son esenciales en el contexto actual de la ingeniería agropecuaria, donde la investigación, la innovación y la colaboración son cruciales para abordar los desafíos agrícolas y pecuarios de manera efectiva.</w:t>
+            </w:r>
+          </w:p>
+          <w:p>
+            <w:pPr>
+              <w:pStyle w:val="Normal"/>
+              <w:widowControl w:val="false"/>
+              <w:rPr>
+                <w:color w:val="808080"/>
+                <w:sz w:val="22"/>
+                <w:szCs w:val="22"/>
+              </w:rPr>
+            </w:pPr>
+            <w:r>
+              <w:rPr/>
+            </w:r>
+          </w:p>
+          <w:p>
+            <w:pPr>
+              <w:pStyle w:val="Normal"/>
+              <w:widowControl w:val="false"/>
+              <w:rPr>
+                <w:color w:val="808080"/>
+                <w:sz w:val="22"/>
+                <w:szCs w:val="22"/>
+              </w:rPr>
+            </w:pPr>
+            <w:r>
+              <w:rPr>
+                <w:color w:val="808080"/>
+                <w:sz w:val="22"/>
+                <w:szCs w:val="22"/>
+              </w:rPr>
+              <w:t>En resumen, el objetivo general de este curso se justifica en la necesidad de mejorar la formación de los estudiantes de ingeniería agropecuaria, brindándoles las herramientas y habilidades necesarias para aplicar los conceptos matemáticos en su campo, comunicar sus resultados de manera efectiva y utilizar herramientas tecnológicas modernas. Esto contribuirá directamente a su formación integral y a su capacidad para enfrentar los desafíos científicos y tecnológicos en el ámbito agropecuario.</w:t>
+            </w:r>
+          </w:p>
+          <w:p>
+            <w:pPr>
+              <w:pStyle w:val="Normal"/>
+              <w:widowControl w:val="false"/>
+              <w:rPr>
                 <w:u w:val="single"/>
               </w:rPr>
             </w:pPr>
@@ -2091,6 +2275,531 @@
                 <w:szCs w:val="22"/>
               </w:rPr>
               <w:t>Escribir los objetivos específicos del curso.</w:t>
+            </w:r>
+          </w:p>
+          <w:p>
+            <w:pPr>
+              <w:pStyle w:val="Normal"/>
+              <w:widowControl w:val="false"/>
+              <w:jc w:val="both"/>
+              <w:rPr>
+                <w:color w:val="808080"/>
+                <w:sz w:val="22"/>
+                <w:szCs w:val="22"/>
+              </w:rPr>
+            </w:pPr>
+            <w:r>
+              <w:rPr/>
+            </w:r>
+          </w:p>
+          <w:p>
+            <w:pPr>
+              <w:pStyle w:val="Normal"/>
+              <w:widowControl w:val="false"/>
+              <w:jc w:val="both"/>
+              <w:rPr>
+                <w:u w:val="none"/>
+              </w:rPr>
+            </w:pPr>
+            <w:r>
+              <w:rPr>
+                <w:u w:val="none"/>
+              </w:rPr>
+              <w:t>Por supuesto, aquí tienes algunos objetivos específicos que te ayudarán a alcanzar el objetivo general que has establecido:</w:t>
+            </w:r>
+          </w:p>
+          <w:p>
+            <w:pPr>
+              <w:pStyle w:val="Normal"/>
+              <w:widowControl w:val="false"/>
+              <w:jc w:val="both"/>
+              <w:rPr>
+                <w:u w:val="none"/>
+              </w:rPr>
+            </w:pPr>
+            <w:r>
+              <w:rPr>
+                <w:u w:val="none"/>
+              </w:rPr>
+            </w:r>
+          </w:p>
+          <w:p>
+            <w:pPr>
+              <w:pStyle w:val="Normal"/>
+              <w:widowControl w:val="false"/>
+              <w:jc w:val="both"/>
+              <w:rPr>
+                <w:u w:val="none"/>
+              </w:rPr>
+            </w:pPr>
+            <w:r>
+              <w:rPr>
+                <w:u w:val="none"/>
+              </w:rPr>
+              <w:t>1. **Desarrollar una comprensión sólida de los conceptos de Cálculo Diferencial:**</w:t>
+            </w:r>
+          </w:p>
+          <w:p>
+            <w:pPr>
+              <w:pStyle w:val="Normal"/>
+              <w:widowControl w:val="false"/>
+              <w:jc w:val="both"/>
+              <w:rPr>
+                <w:u w:val="none"/>
+              </w:rPr>
+            </w:pPr>
+            <w:r>
+              <w:rPr>
+                <w:u w:val="none"/>
+              </w:rPr>
+              <w:t xml:space="preserve">   </w:t>
+            </w:r>
+            <w:r>
+              <w:rPr>
+                <w:u w:val="none"/>
+              </w:rPr>
+              <w:t>- Diseñar materiales educativos accesibles y claros que presenten los conceptos fundamentales del cálculo diferencial en un contexto relevante para la ingeniería agropecuaria.</w:t>
+            </w:r>
+          </w:p>
+          <w:p>
+            <w:pPr>
+              <w:pStyle w:val="Normal"/>
+              <w:widowControl w:val="false"/>
+              <w:jc w:val="both"/>
+              <w:rPr>
+                <w:u w:val="none"/>
+              </w:rPr>
+            </w:pPr>
+            <w:r>
+              <w:rPr>
+                <w:u w:val="none"/>
+              </w:rPr>
+              <w:t xml:space="preserve">   </w:t>
+            </w:r>
+            <w:r>
+              <w:rPr>
+                <w:u w:val="none"/>
+              </w:rPr>
+              <w:t>- Proporcionar ejemplos y ejercicios prácticos que demuestren la aplicación directa de los conceptos en situaciones agropecuarias reales.</w:t>
+            </w:r>
+          </w:p>
+          <w:p>
+            <w:pPr>
+              <w:pStyle w:val="Normal"/>
+              <w:widowControl w:val="false"/>
+              <w:jc w:val="both"/>
+              <w:rPr>
+                <w:u w:val="none"/>
+              </w:rPr>
+            </w:pPr>
+            <w:r>
+              <w:rPr>
+                <w:u w:val="none"/>
+              </w:rPr>
+              <w:t xml:space="preserve">   </w:t>
+            </w:r>
+            <w:r>
+              <w:rPr>
+                <w:u w:val="none"/>
+              </w:rPr>
+              <w:t>- Fomentar la discusión y el intercambio de ideas entre los estudiantes para mejorar la comprensión colectiva de los conceptos.</w:t>
+            </w:r>
+          </w:p>
+          <w:p>
+            <w:pPr>
+              <w:pStyle w:val="Normal"/>
+              <w:widowControl w:val="false"/>
+              <w:jc w:val="both"/>
+              <w:rPr>
+                <w:u w:val="none"/>
+              </w:rPr>
+            </w:pPr>
+            <w:r>
+              <w:rPr>
+                <w:u w:val="none"/>
+              </w:rPr>
+            </w:r>
+          </w:p>
+          <w:p>
+            <w:pPr>
+              <w:pStyle w:val="Normal"/>
+              <w:widowControl w:val="false"/>
+              <w:jc w:val="both"/>
+              <w:rPr>
+                <w:u w:val="none"/>
+              </w:rPr>
+            </w:pPr>
+            <w:r>
+              <w:rPr>
+                <w:u w:val="none"/>
+              </w:rPr>
+              <w:t>2. **Implementar el enfoque de aula invertida:**</w:t>
+            </w:r>
+          </w:p>
+          <w:p>
+            <w:pPr>
+              <w:pStyle w:val="Normal"/>
+              <w:widowControl w:val="false"/>
+              <w:jc w:val="both"/>
+              <w:rPr>
+                <w:u w:val="none"/>
+              </w:rPr>
+            </w:pPr>
+            <w:r>
+              <w:rPr>
+                <w:u w:val="none"/>
+              </w:rPr>
+              <w:t xml:space="preserve">   </w:t>
+            </w:r>
+            <w:r>
+              <w:rPr>
+                <w:u w:val="none"/>
+              </w:rPr>
+              <w:t>- Crear y compartir clases en línea de acceso libre a través de GitHub que los estudiantes puedan estudiar antes de la clase presencial.</w:t>
+            </w:r>
+          </w:p>
+          <w:p>
+            <w:pPr>
+              <w:pStyle w:val="Normal"/>
+              <w:widowControl w:val="false"/>
+              <w:jc w:val="both"/>
+              <w:rPr>
+                <w:u w:val="none"/>
+              </w:rPr>
+            </w:pPr>
+            <w:r>
+              <w:rPr>
+                <w:u w:val="none"/>
+              </w:rPr>
+              <w:t xml:space="preserve">   </w:t>
+            </w:r>
+            <w:r>
+              <w:rPr>
+                <w:u w:val="none"/>
+              </w:rPr>
+              <w:t>- Utilizar las clases presenciales para resolver dudas, realizar ejercicios prácticos y promover la discusión y el análisis profundo de los conceptos.</w:t>
+            </w:r>
+          </w:p>
+          <w:p>
+            <w:pPr>
+              <w:pStyle w:val="Normal"/>
+              <w:widowControl w:val="false"/>
+              <w:jc w:val="both"/>
+              <w:rPr>
+                <w:u w:val="none"/>
+              </w:rPr>
+            </w:pPr>
+            <w:r>
+              <w:rPr>
+                <w:u w:val="none"/>
+              </w:rPr>
+              <w:t xml:space="preserve">   </w:t>
+            </w:r>
+            <w:r>
+              <w:rPr>
+                <w:u w:val="none"/>
+              </w:rPr>
+              <w:t>- Proporcionar orientación individualizada a los estudiantes en función de su progreso y nivel de comprensión.</w:t>
+            </w:r>
+          </w:p>
+          <w:p>
+            <w:pPr>
+              <w:pStyle w:val="Normal"/>
+              <w:widowControl w:val="false"/>
+              <w:jc w:val="both"/>
+              <w:rPr>
+                <w:u w:val="none"/>
+              </w:rPr>
+            </w:pPr>
+            <w:r>
+              <w:rPr>
+                <w:u w:val="none"/>
+              </w:rPr>
+            </w:r>
+          </w:p>
+          <w:p>
+            <w:pPr>
+              <w:pStyle w:val="Normal"/>
+              <w:widowControl w:val="false"/>
+              <w:jc w:val="both"/>
+              <w:rPr>
+                <w:u w:val="none"/>
+              </w:rPr>
+            </w:pPr>
+            <w:r>
+              <w:rPr>
+                <w:u w:val="none"/>
+              </w:rPr>
+              <w:t>3. **Promover la comunicación científica y la ciencia libre:**</w:t>
+            </w:r>
+          </w:p>
+          <w:p>
+            <w:pPr>
+              <w:pStyle w:val="Normal"/>
+              <w:widowControl w:val="false"/>
+              <w:jc w:val="both"/>
+              <w:rPr>
+                <w:u w:val="none"/>
+              </w:rPr>
+            </w:pPr>
+            <w:r>
+              <w:rPr>
+                <w:u w:val="none"/>
+              </w:rPr>
+              <w:t xml:space="preserve">   </w:t>
+            </w:r>
+            <w:r>
+              <w:rPr>
+                <w:u w:val="none"/>
+              </w:rPr>
+              <w:t>- Introducir a los estudiantes en el uso de herramientas tecnológicas como Python, Git, LaTeX y Markdown para la presentación y comunicación de resultados científicos.</w:t>
+            </w:r>
+          </w:p>
+          <w:p>
+            <w:pPr>
+              <w:pStyle w:val="Normal"/>
+              <w:widowControl w:val="false"/>
+              <w:jc w:val="both"/>
+              <w:rPr>
+                <w:u w:val="none"/>
+              </w:rPr>
+            </w:pPr>
+            <w:r>
+              <w:rPr>
+                <w:u w:val="none"/>
+              </w:rPr>
+              <w:t xml:space="preserve">   </w:t>
+            </w:r>
+            <w:r>
+              <w:rPr>
+                <w:u w:val="none"/>
+              </w:rPr>
+              <w:t>- Fomentar la colaboración en proyectos científicos en línea utilizando plataformas como GitHub, permitiendo a los estudiantes compartir y colaborar en investigaciones.</w:t>
+            </w:r>
+          </w:p>
+          <w:p>
+            <w:pPr>
+              <w:pStyle w:val="Normal"/>
+              <w:widowControl w:val="false"/>
+              <w:jc w:val="both"/>
+              <w:rPr>
+                <w:u w:val="none"/>
+              </w:rPr>
+            </w:pPr>
+            <w:r>
+              <w:rPr>
+                <w:u w:val="none"/>
+              </w:rPr>
+              <w:t xml:space="preserve">   </w:t>
+            </w:r>
+            <w:r>
+              <w:rPr>
+                <w:u w:val="none"/>
+              </w:rPr>
+              <w:t>- Incentivar la creación de recursos educativos de acceso libre que puedan beneficiar a otros estudiantes y profesionales interesados en la intersección entre cálculo y la ingeniería agropecuaria.</w:t>
+            </w:r>
+          </w:p>
+          <w:p>
+            <w:pPr>
+              <w:pStyle w:val="Normal"/>
+              <w:widowControl w:val="false"/>
+              <w:jc w:val="both"/>
+              <w:rPr>
+                <w:u w:val="none"/>
+              </w:rPr>
+            </w:pPr>
+            <w:r>
+              <w:rPr>
+                <w:u w:val="none"/>
+              </w:rPr>
+            </w:r>
+          </w:p>
+          <w:p>
+            <w:pPr>
+              <w:pStyle w:val="Normal"/>
+              <w:widowControl w:val="false"/>
+              <w:jc w:val="both"/>
+              <w:rPr>
+                <w:u w:val="none"/>
+              </w:rPr>
+            </w:pPr>
+            <w:r>
+              <w:rPr>
+                <w:u w:val="none"/>
+              </w:rPr>
+              <w:t>4. **Facilitar el desarrollo de habilidades de resolución de problemas:**</w:t>
+            </w:r>
+          </w:p>
+          <w:p>
+            <w:pPr>
+              <w:pStyle w:val="Normal"/>
+              <w:widowControl w:val="false"/>
+              <w:jc w:val="both"/>
+              <w:rPr>
+                <w:u w:val="none"/>
+              </w:rPr>
+            </w:pPr>
+            <w:r>
+              <w:rPr>
+                <w:u w:val="none"/>
+              </w:rPr>
+              <w:t xml:space="preserve">   </w:t>
+            </w:r>
+            <w:r>
+              <w:rPr>
+                <w:u w:val="none"/>
+              </w:rPr>
+              <w:t>- Presentar problemas y ejercicios variados que desafíen a los estudiantes a aplicar los conceptos de cálculo en situaciones prácticas relacionadas con la agropecuaria.</w:t>
+            </w:r>
+          </w:p>
+          <w:p>
+            <w:pPr>
+              <w:pStyle w:val="Normal"/>
+              <w:widowControl w:val="false"/>
+              <w:jc w:val="both"/>
+              <w:rPr>
+                <w:u w:val="none"/>
+              </w:rPr>
+            </w:pPr>
+            <w:r>
+              <w:rPr>
+                <w:u w:val="none"/>
+              </w:rPr>
+              <w:t xml:space="preserve">   </w:t>
+            </w:r>
+            <w:r>
+              <w:rPr>
+                <w:u w:val="none"/>
+              </w:rPr>
+              <w:t>- Fomentar el pensamiento crítico y analítico al abordar problemas complejos que requieran la integración de múltiples conceptos matemáticos.</w:t>
+            </w:r>
+          </w:p>
+          <w:p>
+            <w:pPr>
+              <w:pStyle w:val="Normal"/>
+              <w:widowControl w:val="false"/>
+              <w:jc w:val="both"/>
+              <w:rPr>
+                <w:u w:val="none"/>
+              </w:rPr>
+            </w:pPr>
+            <w:r>
+              <w:rPr>
+                <w:u w:val="none"/>
+              </w:rPr>
+            </w:r>
+          </w:p>
+          <w:p>
+            <w:pPr>
+              <w:pStyle w:val="Normal"/>
+              <w:widowControl w:val="false"/>
+              <w:jc w:val="both"/>
+              <w:rPr>
+                <w:u w:val="none"/>
+              </w:rPr>
+            </w:pPr>
+            <w:r>
+              <w:rPr>
+                <w:u w:val="none"/>
+              </w:rPr>
+              <w:t>5. **Evaluar el aprendizaje y el progreso de los estudiantes:**</w:t>
+            </w:r>
+          </w:p>
+          <w:p>
+            <w:pPr>
+              <w:pStyle w:val="Normal"/>
+              <w:widowControl w:val="false"/>
+              <w:jc w:val="both"/>
+              <w:rPr>
+                <w:u w:val="none"/>
+              </w:rPr>
+            </w:pPr>
+            <w:r>
+              <w:rPr>
+                <w:u w:val="none"/>
+              </w:rPr>
+              <w:t xml:space="preserve">   </w:t>
+            </w:r>
+            <w:r>
+              <w:rPr>
+                <w:u w:val="none"/>
+              </w:rPr>
+              <w:t>- Diseñar evaluaciones formativas que permitan a los estudiantes monitorear su propio progreso y comprensión a lo largo del curso.</w:t>
+            </w:r>
+          </w:p>
+          <w:p>
+            <w:pPr>
+              <w:pStyle w:val="Normal"/>
+              <w:widowControl w:val="false"/>
+              <w:jc w:val="both"/>
+              <w:rPr>
+                <w:u w:val="none"/>
+              </w:rPr>
+            </w:pPr>
+            <w:r>
+              <w:rPr>
+                <w:u w:val="none"/>
+              </w:rPr>
+              <w:t xml:space="preserve">   </w:t>
+            </w:r>
+            <w:r>
+              <w:rPr>
+                <w:u w:val="none"/>
+              </w:rPr>
+              <w:t>- Utilizar evaluaciones sumativas que reflejen la aplicación efectiva de los conceptos en situaciones reales.</w:t>
+            </w:r>
+          </w:p>
+          <w:p>
+            <w:pPr>
+              <w:pStyle w:val="Normal"/>
+              <w:widowControl w:val="false"/>
+              <w:jc w:val="both"/>
+              <w:rPr>
+                <w:u w:val="none"/>
+              </w:rPr>
+            </w:pPr>
+            <w:r>
+              <w:rPr>
+                <w:u w:val="none"/>
+              </w:rPr>
+              <w:t xml:space="preserve">   </w:t>
+            </w:r>
+            <w:r>
+              <w:rPr>
+                <w:u w:val="none"/>
+              </w:rPr>
+              <w:t>- Adaptar el enfoque pedagógico y las actividades en función de los resultados de las evaluaciones para abordar las necesidades individuales y colectivas.</w:t>
+            </w:r>
+          </w:p>
+          <w:p>
+            <w:pPr>
+              <w:pStyle w:val="Normal"/>
+              <w:widowControl w:val="false"/>
+              <w:jc w:val="both"/>
+              <w:rPr>
+                <w:u w:val="none"/>
+              </w:rPr>
+            </w:pPr>
+            <w:r>
+              <w:rPr>
+                <w:u w:val="none"/>
+              </w:rPr>
+            </w:r>
+          </w:p>
+          <w:p>
+            <w:pPr>
+              <w:pStyle w:val="Normal"/>
+              <w:widowControl w:val="false"/>
+              <w:jc w:val="both"/>
+              <w:rPr>
+                <w:u w:val="none"/>
+              </w:rPr>
+            </w:pPr>
+            <w:r>
+              <w:rPr>
+                <w:u w:val="none"/>
+              </w:rPr>
+              <w:t>Estos objetivos específicos contribuirán a alcanzar el objetivo general del curso, proporcionando a los estudiantes de Ingeniería Agropecuaria una sólida formación en Cálculo Diferencial y habilidades relevantes para su campo, al tiempo que promueven la comunicación científica y la adopción de tecnologías modernas.</w:t>
             </w:r>
           </w:p>
           <w:p>
@@ -2251,7 +2960,7 @@
               <w:widowControl w:val="false"/>
               <w:numPr>
                 <w:ilvl w:val="0"/>
-                <w:numId w:val="4"/>
+                <w:numId w:val="3"/>
               </w:numPr>
               <w:rPr>
                 <w:rStyle w:val="Markedcontent"/>
@@ -2291,173 +3000,651 @@
               <w:pStyle w:val="Normal"/>
               <w:widowControl w:val="false"/>
               <w:rPr>
-                <w:b/>
-                <w:sz w:val="22"/>
-                <w:szCs w:val="22"/>
-                <w:u w:val="single"/>
-              </w:rPr>
-            </w:pPr>
-            <w:r>
-              <w:rPr>
-                <w:b/>
-                <w:sz w:val="22"/>
-                <w:szCs w:val="22"/>
-                <w:u w:val="single"/>
-              </w:rPr>
-            </w:r>
-          </w:p>
-          <w:p>
-            <w:pPr>
-              <w:pStyle w:val="Normal"/>
-              <w:widowControl w:val="false"/>
-              <w:jc w:val="both"/>
-              <w:rPr>
-                <w:sz w:val="22"/>
-                <w:szCs w:val="22"/>
-              </w:rPr>
-            </w:pPr>
-            <w:r>
-              <w:rPr>
-                <w:b/>
-                <w:sz w:val="22"/>
-                <w:szCs w:val="22"/>
-              </w:rPr>
-              <w:t>Eje Problémico 1</w:t>
-            </w:r>
-            <w:r>
-              <w:rPr>
-                <w:sz w:val="22"/>
-                <w:szCs w:val="22"/>
-              </w:rPr>
-              <w:t>.  XXXXXXXXXXXXXXXXXXXXXXXXXXXX</w:t>
-            </w:r>
-          </w:p>
-          <w:p>
-            <w:pPr>
-              <w:pStyle w:val="Normal"/>
-              <w:widowControl w:val="false"/>
-              <w:jc w:val="both"/>
-              <w:rPr>
-                <w:sz w:val="22"/>
-                <w:szCs w:val="22"/>
-              </w:rPr>
-            </w:pPr>
-            <w:r>
-              <w:rPr>
-                <w:sz w:val="22"/>
-                <w:szCs w:val="22"/>
-              </w:rPr>
-              <w:t>Pregunta(s) orientadora(s)</w:t>
-            </w:r>
-          </w:p>
-          <w:p>
-            <w:pPr>
-              <w:pStyle w:val="Normal"/>
-              <w:widowControl w:val="false"/>
-              <w:jc w:val="both"/>
-              <w:rPr>
-                <w:sz w:val="22"/>
-                <w:szCs w:val="22"/>
-              </w:rPr>
-            </w:pPr>
-            <w:r>
-              <w:rPr>
-                <w:sz w:val="22"/>
-                <w:szCs w:val="22"/>
-              </w:rPr>
-              <w:t>No. de sesiones:</w:t>
-            </w:r>
-          </w:p>
-          <w:p>
-            <w:pPr>
-              <w:pStyle w:val="Normal"/>
-              <w:widowControl w:val="false"/>
-              <w:jc w:val="both"/>
-              <w:rPr>
-                <w:sz w:val="22"/>
-                <w:szCs w:val="22"/>
-              </w:rPr>
-            </w:pPr>
-            <w:r>
-              <w:rPr>
-                <w:sz w:val="22"/>
-                <w:szCs w:val="22"/>
-              </w:rPr>
-            </w:r>
-          </w:p>
-          <w:p>
-            <w:pPr>
-              <w:pStyle w:val="Normal"/>
-              <w:widowControl w:val="false"/>
-              <w:numPr>
-                <w:ilvl w:val="0"/>
-                <w:numId w:val="1"/>
-              </w:numPr>
-              <w:pBdr/>
-              <w:jc w:val="both"/>
-              <w:rPr>
-                <w:color w:val="000000"/>
-                <w:sz w:val="20"/>
-                <w:szCs w:val="20"/>
-              </w:rPr>
-            </w:pPr>
-            <w:r>
-              <w:rPr>
-                <w:color w:val="000000"/>
-                <w:sz w:val="20"/>
-                <w:szCs w:val="20"/>
-              </w:rPr>
-              <w:t>Xxxxxxxxxxxxxxx</w:t>
-            </w:r>
-          </w:p>
-          <w:p>
-            <w:pPr>
-              <w:pStyle w:val="Normal"/>
-              <w:widowControl w:val="false"/>
-              <w:numPr>
-                <w:ilvl w:val="0"/>
-                <w:numId w:val="1"/>
-              </w:numPr>
-              <w:pBdr/>
-              <w:jc w:val="both"/>
-              <w:rPr>
-                <w:color w:val="000000"/>
-                <w:sz w:val="20"/>
-                <w:szCs w:val="20"/>
-              </w:rPr>
-            </w:pPr>
-            <w:r>
-              <w:rPr>
-                <w:color w:val="000000"/>
-                <w:sz w:val="20"/>
-                <w:szCs w:val="20"/>
-              </w:rPr>
-              <w:t>Xxxxxxxxxxxxxxx</w:t>
-            </w:r>
-          </w:p>
-          <w:p>
-            <w:pPr>
-              <w:pStyle w:val="Normal"/>
-              <w:widowControl w:val="false"/>
-              <w:numPr>
-                <w:ilvl w:val="0"/>
-                <w:numId w:val="1"/>
-              </w:numPr>
-              <w:pBdr/>
-              <w:jc w:val="both"/>
-              <w:rPr>
-                <w:color w:val="000000"/>
-                <w:sz w:val="20"/>
-                <w:szCs w:val="20"/>
-              </w:rPr>
-            </w:pPr>
-            <w:r>
-              <w:rPr>
-                <w:color w:val="000000"/>
-                <w:sz w:val="20"/>
-                <w:szCs w:val="20"/>
-              </w:rPr>
-              <w:t>xxxxxxxxxxxxxxx</w:t>
+                <w:b w:val="false"/>
+                <w:bCs w:val="false"/>
+                <w:sz w:val="22"/>
+                <w:szCs w:val="22"/>
+                <w:u w:val="none"/>
+              </w:rPr>
+            </w:pPr>
+            <w:r>
+              <w:rPr>
+                <w:b w:val="false"/>
+                <w:bCs w:val="false"/>
+                <w:sz w:val="22"/>
+                <w:szCs w:val="22"/>
+                <w:u w:val="none"/>
+              </w:rPr>
+              <w:t>Por supuesto, aquí tienes un posible desglose del contenido para el curso "Cálculo Diferencial para Ingenieros Agropecuarios con Enfoque de Aula Invertida y Promoción de la Ciencia Libre":</w:t>
+            </w:r>
+          </w:p>
+          <w:p>
+            <w:pPr>
+              <w:pStyle w:val="Normal"/>
+              <w:widowControl w:val="false"/>
+              <w:rPr>
+                <w:b w:val="false"/>
+                <w:bCs w:val="false"/>
+                <w:sz w:val="22"/>
+                <w:szCs w:val="22"/>
+                <w:u w:val="none"/>
+              </w:rPr>
+            </w:pPr>
+            <w:r>
+              <w:rPr>
+                <w:b w:val="false"/>
+                <w:bCs w:val="false"/>
+                <w:sz w:val="22"/>
+                <w:szCs w:val="22"/>
+                <w:u w:val="none"/>
+              </w:rPr>
+            </w:r>
+          </w:p>
+          <w:p>
+            <w:pPr>
+              <w:pStyle w:val="Normal"/>
+              <w:widowControl w:val="false"/>
+              <w:rPr>
+                <w:b w:val="false"/>
+                <w:bCs w:val="false"/>
+                <w:sz w:val="22"/>
+                <w:szCs w:val="22"/>
+                <w:u w:val="none"/>
+              </w:rPr>
+            </w:pPr>
+            <w:r>
+              <w:rPr>
+                <w:b w:val="false"/>
+                <w:bCs w:val="false"/>
+                <w:sz w:val="22"/>
+                <w:szCs w:val="22"/>
+                <w:u w:val="none"/>
+              </w:rPr>
+              <w:t>**Módulo 1: Introducción al Cálculo y Herramientas Tecnológicas**</w:t>
+            </w:r>
+          </w:p>
+          <w:p>
+            <w:pPr>
+              <w:pStyle w:val="Normal"/>
+              <w:widowControl w:val="false"/>
+              <w:rPr>
+                <w:b w:val="false"/>
+                <w:bCs w:val="false"/>
+                <w:sz w:val="22"/>
+                <w:szCs w:val="22"/>
+                <w:u w:val="none"/>
+              </w:rPr>
+            </w:pPr>
+            <w:r>
+              <w:rPr>
+                <w:b w:val="false"/>
+                <w:bCs w:val="false"/>
+                <w:sz w:val="22"/>
+                <w:szCs w:val="22"/>
+                <w:u w:val="none"/>
+              </w:rPr>
+              <w:t>1. Introducción al curso y metodología de aula invertida.</w:t>
+            </w:r>
+          </w:p>
+          <w:p>
+            <w:pPr>
+              <w:pStyle w:val="Normal"/>
+              <w:widowControl w:val="false"/>
+              <w:rPr>
+                <w:b w:val="false"/>
+                <w:bCs w:val="false"/>
+                <w:sz w:val="22"/>
+                <w:szCs w:val="22"/>
+                <w:u w:val="none"/>
+              </w:rPr>
+            </w:pPr>
+            <w:r>
+              <w:rPr>
+                <w:b w:val="false"/>
+                <w:bCs w:val="false"/>
+                <w:sz w:val="22"/>
+                <w:szCs w:val="22"/>
+                <w:u w:val="none"/>
+              </w:rPr>
+              <w:t>2. Introducción al entorno de trabajo en GitHub, Git y Markdown.</w:t>
+            </w:r>
+          </w:p>
+          <w:p>
+            <w:pPr>
+              <w:pStyle w:val="Normal"/>
+              <w:widowControl w:val="false"/>
+              <w:rPr>
+                <w:b w:val="false"/>
+                <w:bCs w:val="false"/>
+                <w:sz w:val="22"/>
+                <w:szCs w:val="22"/>
+                <w:u w:val="none"/>
+              </w:rPr>
+            </w:pPr>
+            <w:r>
+              <w:rPr>
+                <w:b w:val="false"/>
+                <w:bCs w:val="false"/>
+                <w:sz w:val="22"/>
+                <w:szCs w:val="22"/>
+                <w:u w:val="none"/>
+              </w:rPr>
+              <w:t>3. Introducción a Python para cálculos numéricos y análisis de datos.</w:t>
+            </w:r>
+          </w:p>
+          <w:p>
+            <w:pPr>
+              <w:pStyle w:val="Normal"/>
+              <w:widowControl w:val="false"/>
+              <w:rPr>
+                <w:b w:val="false"/>
+                <w:bCs w:val="false"/>
+                <w:sz w:val="22"/>
+                <w:szCs w:val="22"/>
+                <w:u w:val="none"/>
+              </w:rPr>
+            </w:pPr>
+            <w:r>
+              <w:rPr>
+                <w:b w:val="false"/>
+                <w:bCs w:val="false"/>
+                <w:sz w:val="22"/>
+                <w:szCs w:val="22"/>
+                <w:u w:val="none"/>
+              </w:rPr>
+            </w:r>
+          </w:p>
+          <w:p>
+            <w:pPr>
+              <w:pStyle w:val="Normal"/>
+              <w:widowControl w:val="false"/>
+              <w:rPr>
+                <w:b w:val="false"/>
+                <w:bCs w:val="false"/>
+                <w:sz w:val="22"/>
+                <w:szCs w:val="22"/>
+                <w:u w:val="none"/>
+              </w:rPr>
+            </w:pPr>
+            <w:r>
+              <w:rPr>
+                <w:b w:val="false"/>
+                <w:bCs w:val="false"/>
+                <w:sz w:val="22"/>
+                <w:szCs w:val="22"/>
+                <w:u w:val="none"/>
+              </w:rPr>
+              <w:t>**Módulo 2: Conceptos Fundamentales del Cálculo Diferencial**</w:t>
+            </w:r>
+          </w:p>
+          <w:p>
+            <w:pPr>
+              <w:pStyle w:val="Normal"/>
+              <w:widowControl w:val="false"/>
+              <w:rPr>
+                <w:b w:val="false"/>
+                <w:bCs w:val="false"/>
+                <w:sz w:val="22"/>
+                <w:szCs w:val="22"/>
+                <w:u w:val="none"/>
+              </w:rPr>
+            </w:pPr>
+            <w:r>
+              <w:rPr>
+                <w:b w:val="false"/>
+                <w:bCs w:val="false"/>
+                <w:sz w:val="22"/>
+                <w:szCs w:val="22"/>
+                <w:u w:val="none"/>
+              </w:rPr>
+              <w:t>4. Concepto de límite y continuidad.</w:t>
+            </w:r>
+          </w:p>
+          <w:p>
+            <w:pPr>
+              <w:pStyle w:val="Normal"/>
+              <w:widowControl w:val="false"/>
+              <w:rPr>
+                <w:b w:val="false"/>
+                <w:bCs w:val="false"/>
+                <w:sz w:val="22"/>
+                <w:szCs w:val="22"/>
+                <w:u w:val="none"/>
+              </w:rPr>
+            </w:pPr>
+            <w:r>
+              <w:rPr>
+                <w:b w:val="false"/>
+                <w:bCs w:val="false"/>
+                <w:sz w:val="22"/>
+                <w:szCs w:val="22"/>
+                <w:u w:val="none"/>
+              </w:rPr>
+              <w:t>5. Derivadas y reglas de derivación.</w:t>
+            </w:r>
+          </w:p>
+          <w:p>
+            <w:pPr>
+              <w:pStyle w:val="Normal"/>
+              <w:widowControl w:val="false"/>
+              <w:rPr>
+                <w:b w:val="false"/>
+                <w:bCs w:val="false"/>
+                <w:sz w:val="22"/>
+                <w:szCs w:val="22"/>
+                <w:u w:val="none"/>
+              </w:rPr>
+            </w:pPr>
+            <w:r>
+              <w:rPr>
+                <w:b w:val="false"/>
+                <w:bCs w:val="false"/>
+                <w:sz w:val="22"/>
+                <w:szCs w:val="22"/>
+                <w:u w:val="none"/>
+              </w:rPr>
+              <w:t>6. Aplicaciones de la derivada en la ingeniería agropecuaria.</w:t>
+            </w:r>
+          </w:p>
+          <w:p>
+            <w:pPr>
+              <w:pStyle w:val="Normal"/>
+              <w:widowControl w:val="false"/>
+              <w:rPr>
+                <w:b w:val="false"/>
+                <w:bCs w:val="false"/>
+                <w:sz w:val="22"/>
+                <w:szCs w:val="22"/>
+                <w:u w:val="none"/>
+              </w:rPr>
+            </w:pPr>
+            <w:r>
+              <w:rPr>
+                <w:b w:val="false"/>
+                <w:bCs w:val="false"/>
+                <w:sz w:val="22"/>
+                <w:szCs w:val="22"/>
+                <w:u w:val="none"/>
+              </w:rPr>
+            </w:r>
+          </w:p>
+          <w:p>
+            <w:pPr>
+              <w:pStyle w:val="Normal"/>
+              <w:widowControl w:val="false"/>
+              <w:rPr>
+                <w:b w:val="false"/>
+                <w:bCs w:val="false"/>
+                <w:sz w:val="22"/>
+                <w:szCs w:val="22"/>
+                <w:u w:val="none"/>
+              </w:rPr>
+            </w:pPr>
+            <w:r>
+              <w:rPr>
+                <w:b w:val="false"/>
+                <w:bCs w:val="false"/>
+                <w:sz w:val="22"/>
+                <w:szCs w:val="22"/>
+                <w:u w:val="none"/>
+              </w:rPr>
+              <w:t>**Módulo 3: Aplicaciones Prácticas del Cálculo Diferencial en la Agropecuaria**</w:t>
+            </w:r>
+          </w:p>
+          <w:p>
+            <w:pPr>
+              <w:pStyle w:val="Normal"/>
+              <w:widowControl w:val="false"/>
+              <w:rPr>
+                <w:b w:val="false"/>
+                <w:bCs w:val="false"/>
+                <w:sz w:val="22"/>
+                <w:szCs w:val="22"/>
+                <w:u w:val="none"/>
+              </w:rPr>
+            </w:pPr>
+            <w:r>
+              <w:rPr>
+                <w:b w:val="false"/>
+                <w:bCs w:val="false"/>
+                <w:sz w:val="22"/>
+                <w:szCs w:val="22"/>
+                <w:u w:val="none"/>
+              </w:rPr>
+              <w:t>7. Tasas de cambio y análisis de crecimiento.</w:t>
+            </w:r>
+          </w:p>
+          <w:p>
+            <w:pPr>
+              <w:pStyle w:val="Normal"/>
+              <w:widowControl w:val="false"/>
+              <w:rPr>
+                <w:b w:val="false"/>
+                <w:bCs w:val="false"/>
+                <w:sz w:val="22"/>
+                <w:szCs w:val="22"/>
+                <w:u w:val="none"/>
+              </w:rPr>
+            </w:pPr>
+            <w:r>
+              <w:rPr>
+                <w:b w:val="false"/>
+                <w:bCs w:val="false"/>
+                <w:sz w:val="22"/>
+                <w:szCs w:val="22"/>
+                <w:u w:val="none"/>
+              </w:rPr>
+              <w:t>8. Optimización de funciones y problemas de máximos y mínimos.</w:t>
+            </w:r>
+          </w:p>
+          <w:p>
+            <w:pPr>
+              <w:pStyle w:val="Normal"/>
+              <w:widowControl w:val="false"/>
+              <w:rPr>
+                <w:b w:val="false"/>
+                <w:bCs w:val="false"/>
+                <w:sz w:val="22"/>
+                <w:szCs w:val="22"/>
+                <w:u w:val="none"/>
+              </w:rPr>
+            </w:pPr>
+            <w:r>
+              <w:rPr>
+                <w:b w:val="false"/>
+                <w:bCs w:val="false"/>
+                <w:sz w:val="22"/>
+                <w:szCs w:val="22"/>
+                <w:u w:val="none"/>
+              </w:rPr>
+              <w:t>9. Cálculo de derivadas parciales y aplicaciones en problemas multivariables.</w:t>
+            </w:r>
+          </w:p>
+          <w:p>
+            <w:pPr>
+              <w:pStyle w:val="Normal"/>
+              <w:widowControl w:val="false"/>
+              <w:rPr>
+                <w:b w:val="false"/>
+                <w:bCs w:val="false"/>
+                <w:sz w:val="22"/>
+                <w:szCs w:val="22"/>
+                <w:u w:val="none"/>
+              </w:rPr>
+            </w:pPr>
+            <w:r>
+              <w:rPr>
+                <w:b w:val="false"/>
+                <w:bCs w:val="false"/>
+                <w:sz w:val="22"/>
+                <w:szCs w:val="22"/>
+                <w:u w:val="none"/>
+              </w:rPr>
+            </w:r>
+          </w:p>
+          <w:p>
+            <w:pPr>
+              <w:pStyle w:val="Normal"/>
+              <w:widowControl w:val="false"/>
+              <w:rPr>
+                <w:b w:val="false"/>
+                <w:bCs w:val="false"/>
+                <w:sz w:val="22"/>
+                <w:szCs w:val="22"/>
+                <w:u w:val="none"/>
+              </w:rPr>
+            </w:pPr>
+            <w:r>
+              <w:rPr>
+                <w:b w:val="false"/>
+                <w:bCs w:val="false"/>
+                <w:sz w:val="22"/>
+                <w:szCs w:val="22"/>
+                <w:u w:val="none"/>
+              </w:rPr>
+              <w:t>**Módulo 4: Comunicación Científica y Ciencia Libre**</w:t>
+            </w:r>
+          </w:p>
+          <w:p>
+            <w:pPr>
+              <w:pStyle w:val="Normal"/>
+              <w:widowControl w:val="false"/>
+              <w:rPr>
+                <w:b w:val="false"/>
+                <w:bCs w:val="false"/>
+                <w:sz w:val="22"/>
+                <w:szCs w:val="22"/>
+                <w:u w:val="none"/>
+              </w:rPr>
+            </w:pPr>
+            <w:r>
+              <w:rPr>
+                <w:b w:val="false"/>
+                <w:bCs w:val="false"/>
+                <w:sz w:val="22"/>
+                <w:szCs w:val="22"/>
+                <w:u w:val="none"/>
+              </w:rPr>
+              <w:t>10. Introducción a LaTeX para la creación de documentos científicos.</w:t>
+            </w:r>
+          </w:p>
+          <w:p>
+            <w:pPr>
+              <w:pStyle w:val="Normal"/>
+              <w:widowControl w:val="false"/>
+              <w:rPr>
+                <w:b w:val="false"/>
+                <w:bCs w:val="false"/>
+                <w:sz w:val="22"/>
+                <w:szCs w:val="22"/>
+                <w:u w:val="none"/>
+              </w:rPr>
+            </w:pPr>
+            <w:r>
+              <w:rPr>
+                <w:b w:val="false"/>
+                <w:bCs w:val="false"/>
+                <w:sz w:val="22"/>
+                <w:szCs w:val="22"/>
+                <w:u w:val="none"/>
+              </w:rPr>
+              <w:t>11. Uso de Git para el control de versiones y colaboración en proyectos científicos.</w:t>
+            </w:r>
+          </w:p>
+          <w:p>
+            <w:pPr>
+              <w:pStyle w:val="Normal"/>
+              <w:widowControl w:val="false"/>
+              <w:rPr>
+                <w:b w:val="false"/>
+                <w:bCs w:val="false"/>
+                <w:sz w:val="22"/>
+                <w:szCs w:val="22"/>
+                <w:u w:val="none"/>
+              </w:rPr>
+            </w:pPr>
+            <w:r>
+              <w:rPr>
+                <w:b w:val="false"/>
+                <w:bCs w:val="false"/>
+                <w:sz w:val="22"/>
+                <w:szCs w:val="22"/>
+                <w:u w:val="none"/>
+              </w:rPr>
+              <w:t>12. Creación de informes y presentaciones científicas en Markdown.</w:t>
+            </w:r>
+          </w:p>
+          <w:p>
+            <w:pPr>
+              <w:pStyle w:val="Normal"/>
+              <w:widowControl w:val="false"/>
+              <w:rPr>
+                <w:b w:val="false"/>
+                <w:bCs w:val="false"/>
+                <w:sz w:val="22"/>
+                <w:szCs w:val="22"/>
+                <w:u w:val="none"/>
+              </w:rPr>
+            </w:pPr>
+            <w:r>
+              <w:rPr>
+                <w:b w:val="false"/>
+                <w:bCs w:val="false"/>
+                <w:sz w:val="22"/>
+                <w:szCs w:val="22"/>
+                <w:u w:val="none"/>
+              </w:rPr>
+            </w:r>
+          </w:p>
+          <w:p>
+            <w:pPr>
+              <w:pStyle w:val="Normal"/>
+              <w:widowControl w:val="false"/>
+              <w:rPr>
+                <w:b w:val="false"/>
+                <w:bCs w:val="false"/>
+                <w:sz w:val="22"/>
+                <w:szCs w:val="22"/>
+                <w:u w:val="none"/>
+              </w:rPr>
+            </w:pPr>
+            <w:r>
+              <w:rPr>
+                <w:b w:val="false"/>
+                <w:bCs w:val="false"/>
+                <w:sz w:val="22"/>
+                <w:szCs w:val="22"/>
+                <w:u w:val="none"/>
+              </w:rPr>
+              <w:t>**Módulo 5: Integración y Conclusiones**</w:t>
+            </w:r>
+          </w:p>
+          <w:p>
+            <w:pPr>
+              <w:pStyle w:val="Normal"/>
+              <w:widowControl w:val="false"/>
+              <w:rPr>
+                <w:b w:val="false"/>
+                <w:bCs w:val="false"/>
+                <w:sz w:val="22"/>
+                <w:szCs w:val="22"/>
+                <w:u w:val="none"/>
+              </w:rPr>
+            </w:pPr>
+            <w:r>
+              <w:rPr>
+                <w:b w:val="false"/>
+                <w:bCs w:val="false"/>
+                <w:sz w:val="22"/>
+                <w:szCs w:val="22"/>
+                <w:u w:val="none"/>
+              </w:rPr>
+              <w:t>13. Concepto de integral y cálculo de áreas bajo curvas.</w:t>
+            </w:r>
+          </w:p>
+          <w:p>
+            <w:pPr>
+              <w:pStyle w:val="Normal"/>
+              <w:widowControl w:val="false"/>
+              <w:rPr>
+                <w:b w:val="false"/>
+                <w:bCs w:val="false"/>
+                <w:sz w:val="22"/>
+                <w:szCs w:val="22"/>
+                <w:u w:val="none"/>
+              </w:rPr>
+            </w:pPr>
+            <w:r>
+              <w:rPr>
+                <w:b w:val="false"/>
+                <w:bCs w:val="false"/>
+                <w:sz w:val="22"/>
+                <w:szCs w:val="22"/>
+                <w:u w:val="none"/>
+              </w:rPr>
+              <w:t>14. Aplicaciones de la integral en la ingeniería agropecuaria.</w:t>
+            </w:r>
+          </w:p>
+          <w:p>
+            <w:pPr>
+              <w:pStyle w:val="Normal"/>
+              <w:widowControl w:val="false"/>
+              <w:rPr>
+                <w:b w:val="false"/>
+                <w:bCs w:val="false"/>
+                <w:sz w:val="22"/>
+                <w:szCs w:val="22"/>
+                <w:u w:val="none"/>
+              </w:rPr>
+            </w:pPr>
+            <w:r>
+              <w:rPr>
+                <w:b w:val="false"/>
+                <w:bCs w:val="false"/>
+                <w:sz w:val="22"/>
+                <w:szCs w:val="22"/>
+                <w:u w:val="none"/>
+              </w:rPr>
+              <w:t>15. Resumen del curso, reflexiones finales y perspectivas de continuación.</w:t>
+            </w:r>
+          </w:p>
+          <w:p>
+            <w:pPr>
+              <w:pStyle w:val="Normal"/>
+              <w:widowControl w:val="false"/>
+              <w:rPr>
+                <w:b w:val="false"/>
+                <w:bCs w:val="false"/>
+                <w:sz w:val="22"/>
+                <w:szCs w:val="22"/>
+                <w:u w:val="none"/>
+              </w:rPr>
+            </w:pPr>
+            <w:r>
+              <w:rPr>
+                <w:b w:val="false"/>
+                <w:bCs w:val="false"/>
+                <w:sz w:val="22"/>
+                <w:szCs w:val="22"/>
+                <w:u w:val="none"/>
+              </w:rPr>
+            </w:r>
+          </w:p>
+          <w:p>
+            <w:pPr>
+              <w:pStyle w:val="Normal"/>
+              <w:widowControl w:val="false"/>
+              <w:rPr>
+                <w:b w:val="false"/>
+                <w:bCs w:val="false"/>
+                <w:sz w:val="22"/>
+                <w:szCs w:val="22"/>
+                <w:u w:val="none"/>
+              </w:rPr>
+            </w:pPr>
+            <w:r>
+              <w:rPr>
+                <w:b w:val="false"/>
+                <w:bCs w:val="false"/>
+                <w:sz w:val="22"/>
+                <w:szCs w:val="22"/>
+                <w:u w:val="none"/>
+              </w:rPr>
+              <w:t>Este desglose de contenido es solo un ejemplo y puede ser adaptado según los objetivos y requisitos específicos de tu curso. Cada módulo debe incluir una combinación de material teórico, ejemplos prácticos, ejercicios de aplicación y tareas que fomenten la comunicación científica y el uso de las herramientas tecnológicas mencionadas. Además, puedes incluir actividades de evaluación, discusiones en línea y proyectos colaborativos para mejorar la comprensión y el compromiso de los estudiantes.</w:t>
+            </w:r>
+          </w:p>
+          <w:p>
+            <w:pPr>
+              <w:pStyle w:val="Normal"/>
+              <w:widowControl w:val="false"/>
+              <w:jc w:val="both"/>
+              <w:rPr>
+                <w:sz w:val="22"/>
+                <w:szCs w:val="22"/>
+              </w:rPr>
+            </w:pPr>
+            <w:r>
+              <w:rPr/>
             </w:r>
           </w:p>
           <w:p>
@@ -2570,7 +3757,7 @@
               <w:widowControl w:val="false"/>
               <w:numPr>
                 <w:ilvl w:val="0"/>
-                <w:numId w:val="3"/>
+                <w:numId w:val="2"/>
               </w:numPr>
               <w:pBdr/>
               <w:rPr>
@@ -2620,6 +3807,393 @@
                 <w:szCs w:val="22"/>
               </w:rPr>
               <w:t>Describa las estrategias de enseñanza y aprendizaje que mediarán el desarrollo del curso, incluya las actividades de trabajo de docencia directa y de trabajo independiente.</w:t>
+            </w:r>
+          </w:p>
+          <w:p>
+            <w:pPr>
+              <w:pStyle w:val="Normal"/>
+              <w:widowControl w:val="false"/>
+              <w:jc w:val="both"/>
+              <w:rPr>
+                <w:color w:val="808080"/>
+                <w:sz w:val="22"/>
+                <w:szCs w:val="22"/>
+              </w:rPr>
+            </w:pPr>
+            <w:r>
+              <w:rPr/>
+            </w:r>
+          </w:p>
+          <w:p>
+            <w:pPr>
+              <w:pStyle w:val="Normal"/>
+              <w:widowControl w:val="false"/>
+              <w:jc w:val="both"/>
+              <w:rPr/>
+            </w:pPr>
+            <w:r>
+              <w:rPr>
+                <w:color w:val="808080"/>
+                <w:sz w:val="22"/>
+                <w:szCs w:val="22"/>
+              </w:rPr>
+              <w:t>Las estrategias de enseñanza y aprendizaje que se implementarán en el curso "Cálculo Diferencial para Ingenieros Agropecuarios con Enfoque de Aula Invertida y Promoción de la Ciencia Libre" estarán diseñadas para fomentar la comprensión profunda de los conceptos matemáticos, la aplicación práctica en contextos agropecuarios y el desarrollo de habilidades tecnológicas y de comunicación científica. Estas estrategias involucrarán tanto el trabajo de docencia directa como el trabajo independiente de los estudiantes.</w:t>
+            </w:r>
+          </w:p>
+          <w:p>
+            <w:pPr>
+              <w:pStyle w:val="Normal"/>
+              <w:widowControl w:val="false"/>
+              <w:jc w:val="both"/>
+              <w:rPr>
+                <w:color w:val="808080"/>
+                <w:sz w:val="22"/>
+                <w:szCs w:val="22"/>
+              </w:rPr>
+            </w:pPr>
+            <w:r>
+              <w:rPr/>
+            </w:r>
+          </w:p>
+          <w:p>
+            <w:pPr>
+              <w:pStyle w:val="Normal"/>
+              <w:widowControl w:val="false"/>
+              <w:jc w:val="both"/>
+              <w:rPr/>
+            </w:pPr>
+            <w:r>
+              <w:rPr>
+                <w:color w:val="808080"/>
+                <w:sz w:val="22"/>
+                <w:szCs w:val="22"/>
+              </w:rPr>
+              <w:t>**Trabajo de Docencia Directa:**</w:t>
+            </w:r>
+          </w:p>
+          <w:p>
+            <w:pPr>
+              <w:pStyle w:val="Normal"/>
+              <w:widowControl w:val="false"/>
+              <w:jc w:val="both"/>
+              <w:rPr>
+                <w:color w:val="808080"/>
+                <w:sz w:val="22"/>
+                <w:szCs w:val="22"/>
+              </w:rPr>
+            </w:pPr>
+            <w:r>
+              <w:rPr/>
+            </w:r>
+          </w:p>
+          <w:p>
+            <w:pPr>
+              <w:pStyle w:val="Normal"/>
+              <w:widowControl w:val="false"/>
+              <w:jc w:val="both"/>
+              <w:rPr/>
+            </w:pPr>
+            <w:r>
+              <w:rPr>
+                <w:color w:val="808080"/>
+                <w:sz w:val="22"/>
+                <w:szCs w:val="22"/>
+              </w:rPr>
+              <w:t>1. **Clases Invertidas y Videos Educativos:** Se crearán recursos educativos en línea, como clases de acceso libre en GitHub y videos educativos en YouTube (canal "DiMathData"). Estos recursos presentarán los conceptos teóricos de manera clara y concisa, permitiendo que los estudiantes los revisen antes de las clases presenciales.</w:t>
+            </w:r>
+          </w:p>
+          <w:p>
+            <w:pPr>
+              <w:pStyle w:val="Normal"/>
+              <w:widowControl w:val="false"/>
+              <w:jc w:val="both"/>
+              <w:rPr>
+                <w:color w:val="808080"/>
+                <w:sz w:val="22"/>
+                <w:szCs w:val="22"/>
+              </w:rPr>
+            </w:pPr>
+            <w:r>
+              <w:rPr/>
+            </w:r>
+          </w:p>
+          <w:p>
+            <w:pPr>
+              <w:pStyle w:val="Normal"/>
+              <w:widowControl w:val="false"/>
+              <w:jc w:val="both"/>
+              <w:rPr/>
+            </w:pPr>
+            <w:r>
+              <w:rPr>
+                <w:color w:val="808080"/>
+                <w:sz w:val="22"/>
+                <w:szCs w:val="22"/>
+              </w:rPr>
+              <w:t>2. **Clases Presenciales Interactivas:** Durante las clases presenciales, se llevarán a cabo sesiones interactivas donde los estudiantes resolverán ejercicios prácticos y trabajarán en problemas relacionados con la ingeniería agropecuaria. El docente guiará a los estudiantes en la resolución de dudas y fomentará la discusión y el análisis profundo de los conceptos.</w:t>
+            </w:r>
+          </w:p>
+          <w:p>
+            <w:pPr>
+              <w:pStyle w:val="Normal"/>
+              <w:widowControl w:val="false"/>
+              <w:jc w:val="both"/>
+              <w:rPr>
+                <w:color w:val="808080"/>
+                <w:sz w:val="22"/>
+                <w:szCs w:val="22"/>
+              </w:rPr>
+            </w:pPr>
+            <w:r>
+              <w:rPr/>
+            </w:r>
+          </w:p>
+          <w:p>
+            <w:pPr>
+              <w:pStyle w:val="Normal"/>
+              <w:widowControl w:val="false"/>
+              <w:jc w:val="both"/>
+              <w:rPr/>
+            </w:pPr>
+            <w:r>
+              <w:rPr>
+                <w:color w:val="808080"/>
+                <w:sz w:val="22"/>
+                <w:szCs w:val="22"/>
+              </w:rPr>
+              <w:t>3. **Tutorías y Retroalimentación Personalizada:** Se ofrecerán sesiones de tutoría donde los estudiantes podrán hacer preguntas específicas y recibir retroalimentación individualizada sobre su progreso y comprensión.</w:t>
+            </w:r>
+          </w:p>
+          <w:p>
+            <w:pPr>
+              <w:pStyle w:val="Normal"/>
+              <w:widowControl w:val="false"/>
+              <w:jc w:val="both"/>
+              <w:rPr>
+                <w:color w:val="808080"/>
+                <w:sz w:val="22"/>
+                <w:szCs w:val="22"/>
+              </w:rPr>
+            </w:pPr>
+            <w:r>
+              <w:rPr/>
+            </w:r>
+          </w:p>
+          <w:p>
+            <w:pPr>
+              <w:pStyle w:val="Normal"/>
+              <w:widowControl w:val="false"/>
+              <w:jc w:val="both"/>
+              <w:rPr/>
+            </w:pPr>
+            <w:r>
+              <w:rPr>
+                <w:color w:val="808080"/>
+                <w:sz w:val="22"/>
+                <w:szCs w:val="22"/>
+              </w:rPr>
+              <w:t>**Trabajo Independiente:**</w:t>
+            </w:r>
+          </w:p>
+          <w:p>
+            <w:pPr>
+              <w:pStyle w:val="Normal"/>
+              <w:widowControl w:val="false"/>
+              <w:jc w:val="both"/>
+              <w:rPr>
+                <w:color w:val="808080"/>
+                <w:sz w:val="22"/>
+                <w:szCs w:val="22"/>
+              </w:rPr>
+            </w:pPr>
+            <w:r>
+              <w:rPr/>
+            </w:r>
+          </w:p>
+          <w:p>
+            <w:pPr>
+              <w:pStyle w:val="Normal"/>
+              <w:widowControl w:val="false"/>
+              <w:jc w:val="both"/>
+              <w:rPr/>
+            </w:pPr>
+            <w:r>
+              <w:rPr>
+                <w:color w:val="808080"/>
+                <w:sz w:val="22"/>
+                <w:szCs w:val="22"/>
+              </w:rPr>
+              <w:t>1. **Estudio de Recursos Previos:** Antes de las clases presenciales, los estudiantes revisarán las clases y videos en línea para familiarizarse con los conceptos. Esto les permitirá llegar a las clases presenciales preparados para resolver ejercicios y profundizar en los temas.</w:t>
+            </w:r>
+          </w:p>
+          <w:p>
+            <w:pPr>
+              <w:pStyle w:val="Normal"/>
+              <w:widowControl w:val="false"/>
+              <w:jc w:val="both"/>
+              <w:rPr>
+                <w:color w:val="808080"/>
+                <w:sz w:val="22"/>
+                <w:szCs w:val="22"/>
+              </w:rPr>
+            </w:pPr>
+            <w:r>
+              <w:rPr/>
+            </w:r>
+          </w:p>
+          <w:p>
+            <w:pPr>
+              <w:pStyle w:val="Normal"/>
+              <w:widowControl w:val="false"/>
+              <w:jc w:val="both"/>
+              <w:rPr/>
+            </w:pPr>
+            <w:r>
+              <w:rPr>
+                <w:color w:val="808080"/>
+                <w:sz w:val="22"/>
+                <w:szCs w:val="22"/>
+              </w:rPr>
+              <w:t>2. **Resolución de Ejercicios y Problemas:** Los estudiantes trabajarán en ejercicios y problemas prácticos relacionados con la ingeniería agropecuaria. Estos ejercicios ayudarán a aplicar los conceptos aprendidos y a desarrollar habilidades de resolución de problemas.</w:t>
+            </w:r>
+          </w:p>
+          <w:p>
+            <w:pPr>
+              <w:pStyle w:val="Normal"/>
+              <w:widowControl w:val="false"/>
+              <w:jc w:val="both"/>
+              <w:rPr>
+                <w:color w:val="808080"/>
+                <w:sz w:val="22"/>
+                <w:szCs w:val="22"/>
+              </w:rPr>
+            </w:pPr>
+            <w:r>
+              <w:rPr/>
+            </w:r>
+          </w:p>
+          <w:p>
+            <w:pPr>
+              <w:pStyle w:val="Normal"/>
+              <w:widowControl w:val="false"/>
+              <w:jc w:val="both"/>
+              <w:rPr/>
+            </w:pPr>
+            <w:r>
+              <w:rPr>
+                <w:color w:val="808080"/>
+                <w:sz w:val="22"/>
+                <w:szCs w:val="22"/>
+              </w:rPr>
+              <w:t>3. **Trabajo Colaborativo en Plataformas en Línea:** Se fomentará la colaboración en línea a través de plataformas como GitHub. Los estudiantes podrán trabajar juntos en proyectos científicos, compartir soluciones y colaborar en la creación de recursos educativos de acceso libre.</w:t>
+            </w:r>
+          </w:p>
+          <w:p>
+            <w:pPr>
+              <w:pStyle w:val="Normal"/>
+              <w:widowControl w:val="false"/>
+              <w:jc w:val="both"/>
+              <w:rPr>
+                <w:color w:val="808080"/>
+                <w:sz w:val="22"/>
+                <w:szCs w:val="22"/>
+              </w:rPr>
+            </w:pPr>
+            <w:r>
+              <w:rPr/>
+            </w:r>
+          </w:p>
+          <w:p>
+            <w:pPr>
+              <w:pStyle w:val="Normal"/>
+              <w:widowControl w:val="false"/>
+              <w:jc w:val="both"/>
+              <w:rPr/>
+            </w:pPr>
+            <w:r>
+              <w:rPr>
+                <w:color w:val="808080"/>
+                <w:sz w:val="22"/>
+                <w:szCs w:val="22"/>
+              </w:rPr>
+              <w:t>4. **Creación de Documentos Científicos:** Los estudiantes utilizarán LaTeX para crear informes y presentaciones científicas. Esto los incentivará a comunicar sus resultados de manera profesional y estructurada.</w:t>
+            </w:r>
+          </w:p>
+          <w:p>
+            <w:pPr>
+              <w:pStyle w:val="Normal"/>
+              <w:widowControl w:val="false"/>
+              <w:jc w:val="both"/>
+              <w:rPr>
+                <w:color w:val="808080"/>
+                <w:sz w:val="22"/>
+                <w:szCs w:val="22"/>
+              </w:rPr>
+            </w:pPr>
+            <w:r>
+              <w:rPr/>
+            </w:r>
+          </w:p>
+          <w:p>
+            <w:pPr>
+              <w:pStyle w:val="Normal"/>
+              <w:widowControl w:val="false"/>
+              <w:jc w:val="both"/>
+              <w:rPr/>
+            </w:pPr>
+            <w:r>
+              <w:rPr>
+                <w:color w:val="808080"/>
+                <w:sz w:val="22"/>
+                <w:szCs w:val="22"/>
+              </w:rPr>
+              <w:t>5. **Desarrollo de Habilidades Tecnológicas:** Los estudiantes practicarán el uso de herramientas como Python y Git a través de ejercicios y proyectos prácticos.</w:t>
+            </w:r>
+          </w:p>
+          <w:p>
+            <w:pPr>
+              <w:pStyle w:val="Normal"/>
+              <w:widowControl w:val="false"/>
+              <w:jc w:val="both"/>
+              <w:rPr>
+                <w:color w:val="808080"/>
+                <w:sz w:val="22"/>
+                <w:szCs w:val="22"/>
+              </w:rPr>
+            </w:pPr>
+            <w:r>
+              <w:rPr/>
+            </w:r>
+          </w:p>
+          <w:p>
+            <w:pPr>
+              <w:pStyle w:val="Normal"/>
+              <w:widowControl w:val="false"/>
+              <w:jc w:val="both"/>
+              <w:rPr/>
+            </w:pPr>
+            <w:r>
+              <w:rPr>
+                <w:color w:val="808080"/>
+                <w:sz w:val="22"/>
+                <w:szCs w:val="22"/>
+              </w:rPr>
+              <w:t>La combinación de estas estrategias de enseñanza y aprendizaje permitirá a los estudiantes adquirir una comprensión sólida de los conceptos matemáticos, aplicarlos en situaciones relevantes para la ingeniería agropecuaria y desarrollar habilidades tecnológicas y de comunicación científica que serán valiosas para su formación y futuro profesional.</w:t>
+            </w:r>
+          </w:p>
+          <w:p>
+            <w:pPr>
+              <w:pStyle w:val="Normal"/>
+              <w:widowControl w:val="false"/>
+              <w:jc w:val="both"/>
+              <w:rPr>
+                <w:color w:val="808080"/>
+                <w:sz w:val="22"/>
+                <w:szCs w:val="22"/>
+              </w:rPr>
+            </w:pPr>
+            <w:r>
+              <w:rPr/>
             </w:r>
           </w:p>
         </w:tc>
@@ -2681,7 +4255,7 @@
               <w:widowControl w:val="false"/>
               <w:numPr>
                 <w:ilvl w:val="0"/>
-                <w:numId w:val="3"/>
+                <w:numId w:val="2"/>
               </w:numPr>
               <w:pBdr/>
               <w:rPr>
@@ -2734,6 +4308,632 @@
               <w:t>En consecuencia, con los objetivos y la metodología del curso, describa los criterios que orientan la evaluación en su sentido integral y las estrategias de evaluación de los aprendizajes.</w:t>
             </w:r>
           </w:p>
+          <w:p>
+            <w:pPr>
+              <w:pStyle w:val="Normal"/>
+              <w:widowControl w:val="false"/>
+              <w:jc w:val="both"/>
+              <w:rPr>
+                <w:color w:val="808080"/>
+                <w:sz w:val="22"/>
+                <w:szCs w:val="22"/>
+              </w:rPr>
+            </w:pPr>
+            <w:r>
+              <w:rPr/>
+            </w:r>
+          </w:p>
+          <w:p>
+            <w:pPr>
+              <w:pStyle w:val="Normal"/>
+              <w:widowControl w:val="false"/>
+              <w:jc w:val="both"/>
+              <w:rPr/>
+            </w:pPr>
+            <w:r>
+              <w:rPr>
+                <w:color w:val="808080"/>
+                <w:sz w:val="22"/>
+                <w:szCs w:val="22"/>
+              </w:rPr>
+              <w:t>La evaluación en este curso se concibe como una herramienta integral para medir no solo el dominio de los conceptos matemáticos, sino también las habilidades de aplicación práctica, el uso efectivo de herramientas tecnológicas y la comunicación científica. Los criterios de evaluación se diseñarán para reflejar los objetivos del curso y la metodología de enseñanza y aprendizaje centrada en la comprensión profunda y la aplicación práctica.</w:t>
+            </w:r>
+          </w:p>
+          <w:p>
+            <w:pPr>
+              <w:pStyle w:val="Normal"/>
+              <w:widowControl w:val="false"/>
+              <w:jc w:val="both"/>
+              <w:rPr>
+                <w:color w:val="808080"/>
+                <w:sz w:val="22"/>
+                <w:szCs w:val="22"/>
+              </w:rPr>
+            </w:pPr>
+            <w:r>
+              <w:rPr/>
+            </w:r>
+          </w:p>
+          <w:p>
+            <w:pPr>
+              <w:pStyle w:val="Normal"/>
+              <w:widowControl w:val="false"/>
+              <w:jc w:val="both"/>
+              <w:rPr/>
+            </w:pPr>
+            <w:r>
+              <w:rPr>
+                <w:color w:val="808080"/>
+                <w:sz w:val="22"/>
+                <w:szCs w:val="22"/>
+              </w:rPr>
+              <w:t>**Criterios de Evaluación Integral:**</w:t>
+            </w:r>
+          </w:p>
+          <w:p>
+            <w:pPr>
+              <w:pStyle w:val="Normal"/>
+              <w:widowControl w:val="false"/>
+              <w:jc w:val="both"/>
+              <w:rPr>
+                <w:color w:val="808080"/>
+                <w:sz w:val="22"/>
+                <w:szCs w:val="22"/>
+              </w:rPr>
+            </w:pPr>
+            <w:r>
+              <w:rPr/>
+            </w:r>
+          </w:p>
+          <w:p>
+            <w:pPr>
+              <w:pStyle w:val="Normal"/>
+              <w:widowControl w:val="false"/>
+              <w:jc w:val="both"/>
+              <w:rPr/>
+            </w:pPr>
+            <w:r>
+              <w:rPr>
+                <w:color w:val="808080"/>
+                <w:sz w:val="22"/>
+                <w:szCs w:val="22"/>
+              </w:rPr>
+              <w:t>1. **Comprensión de Conceptos:** Evaluar la comprensión de los conceptos fundamentales del cálculo diferencial y su aplicación en situaciones agropecuarias.</w:t>
+            </w:r>
+          </w:p>
+          <w:p>
+            <w:pPr>
+              <w:pStyle w:val="Normal"/>
+              <w:widowControl w:val="false"/>
+              <w:jc w:val="both"/>
+              <w:rPr>
+                <w:color w:val="808080"/>
+                <w:sz w:val="22"/>
+                <w:szCs w:val="22"/>
+              </w:rPr>
+            </w:pPr>
+            <w:r>
+              <w:rPr/>
+            </w:r>
+          </w:p>
+          <w:p>
+            <w:pPr>
+              <w:pStyle w:val="Normal"/>
+              <w:widowControl w:val="false"/>
+              <w:jc w:val="both"/>
+              <w:rPr/>
+            </w:pPr>
+            <w:r>
+              <w:rPr>
+                <w:color w:val="808080"/>
+                <w:sz w:val="22"/>
+                <w:szCs w:val="22"/>
+              </w:rPr>
+              <w:t>2. **Aplicación Práctica:** Evaluar la capacidad de los estudiantes para aplicar los conceptos matemáticos en problemas y ejercicios prácticos relacionados con la ingeniería agropecuaria.</w:t>
+            </w:r>
+          </w:p>
+          <w:p>
+            <w:pPr>
+              <w:pStyle w:val="Normal"/>
+              <w:widowControl w:val="false"/>
+              <w:jc w:val="both"/>
+              <w:rPr>
+                <w:color w:val="808080"/>
+                <w:sz w:val="22"/>
+                <w:szCs w:val="22"/>
+              </w:rPr>
+            </w:pPr>
+            <w:r>
+              <w:rPr/>
+            </w:r>
+          </w:p>
+          <w:p>
+            <w:pPr>
+              <w:pStyle w:val="Normal"/>
+              <w:widowControl w:val="false"/>
+              <w:jc w:val="both"/>
+              <w:rPr/>
+            </w:pPr>
+            <w:r>
+              <w:rPr>
+                <w:color w:val="808080"/>
+                <w:sz w:val="22"/>
+                <w:szCs w:val="22"/>
+              </w:rPr>
+              <w:t>3. **Uso de Herramientas Tecnológicas:** Evaluar la competencia de los estudiantes en el uso de herramientas tecnológicas como Python, Git, LaTeX y Markdown para el análisis, la comunicación y la colaboración científica.</w:t>
+            </w:r>
+          </w:p>
+          <w:p>
+            <w:pPr>
+              <w:pStyle w:val="Normal"/>
+              <w:widowControl w:val="false"/>
+              <w:jc w:val="both"/>
+              <w:rPr>
+                <w:color w:val="808080"/>
+                <w:sz w:val="22"/>
+                <w:szCs w:val="22"/>
+              </w:rPr>
+            </w:pPr>
+            <w:r>
+              <w:rPr/>
+            </w:r>
+          </w:p>
+          <w:p>
+            <w:pPr>
+              <w:pStyle w:val="Normal"/>
+              <w:widowControl w:val="false"/>
+              <w:jc w:val="both"/>
+              <w:rPr/>
+            </w:pPr>
+            <w:r>
+              <w:rPr>
+                <w:color w:val="808080"/>
+                <w:sz w:val="22"/>
+                <w:szCs w:val="22"/>
+              </w:rPr>
+              <w:t>4. **Comunicación Científica:** Evaluar la habilidad de los estudiantes para comunicar sus resultados científicos de manera efectiva utilizando LaTeX y Markdown, presentando informes y presentaciones claras y estructuradas.</w:t>
+            </w:r>
+          </w:p>
+          <w:p>
+            <w:pPr>
+              <w:pStyle w:val="Normal"/>
+              <w:widowControl w:val="false"/>
+              <w:jc w:val="both"/>
+              <w:rPr>
+                <w:color w:val="808080"/>
+                <w:sz w:val="22"/>
+                <w:szCs w:val="22"/>
+              </w:rPr>
+            </w:pPr>
+            <w:r>
+              <w:rPr/>
+            </w:r>
+          </w:p>
+          <w:p>
+            <w:pPr>
+              <w:pStyle w:val="Normal"/>
+              <w:widowControl w:val="false"/>
+              <w:jc w:val="both"/>
+              <w:rPr/>
+            </w:pPr>
+            <w:r>
+              <w:rPr>
+                <w:color w:val="808080"/>
+                <w:sz w:val="22"/>
+                <w:szCs w:val="22"/>
+              </w:rPr>
+              <w:t>**Estrategias de Evaluación:**</w:t>
+            </w:r>
+          </w:p>
+          <w:p>
+            <w:pPr>
+              <w:pStyle w:val="Normal"/>
+              <w:widowControl w:val="false"/>
+              <w:jc w:val="both"/>
+              <w:rPr>
+                <w:color w:val="808080"/>
+                <w:sz w:val="22"/>
+                <w:szCs w:val="22"/>
+              </w:rPr>
+            </w:pPr>
+            <w:r>
+              <w:rPr/>
+            </w:r>
+          </w:p>
+          <w:p>
+            <w:pPr>
+              <w:pStyle w:val="Normal"/>
+              <w:widowControl w:val="false"/>
+              <w:jc w:val="both"/>
+              <w:rPr/>
+            </w:pPr>
+            <w:r>
+              <w:rPr>
+                <w:color w:val="808080"/>
+                <w:sz w:val="22"/>
+                <w:szCs w:val="22"/>
+              </w:rPr>
+              <w:t>1. **Evaluaciones Formativas:**</w:t>
+            </w:r>
+          </w:p>
+          <w:p>
+            <w:pPr>
+              <w:pStyle w:val="Normal"/>
+              <w:widowControl w:val="false"/>
+              <w:jc w:val="both"/>
+              <w:rPr/>
+            </w:pPr>
+            <w:r>
+              <w:rPr>
+                <w:color w:val="808080"/>
+                <w:sz w:val="22"/>
+                <w:szCs w:val="22"/>
+              </w:rPr>
+              <w:t xml:space="preserve">   </w:t>
+            </w:r>
+            <w:r>
+              <w:rPr>
+                <w:color w:val="808080"/>
+                <w:sz w:val="22"/>
+                <w:szCs w:val="22"/>
+              </w:rPr>
+              <w:t>- Cuestionarios en línea después de cada recurso educativo para medir la comprensión de los conceptos.</w:t>
+            </w:r>
+          </w:p>
+          <w:p>
+            <w:pPr>
+              <w:pStyle w:val="Normal"/>
+              <w:widowControl w:val="false"/>
+              <w:jc w:val="both"/>
+              <w:rPr/>
+            </w:pPr>
+            <w:r>
+              <w:rPr>
+                <w:color w:val="808080"/>
+                <w:sz w:val="22"/>
+                <w:szCs w:val="22"/>
+              </w:rPr>
+              <w:t xml:space="preserve">   </w:t>
+            </w:r>
+            <w:r>
+              <w:rPr>
+                <w:color w:val="808080"/>
+                <w:sz w:val="22"/>
+                <w:szCs w:val="22"/>
+              </w:rPr>
+              <w:t>- Ejercicios prácticos en línea que requieren la aplicación de los conceptos en situaciones reales.</w:t>
+            </w:r>
+          </w:p>
+          <w:p>
+            <w:pPr>
+              <w:pStyle w:val="Normal"/>
+              <w:widowControl w:val="false"/>
+              <w:jc w:val="both"/>
+              <w:rPr>
+                <w:color w:val="808080"/>
+                <w:sz w:val="22"/>
+                <w:szCs w:val="22"/>
+              </w:rPr>
+            </w:pPr>
+            <w:r>
+              <w:rPr/>
+            </w:r>
+          </w:p>
+          <w:p>
+            <w:pPr>
+              <w:pStyle w:val="Normal"/>
+              <w:widowControl w:val="false"/>
+              <w:jc w:val="both"/>
+              <w:rPr/>
+            </w:pPr>
+            <w:r>
+              <w:rPr>
+                <w:color w:val="808080"/>
+                <w:sz w:val="22"/>
+                <w:szCs w:val="22"/>
+              </w:rPr>
+              <w:t>2. **Evaluaciones Sumativas:**</w:t>
+            </w:r>
+          </w:p>
+          <w:p>
+            <w:pPr>
+              <w:pStyle w:val="Normal"/>
+              <w:widowControl w:val="false"/>
+              <w:jc w:val="both"/>
+              <w:rPr/>
+            </w:pPr>
+            <w:r>
+              <w:rPr>
+                <w:color w:val="808080"/>
+                <w:sz w:val="22"/>
+                <w:szCs w:val="22"/>
+              </w:rPr>
+              <w:t xml:space="preserve">   </w:t>
+            </w:r>
+            <w:r>
+              <w:rPr>
+                <w:color w:val="808080"/>
+                <w:sz w:val="22"/>
+                <w:szCs w:val="22"/>
+              </w:rPr>
+              <w:t>- Exámenes escritos en clase que evalúan la comprensión teórica y la aplicación de los conceptos en problemas específicos.</w:t>
+            </w:r>
+          </w:p>
+          <w:p>
+            <w:pPr>
+              <w:pStyle w:val="Normal"/>
+              <w:widowControl w:val="false"/>
+              <w:jc w:val="both"/>
+              <w:rPr/>
+            </w:pPr>
+            <w:r>
+              <w:rPr>
+                <w:color w:val="808080"/>
+                <w:sz w:val="22"/>
+                <w:szCs w:val="22"/>
+              </w:rPr>
+              <w:t xml:space="preserve">   </w:t>
+            </w:r>
+            <w:r>
+              <w:rPr>
+                <w:color w:val="808080"/>
+                <w:sz w:val="22"/>
+                <w:szCs w:val="22"/>
+              </w:rPr>
+              <w:t>- Proyectos individuales o grupales donde los estudiantes resuelvan problemas más complejos, utilicen herramientas tecnológicas y presenten sus resultados.</w:t>
+            </w:r>
+          </w:p>
+          <w:p>
+            <w:pPr>
+              <w:pStyle w:val="Normal"/>
+              <w:widowControl w:val="false"/>
+              <w:jc w:val="both"/>
+              <w:rPr>
+                <w:color w:val="808080"/>
+                <w:sz w:val="22"/>
+                <w:szCs w:val="22"/>
+              </w:rPr>
+            </w:pPr>
+            <w:r>
+              <w:rPr/>
+            </w:r>
+          </w:p>
+          <w:p>
+            <w:pPr>
+              <w:pStyle w:val="Normal"/>
+              <w:widowControl w:val="false"/>
+              <w:jc w:val="both"/>
+              <w:rPr/>
+            </w:pPr>
+            <w:r>
+              <w:rPr>
+                <w:color w:val="808080"/>
+                <w:sz w:val="22"/>
+                <w:szCs w:val="22"/>
+              </w:rPr>
+              <w:t>3. **Evaluación de Trabajo Colaborativo:**</w:t>
+            </w:r>
+          </w:p>
+          <w:p>
+            <w:pPr>
+              <w:pStyle w:val="Normal"/>
+              <w:widowControl w:val="false"/>
+              <w:jc w:val="both"/>
+              <w:rPr/>
+            </w:pPr>
+            <w:r>
+              <w:rPr>
+                <w:color w:val="808080"/>
+                <w:sz w:val="22"/>
+                <w:szCs w:val="22"/>
+              </w:rPr>
+              <w:t xml:space="preserve">   </w:t>
+            </w:r>
+            <w:r>
+              <w:rPr>
+                <w:color w:val="808080"/>
+                <w:sz w:val="22"/>
+                <w:szCs w:val="22"/>
+              </w:rPr>
+              <w:t>- Evaluación de proyectos en plataformas en línea como GitHub, considerando la colaboración, el aporte individual y la calidad de los resultados.</w:t>
+            </w:r>
+          </w:p>
+          <w:p>
+            <w:pPr>
+              <w:pStyle w:val="Normal"/>
+              <w:widowControl w:val="false"/>
+              <w:jc w:val="both"/>
+              <w:rPr>
+                <w:color w:val="808080"/>
+                <w:sz w:val="22"/>
+                <w:szCs w:val="22"/>
+              </w:rPr>
+            </w:pPr>
+            <w:r>
+              <w:rPr/>
+            </w:r>
+          </w:p>
+          <w:p>
+            <w:pPr>
+              <w:pStyle w:val="Normal"/>
+              <w:widowControl w:val="false"/>
+              <w:jc w:val="both"/>
+              <w:rPr/>
+            </w:pPr>
+            <w:r>
+              <w:rPr>
+                <w:color w:val="808080"/>
+                <w:sz w:val="22"/>
+                <w:szCs w:val="22"/>
+              </w:rPr>
+              <w:t>4. **Presentaciones Científicas:**</w:t>
+            </w:r>
+          </w:p>
+          <w:p>
+            <w:pPr>
+              <w:pStyle w:val="Normal"/>
+              <w:widowControl w:val="false"/>
+              <w:jc w:val="both"/>
+              <w:rPr/>
+            </w:pPr>
+            <w:r>
+              <w:rPr>
+                <w:color w:val="808080"/>
+                <w:sz w:val="22"/>
+                <w:szCs w:val="22"/>
+              </w:rPr>
+              <w:t xml:space="preserve">   </w:t>
+            </w:r>
+            <w:r>
+              <w:rPr>
+                <w:color w:val="808080"/>
+                <w:sz w:val="22"/>
+                <w:szCs w:val="22"/>
+              </w:rPr>
+              <w:t>- Evaluación de informes y presentaciones creados en LaTeX y Markdown, teniendo en cuenta la claridad, la estructura y la calidad de la comunicación científica.</w:t>
+            </w:r>
+          </w:p>
+          <w:p>
+            <w:pPr>
+              <w:pStyle w:val="Normal"/>
+              <w:widowControl w:val="false"/>
+              <w:jc w:val="both"/>
+              <w:rPr>
+                <w:color w:val="808080"/>
+                <w:sz w:val="22"/>
+                <w:szCs w:val="22"/>
+              </w:rPr>
+            </w:pPr>
+            <w:r>
+              <w:rPr/>
+            </w:r>
+          </w:p>
+          <w:p>
+            <w:pPr>
+              <w:pStyle w:val="Normal"/>
+              <w:widowControl w:val="false"/>
+              <w:jc w:val="both"/>
+              <w:rPr/>
+            </w:pPr>
+            <w:r>
+              <w:rPr>
+                <w:color w:val="808080"/>
+                <w:sz w:val="22"/>
+                <w:szCs w:val="22"/>
+              </w:rPr>
+              <w:t>5. **Participación y Discusión:**</w:t>
+            </w:r>
+          </w:p>
+          <w:p>
+            <w:pPr>
+              <w:pStyle w:val="Normal"/>
+              <w:widowControl w:val="false"/>
+              <w:jc w:val="both"/>
+              <w:rPr/>
+            </w:pPr>
+            <w:r>
+              <w:rPr>
+                <w:color w:val="808080"/>
+                <w:sz w:val="22"/>
+                <w:szCs w:val="22"/>
+              </w:rPr>
+              <w:t xml:space="preserve">   </w:t>
+            </w:r>
+            <w:r>
+              <w:rPr>
+                <w:color w:val="808080"/>
+                <w:sz w:val="22"/>
+                <w:szCs w:val="22"/>
+              </w:rPr>
+              <w:t>- Evaluación de la participación activa en clases presenciales y en línea, demostrando el compromiso con la comprensión y la discusión de los conceptos.</w:t>
+            </w:r>
+          </w:p>
+          <w:p>
+            <w:pPr>
+              <w:pStyle w:val="Normal"/>
+              <w:widowControl w:val="false"/>
+              <w:jc w:val="both"/>
+              <w:rPr>
+                <w:color w:val="808080"/>
+                <w:sz w:val="22"/>
+                <w:szCs w:val="22"/>
+              </w:rPr>
+            </w:pPr>
+            <w:r>
+              <w:rPr/>
+            </w:r>
+          </w:p>
+          <w:p>
+            <w:pPr>
+              <w:pStyle w:val="Normal"/>
+              <w:widowControl w:val="false"/>
+              <w:jc w:val="both"/>
+              <w:rPr/>
+            </w:pPr>
+            <w:r>
+              <w:rPr>
+                <w:color w:val="808080"/>
+                <w:sz w:val="22"/>
+                <w:szCs w:val="22"/>
+              </w:rPr>
+              <w:t>6. **Autoevaluación y Reflexión:**</w:t>
+            </w:r>
+          </w:p>
+          <w:p>
+            <w:pPr>
+              <w:pStyle w:val="Normal"/>
+              <w:widowControl w:val="false"/>
+              <w:jc w:val="both"/>
+              <w:rPr/>
+            </w:pPr>
+            <w:r>
+              <w:rPr>
+                <w:color w:val="808080"/>
+                <w:sz w:val="22"/>
+                <w:szCs w:val="22"/>
+              </w:rPr>
+              <w:t xml:space="preserve">   </w:t>
+            </w:r>
+            <w:r>
+              <w:rPr>
+                <w:color w:val="808080"/>
+                <w:sz w:val="22"/>
+                <w:szCs w:val="22"/>
+              </w:rPr>
+              <w:t>- Fomentar la autoevaluación y la reflexión sobre el progreso y el aprendizaje a lo largo del curso.</w:t>
+            </w:r>
+          </w:p>
+          <w:p>
+            <w:pPr>
+              <w:pStyle w:val="Normal"/>
+              <w:widowControl w:val="false"/>
+              <w:jc w:val="both"/>
+              <w:rPr>
+                <w:color w:val="808080"/>
+                <w:sz w:val="22"/>
+                <w:szCs w:val="22"/>
+              </w:rPr>
+            </w:pPr>
+            <w:r>
+              <w:rPr/>
+            </w:r>
+          </w:p>
+          <w:p>
+            <w:pPr>
+              <w:pStyle w:val="Normal"/>
+              <w:widowControl w:val="false"/>
+              <w:jc w:val="both"/>
+              <w:rPr/>
+            </w:pPr>
+            <w:r>
+              <w:rPr>
+                <w:color w:val="808080"/>
+                <w:sz w:val="22"/>
+                <w:szCs w:val="22"/>
+              </w:rPr>
+              <w:t>La combinación de estas estrategias de evaluación proporcionará una visión completa de los logros de los estudiantes en términos de comprensión de conceptos, aplicaciones prácticas, habilidades tecnológicas y comunicación científica. Además, alinearán la evaluación con los objetivos y la metodología del curso, promoviendo un aprendizaje profundo y significativo.</w:t>
+            </w:r>
+          </w:p>
         </w:tc>
       </w:tr>
       <w:tr>
@@ -2893,6 +5093,7 @@
             </w:pPr>
             <w:r>
               <w:rPr/>
+              <w:t>15</w:t>
             </w:r>
           </w:p>
         </w:tc>
@@ -2924,7 +5125,7 @@
                 <w:sz w:val="18"/>
                 <w:szCs w:val="18"/>
               </w:rPr>
-              <w:t>Escriba la semana o el número de la sesión de clase</w:t>
+              <w:t>Semana 4</w:t>
             </w:r>
           </w:p>
         </w:tc>
@@ -2982,6 +5183,7 @@
             </w:pPr>
             <w:r>
               <w:rPr/>
+              <w:t>17</w:t>
             </w:r>
           </w:p>
         </w:tc>
@@ -3013,7 +5215,7 @@
                 <w:sz w:val="18"/>
                 <w:szCs w:val="18"/>
               </w:rPr>
-              <w:t>Escriba la semana o el número de la sesión de clase</w:t>
+              <w:t>Semana 9</w:t>
             </w:r>
           </w:p>
         </w:tc>
@@ -3071,6 +5273,7 @@
             </w:pPr>
             <w:r>
               <w:rPr/>
+              <w:t>20</w:t>
             </w:r>
           </w:p>
         </w:tc>
@@ -3102,7 +5305,7 @@
                 <w:sz w:val="18"/>
                 <w:szCs w:val="18"/>
               </w:rPr>
-              <w:t>Escriba la semana o el número de la sesión de clase</w:t>
+              <w:t>Semana 13</w:t>
             </w:r>
           </w:p>
         </w:tc>
@@ -3160,6 +5363,7 @@
             </w:pPr>
             <w:r>
               <w:rPr/>
+              <w:t>10</w:t>
             </w:r>
           </w:p>
         </w:tc>
@@ -3188,10 +5392,335 @@
             <w:r>
               <w:rPr>
                 <w:color w:val="808080"/>
-                <w:sz w:val="18"/>
-                <w:szCs w:val="18"/>
-              </w:rPr>
-              <w:t xml:space="preserve">Escriba la semana o el número de la sesión de clase </w:t>
+                <w:sz w:val="20"/>
+                <w:szCs w:val="20"/>
+              </w:rPr>
+              <w:t>Semana 5</w:t>
+            </w:r>
+          </w:p>
+        </w:tc>
+      </w:tr>
+      <w:tr>
+        <w:trPr>
+          <w:trHeight w:val="397" w:hRule="atLeast"/>
+        </w:trPr>
+        <w:tc>
+          <w:tcPr>
+            <w:tcW w:w="6100" w:type="dxa"/>
+            <w:tcBorders>
+              <w:left w:val="single" w:sz="4" w:space="0" w:color="7F7F7F"/>
+              <w:bottom w:val="single" w:sz="4" w:space="0" w:color="7F7F7F"/>
+              <w:right w:val="single" w:sz="4" w:space="0" w:color="7F7F7F"/>
+            </w:tcBorders>
+            <w:shd w:color="auto" w:fill="auto" w:val="clear"/>
+            <w:vAlign w:val="center"/>
+          </w:tcPr>
+          <w:p>
+            <w:pPr>
+              <w:pStyle w:val="Normal"/>
+              <w:widowControl w:val="false"/>
+              <w:rPr/>
+            </w:pPr>
+            <w:r>
+              <w:rPr/>
+              <w:t>Quiz 2</w:t>
+            </w:r>
+          </w:p>
+        </w:tc>
+        <w:tc>
+          <w:tcPr>
+            <w:tcW w:w="1417" w:type="dxa"/>
+            <w:tcBorders>
+              <w:left w:val="single" w:sz="4" w:space="0" w:color="7F7F7F"/>
+              <w:bottom w:val="single" w:sz="4" w:space="0" w:color="7F7F7F"/>
+              <w:right w:val="single" w:sz="4" w:space="0" w:color="7F7F7F"/>
+            </w:tcBorders>
+            <w:shd w:color="auto" w:fill="auto" w:val="clear"/>
+            <w:vAlign w:val="center"/>
+          </w:tcPr>
+          <w:p>
+            <w:pPr>
+              <w:pStyle w:val="Normal"/>
+              <w:widowControl w:val="false"/>
+              <w:jc w:val="center"/>
+              <w:rPr/>
+            </w:pPr>
+            <w:r>
+              <w:rPr/>
+              <w:t>10</w:t>
+            </w:r>
+          </w:p>
+        </w:tc>
+        <w:tc>
+          <w:tcPr>
+            <w:tcW w:w="2978" w:type="dxa"/>
+            <w:tcBorders>
+              <w:left w:val="single" w:sz="4" w:space="0" w:color="7F7F7F"/>
+              <w:bottom w:val="single" w:sz="4" w:space="0" w:color="7F7F7F"/>
+              <w:right w:val="single" w:sz="4" w:space="0" w:color="7F7F7F"/>
+            </w:tcBorders>
+            <w:shd w:color="auto" w:fill="auto" w:val="clear"/>
+            <w:vAlign w:val="center"/>
+          </w:tcPr>
+          <w:p>
+            <w:pPr>
+              <w:pStyle w:val="Normal"/>
+              <w:widowControl w:val="false"/>
+              <w:jc w:val="center"/>
+              <w:rPr>
+                <w:sz w:val="20"/>
+                <w:szCs w:val="20"/>
+              </w:rPr>
+            </w:pPr>
+            <w:r>
+              <w:rPr>
+                <w:sz w:val="20"/>
+                <w:szCs w:val="20"/>
+              </w:rPr>
+              <w:t>Semana 10</w:t>
+            </w:r>
+          </w:p>
+        </w:tc>
+      </w:tr>
+      <w:tr>
+        <w:trPr>
+          <w:trHeight w:val="397" w:hRule="atLeast"/>
+        </w:trPr>
+        <w:tc>
+          <w:tcPr>
+            <w:tcW w:w="6100" w:type="dxa"/>
+            <w:tcBorders>
+              <w:left w:val="single" w:sz="4" w:space="0" w:color="7F7F7F"/>
+              <w:bottom w:val="single" w:sz="4" w:space="0" w:color="7F7F7F"/>
+              <w:right w:val="single" w:sz="4" w:space="0" w:color="7F7F7F"/>
+            </w:tcBorders>
+            <w:shd w:color="auto" w:fill="auto" w:val="clear"/>
+            <w:vAlign w:val="center"/>
+          </w:tcPr>
+          <w:p>
+            <w:pPr>
+              <w:pStyle w:val="Normal"/>
+              <w:widowControl w:val="false"/>
+              <w:rPr/>
+            </w:pPr>
+            <w:r>
+              <w:rPr/>
+              <w:t xml:space="preserve">Seguimiento </w:t>
+            </w:r>
+          </w:p>
+        </w:tc>
+        <w:tc>
+          <w:tcPr>
+            <w:tcW w:w="1417" w:type="dxa"/>
+            <w:tcBorders>
+              <w:left w:val="single" w:sz="4" w:space="0" w:color="7F7F7F"/>
+              <w:bottom w:val="single" w:sz="4" w:space="0" w:color="7F7F7F"/>
+              <w:right w:val="single" w:sz="4" w:space="0" w:color="7F7F7F"/>
+            </w:tcBorders>
+            <w:shd w:color="auto" w:fill="auto" w:val="clear"/>
+            <w:vAlign w:val="center"/>
+          </w:tcPr>
+          <w:p>
+            <w:pPr>
+              <w:pStyle w:val="Normal"/>
+              <w:widowControl w:val="false"/>
+              <w:jc w:val="center"/>
+              <w:rPr/>
+            </w:pPr>
+            <w:r>
+              <w:rPr/>
+              <w:t>20</w:t>
+            </w:r>
+          </w:p>
+        </w:tc>
+        <w:tc>
+          <w:tcPr>
+            <w:tcW w:w="2978" w:type="dxa"/>
+            <w:tcBorders>
+              <w:left w:val="single" w:sz="4" w:space="0" w:color="7F7F7F"/>
+              <w:bottom w:val="single" w:sz="4" w:space="0" w:color="7F7F7F"/>
+              <w:right w:val="single" w:sz="4" w:space="0" w:color="7F7F7F"/>
+            </w:tcBorders>
+            <w:shd w:color="auto" w:fill="auto" w:val="clear"/>
+            <w:vAlign w:val="center"/>
+          </w:tcPr>
+          <w:p>
+            <w:pPr>
+              <w:pStyle w:val="Normal"/>
+              <w:widowControl w:val="false"/>
+              <w:jc w:val="center"/>
+              <w:rPr>
+                <w:sz w:val="20"/>
+                <w:szCs w:val="20"/>
+              </w:rPr>
+            </w:pPr>
+            <w:r>
+              <w:rPr>
+                <w:sz w:val="20"/>
+                <w:szCs w:val="20"/>
+              </w:rPr>
+            </w:r>
+          </w:p>
+        </w:tc>
+      </w:tr>
+      <w:tr>
+        <w:trPr>
+          <w:trHeight w:val="397" w:hRule="atLeast"/>
+        </w:trPr>
+        <w:tc>
+          <w:tcPr>
+            <w:tcW w:w="6100" w:type="dxa"/>
+            <w:tcBorders>
+              <w:left w:val="single" w:sz="4" w:space="0" w:color="7F7F7F"/>
+              <w:bottom w:val="single" w:sz="4" w:space="0" w:color="7F7F7F"/>
+              <w:right w:val="single" w:sz="4" w:space="0" w:color="7F7F7F"/>
+            </w:tcBorders>
+            <w:shd w:color="auto" w:fill="auto" w:val="clear"/>
+            <w:vAlign w:val="center"/>
+          </w:tcPr>
+          <w:p>
+            <w:pPr>
+              <w:pStyle w:val="Normal"/>
+              <w:widowControl w:val="false"/>
+              <w:rPr/>
+            </w:pPr>
+            <w:r>
+              <w:rPr/>
+              <w:t xml:space="preserve">Video </w:t>
+            </w:r>
+          </w:p>
+        </w:tc>
+        <w:tc>
+          <w:tcPr>
+            <w:tcW w:w="1417" w:type="dxa"/>
+            <w:tcBorders>
+              <w:left w:val="single" w:sz="4" w:space="0" w:color="7F7F7F"/>
+              <w:bottom w:val="single" w:sz="4" w:space="0" w:color="7F7F7F"/>
+              <w:right w:val="single" w:sz="4" w:space="0" w:color="7F7F7F"/>
+            </w:tcBorders>
+            <w:shd w:color="auto" w:fill="auto" w:val="clear"/>
+            <w:vAlign w:val="center"/>
+          </w:tcPr>
+          <w:p>
+            <w:pPr>
+              <w:pStyle w:val="Normal"/>
+              <w:widowControl w:val="false"/>
+              <w:jc w:val="center"/>
+              <w:rPr/>
+            </w:pPr>
+            <w:r>
+              <w:rPr/>
+              <w:t>3</w:t>
+            </w:r>
+          </w:p>
+        </w:tc>
+        <w:tc>
+          <w:tcPr>
+            <w:tcW w:w="2978" w:type="dxa"/>
+            <w:tcBorders>
+              <w:left w:val="single" w:sz="4" w:space="0" w:color="7F7F7F"/>
+              <w:bottom w:val="single" w:sz="4" w:space="0" w:color="7F7F7F"/>
+              <w:right w:val="single" w:sz="4" w:space="0" w:color="7F7F7F"/>
+            </w:tcBorders>
+            <w:shd w:color="auto" w:fill="auto" w:val="clear"/>
+            <w:vAlign w:val="center"/>
+          </w:tcPr>
+          <w:p>
+            <w:pPr>
+              <w:pStyle w:val="Normal"/>
+              <w:widowControl w:val="false"/>
+              <w:jc w:val="center"/>
+              <w:rPr>
+                <w:sz w:val="20"/>
+                <w:szCs w:val="20"/>
+              </w:rPr>
+            </w:pPr>
+            <w:r>
+              <w:rPr>
+                <w:sz w:val="20"/>
+                <w:szCs w:val="20"/>
+              </w:rPr>
+            </w:r>
+          </w:p>
+        </w:tc>
+      </w:tr>
+      <w:tr>
+        <w:trPr>
+          <w:trHeight w:val="397" w:hRule="atLeast"/>
+        </w:trPr>
+        <w:tc>
+          <w:tcPr>
+            <w:tcW w:w="6100" w:type="dxa"/>
+            <w:tcBorders>
+              <w:left w:val="single" w:sz="4" w:space="0" w:color="7F7F7F"/>
+              <w:bottom w:val="single" w:sz="4" w:space="0" w:color="7F7F7F"/>
+              <w:right w:val="single" w:sz="4" w:space="0" w:color="7F7F7F"/>
+            </w:tcBorders>
+            <w:shd w:color="auto" w:fill="auto" w:val="clear"/>
+            <w:vAlign w:val="center"/>
+          </w:tcPr>
+          <w:p>
+            <w:pPr>
+              <w:pStyle w:val="Normal"/>
+              <w:widowControl w:val="false"/>
+              <w:rPr/>
+            </w:pPr>
+            <w:r>
+              <w:rPr/>
+              <w:t xml:space="preserve">Autoevaluación </w:t>
+            </w:r>
+          </w:p>
+        </w:tc>
+        <w:tc>
+          <w:tcPr>
+            <w:tcW w:w="1417" w:type="dxa"/>
+            <w:tcBorders>
+              <w:left w:val="single" w:sz="4" w:space="0" w:color="7F7F7F"/>
+              <w:bottom w:val="single" w:sz="4" w:space="0" w:color="7F7F7F"/>
+              <w:right w:val="single" w:sz="4" w:space="0" w:color="7F7F7F"/>
+            </w:tcBorders>
+            <w:shd w:color="auto" w:fill="auto" w:val="clear"/>
+            <w:vAlign w:val="center"/>
+          </w:tcPr>
+          <w:p>
+            <w:pPr>
+              <w:pStyle w:val="Normal"/>
+              <w:widowControl w:val="false"/>
+              <w:jc w:val="center"/>
+              <w:rPr/>
+            </w:pPr>
+            <w:r>
+              <w:rPr/>
+              <w:t>5</w:t>
+            </w:r>
+          </w:p>
+        </w:tc>
+        <w:tc>
+          <w:tcPr>
+            <w:tcW w:w="2978" w:type="dxa"/>
+            <w:tcBorders>
+              <w:left w:val="single" w:sz="4" w:space="0" w:color="7F7F7F"/>
+              <w:bottom w:val="single" w:sz="4" w:space="0" w:color="7F7F7F"/>
+              <w:right w:val="single" w:sz="4" w:space="0" w:color="7F7F7F"/>
+            </w:tcBorders>
+            <w:shd w:color="auto" w:fill="auto" w:val="clear"/>
+            <w:vAlign w:val="center"/>
+          </w:tcPr>
+          <w:p>
+            <w:pPr>
+              <w:pStyle w:val="Normal"/>
+              <w:widowControl w:val="false"/>
+              <w:jc w:val="center"/>
+              <w:rPr>
+                <w:sz w:val="20"/>
+                <w:szCs w:val="20"/>
+              </w:rPr>
+            </w:pPr>
+            <w:r>
+              <w:rPr>
+                <w:sz w:val="20"/>
+                <w:szCs w:val="20"/>
+              </w:rPr>
             </w:r>
           </w:p>
         </w:tc>
@@ -3419,6 +5948,54 @@
                 <w:szCs w:val="22"/>
               </w:rPr>
               <w:t xml:space="preserve">Cálculo Diferencial e integral Purcell. </w:t>
+            </w:r>
+          </w:p>
+          <w:p>
+            <w:pPr>
+              <w:pStyle w:val="Normal"/>
+              <w:widowControl w:val="false"/>
+              <w:jc w:val="both"/>
+              <w:rPr>
+                <w:sz w:val="22"/>
+                <w:szCs w:val="22"/>
+                <w:u w:val="single"/>
+              </w:rPr>
+            </w:pPr>
+            <w:r>
+              <w:rPr/>
+            </w:r>
+          </w:p>
+          <w:p>
+            <w:pPr>
+              <w:pStyle w:val="Normal"/>
+              <w:widowControl w:val="false"/>
+              <w:jc w:val="both"/>
+              <w:rPr/>
+            </w:pPr>
+            <w:r>
+              <w:rPr>
+                <w:sz w:val="22"/>
+                <w:szCs w:val="22"/>
+                <w:u w:val="single"/>
+              </w:rPr>
+              <w:t xml:space="preserve">Varberg, P., &amp; Rigdon, R. P. V. (2000). Cálculo diferencial e integral. </w:t>
+            </w:r>
+            <w:r>
+              <w:rPr>
+                <w:i/>
+                <w:sz w:val="22"/>
+                <w:szCs w:val="22"/>
+                <w:u w:val="single"/>
+              </w:rPr>
+              <w:t>Edit. Prince Hall</w:t>
+            </w:r>
+            <w:r>
+              <w:rPr>
+                <w:sz w:val="22"/>
+                <w:szCs w:val="22"/>
+                <w:u w:val="single"/>
+              </w:rPr>
+              <w:t>.</w:t>
             </w:r>
           </w:p>
         </w:tc>
@@ -3519,7 +6096,7 @@
               <w:widowControl w:val="false"/>
               <w:numPr>
                 <w:ilvl w:val="0"/>
-                <w:numId w:val="3"/>
+                <w:numId w:val="2"/>
               </w:numPr>
               <w:pBdr/>
               <w:rPr>
@@ -3766,6 +6343,7 @@
             </w:pPr>
             <w:r>
               <w:rPr/>
+              <w:t>Marco Julio Cañas Campillo</w:t>
             </w:r>
           </w:p>
         </w:tc>
@@ -3790,6 +6368,7 @@
             </w:pPr>
             <w:r>
               <w:rPr/>
+              <w:t>Dirección de Regionalización</w:t>
             </w:r>
           </w:p>
         </w:tc>
@@ -3814,6 +6393,7 @@
             </w:pPr>
             <w:r>
               <w:rPr/>
+              <w:t>Licenciado en Matemáticas y Física</w:t>
             </w:r>
           </w:p>
         </w:tc>
@@ -3870,6 +6450,7 @@
                 <w:sz w:val="20"/>
                 <w:szCs w:val="20"/>
               </w:rPr>
+              <w:t>64</w:t>
             </w:r>
           </w:p>
         </w:tc>
@@ -4464,7 +7045,7 @@
               <w:widowControl w:val="false"/>
               <w:numPr>
                 <w:ilvl w:val="0"/>
-                <w:numId w:val="3"/>
+                <w:numId w:val="2"/>
               </w:numPr>
               <w:pBdr/>
               <w:rPr>
@@ -5090,7 +7671,7 @@
         <w:rFonts w:eastAsia="Calibri" w:cs="Calibri" w:ascii="Calibri" w:hAnsi="Calibri"/>
         <w:color w:val="000000"/>
       </w:rPr>
-      <w:t>4</w:t>
+      <w:t>8</w:t>
     </w:r>
     <w:r>
       <w:rPr>
@@ -5144,7 +7725,7 @@
         <w:rFonts w:eastAsia="Calibri" w:cs="Calibri" w:ascii="Calibri" w:hAnsi="Calibri"/>
         <w:color w:val="000000"/>
       </w:rPr>
-      <w:t>4</w:t>
+      <w:t>8</w:t>
     </w:r>
     <w:r>
       <w:rPr>
@@ -5317,143 +7898,6 @@
   <w:abstractNum w:abstractNumId="1">
     <w:lvl w:ilvl="0">
       <w:start w:val="1"/>
-      <w:numFmt w:val="bullet"/>
-      <w:lvlText w:val="●"/>
-      <w:lvlJc w:val="left"/>
-      <w:pPr>
-        <w:tabs>
-          <w:tab w:val="num" w:pos="0"/>
-        </w:tabs>
-        <w:ind w:left="360" w:hanging="360"/>
-      </w:pPr>
-      <w:rPr>
-        <w:rFonts w:ascii="Noto Sans Symbols" w:hAnsi="Noto Sans Symbols" w:cs="Noto Sans Symbols" w:hint="default"/>
-      </w:rPr>
-    </w:lvl>
-    <w:lvl w:ilvl="1">
-      <w:start w:val="1"/>
-      <w:numFmt w:val="bullet"/>
-      <w:lvlText w:val="o"/>
-      <w:lvlJc w:val="left"/>
-      <w:pPr>
-        <w:tabs>
-          <w:tab w:val="num" w:pos="0"/>
-        </w:tabs>
-        <w:ind w:left="1080" w:hanging="360"/>
-      </w:pPr>
-      <w:rPr>
-        <w:rFonts w:ascii="Courier New" w:hAnsi="Courier New" w:cs="Courier New" w:hint="default"/>
-      </w:rPr>
-    </w:lvl>
-    <w:lvl w:ilvl="2">
-      <w:start w:val="1"/>
-      <w:numFmt w:val="bullet"/>
-      <w:lvlText w:val="▪"/>
-      <w:lvlJc w:val="left"/>
-      <w:pPr>
-        <w:tabs>
-          <w:tab w:val="num" w:pos="0"/>
-        </w:tabs>
-        <w:ind w:left="1800" w:hanging="360"/>
-      </w:pPr>
-      <w:rPr>
-        <w:rFonts w:ascii="Noto Sans Symbols" w:hAnsi="Noto Sans Symbols" w:cs="Noto Sans Symbols" w:hint="default"/>
-      </w:rPr>
-    </w:lvl>
-    <w:lvl w:ilvl="3">
-      <w:start w:val="1"/>
-      <w:numFmt w:val="bullet"/>
-      <w:lvlText w:val="●"/>
-      <w:lvlJc w:val="left"/>
-      <w:pPr>
-        <w:tabs>
-          <w:tab w:val="num" w:pos="0"/>
-        </w:tabs>
-        <w:ind w:left="2520" w:hanging="360"/>
-      </w:pPr>
-      <w:rPr>
-        <w:rFonts w:ascii="Noto Sans Symbols" w:hAnsi="Noto Sans Symbols" w:cs="Noto Sans Symbols" w:hint="default"/>
-      </w:rPr>
-    </w:lvl>
-    <w:lvl w:ilvl="4">
-      <w:start w:val="1"/>
-      <w:numFmt w:val="bullet"/>
-      <w:lvlText w:val="o"/>
-      <w:lvlJc w:val="left"/>
-      <w:pPr>
-        <w:tabs>
-          <w:tab w:val="num" w:pos="0"/>
-        </w:tabs>
-        <w:ind w:left="3240" w:hanging="360"/>
-      </w:pPr>
-      <w:rPr>
-        <w:rFonts w:ascii="Courier New" w:hAnsi="Courier New" w:cs="Courier New" w:hint="default"/>
-      </w:rPr>
-    </w:lvl>
-    <w:lvl w:ilvl="5">
-      <w:start w:val="1"/>
-      <w:numFmt w:val="bullet"/>
-      <w:lvlText w:val="▪"/>
-      <w:lvlJc w:val="left"/>
-      <w:pPr>
-        <w:tabs>
-          <w:tab w:val="num" w:pos="0"/>
-        </w:tabs>
-        <w:ind w:left="3960" w:hanging="360"/>
-      </w:pPr>
-      <w:rPr>
-        <w:rFonts w:ascii="Noto Sans Symbols" w:hAnsi="Noto Sans Symbols" w:cs="Noto Sans Symbols" w:hint="default"/>
-      </w:rPr>
-    </w:lvl>
-    <w:lvl w:ilvl="6">
-      <w:start w:val="1"/>
-      <w:numFmt w:val="bullet"/>
-      <w:lvlText w:val="●"/>
-      <w:lvlJc w:val="left"/>
-      <w:pPr>
-        <w:tabs>
-          <w:tab w:val="num" w:pos="0"/>
-        </w:tabs>
-        <w:ind w:left="4680" w:hanging="360"/>
-      </w:pPr>
-      <w:rPr>
-        <w:rFonts w:ascii="Noto Sans Symbols" w:hAnsi="Noto Sans Symbols" w:cs="Noto Sans Symbols" w:hint="default"/>
-      </w:rPr>
-    </w:lvl>
-    <w:lvl w:ilvl="7">
-      <w:start w:val="1"/>
-      <w:numFmt w:val="bullet"/>
-      <w:lvlText w:val="o"/>
-      <w:lvlJc w:val="left"/>
-      <w:pPr>
-        <w:tabs>
-          <w:tab w:val="num" w:pos="0"/>
-        </w:tabs>
-        <w:ind w:left="5400" w:hanging="360"/>
-      </w:pPr>
-      <w:rPr>
-        <w:rFonts w:ascii="Courier New" w:hAnsi="Courier New" w:cs="Courier New" w:hint="default"/>
-      </w:rPr>
-    </w:lvl>
-    <w:lvl w:ilvl="8">
-      <w:start w:val="1"/>
-      <w:numFmt w:val="bullet"/>
-      <w:lvlText w:val="▪"/>
-      <w:lvlJc w:val="left"/>
-      <w:pPr>
-        <w:tabs>
-          <w:tab w:val="num" w:pos="0"/>
-        </w:tabs>
-        <w:ind w:left="6120" w:hanging="360"/>
-      </w:pPr>
-      <w:rPr>
-        <w:rFonts w:ascii="Noto Sans Symbols" w:hAnsi="Noto Sans Symbols" w:cs="Noto Sans Symbols" w:hint="default"/>
-      </w:rPr>
-    </w:lvl>
-  </w:abstractNum>
-  <w:abstractNum w:abstractNumId="2">
-    <w:lvl w:ilvl="0">
-      <w:start w:val="1"/>
       <w:numFmt w:val="decimal"/>
       <w:lvlText w:val="%1."/>
       <w:lvlJc w:val="left"/>
@@ -5570,7 +8014,7 @@
       <w:rPr/>
     </w:lvl>
   </w:abstractNum>
-  <w:abstractNum w:abstractNumId="3">
+  <w:abstractNum w:abstractNumId="2">
     <w:lvl w:ilvl="0">
       <w:start w:val="1"/>
       <w:numFmt w:val="decimal"/>
@@ -5689,7 +8133,7 @@
       <w:rPr/>
     </w:lvl>
   </w:abstractNum>
-  <w:abstractNum w:abstractNumId="4">
+  <w:abstractNum w:abstractNumId="3">
     <w:lvl w:ilvl="0">
       <w:start w:val="4"/>
       <w:numFmt w:val="decimal"/>
@@ -5808,7 +8252,7 @@
       <w:rPr/>
     </w:lvl>
   </w:abstractNum>
-  <w:abstractNum w:abstractNumId="5">
+  <w:abstractNum w:abstractNumId="4">
     <w:lvl w:ilvl="0">
       <w:start w:val="1"/>
       <w:numFmt w:val="none"/>
@@ -5938,9 +8382,6 @@
   </w:num>
   <w:num w:numId="4">
     <w:abstractNumId w:val="4"/>
-  </w:num>
-  <w:num w:numId="5">
-    <w:abstractNumId w:val="5"/>
   </w:num>
 </w:numbering>
 </file>

</xml_diff>